<commit_message>
tambah landasan teori tentang fxml
</commit_message>
<xml_diff>
--- a/skripsi.docx
+++ b/skripsi.docx
@@ -3150,6 +3150,7 @@
         <w:outlineLvl w:val="2"/>
         <w:rPr>
           <w:b/>
+          <w:i/>
           <w:noProof/>
         </w:rPr>
       </w:pPr>
@@ -3158,159 +3159,106 @@
           <w:b/>
           <w:noProof/>
         </w:rPr>
-        <w:t>MySQL</w:t>
-      </w:r>
-    </w:p>
-    <w:p>
-      <w:pPr>
-        <w:spacing w:after="0" w:line="480" w:lineRule="auto"/>
-        <w:ind w:left="709" w:firstLine="709"/>
-      </w:pPr>
-      <w:r>
-        <w:t>Faizal dan Irnawati (2015:4) menjelaskan bahwa “</w:t>
-      </w:r>
-      <w:r>
+        <w:t>FXML</w:t>
+      </w:r>
+    </w:p>
+    <w:p>
+      <w:pPr>
+        <w:keepNext/>
+        <w:spacing w:after="0" w:line="480" w:lineRule="auto"/>
+        <w:ind w:left="851" w:firstLine="567"/>
         <w:rPr>
           <w:noProof/>
-          <w:lang w:val="en-US"/>
-        </w:rPr>
-        <w:t>MySQL</w:t>
-      </w:r>
-      <w:r>
-        <w:t xml:space="preserve"> adalah sebuah perangkat lunak sistem manajemen basis data SQL (bahasa inggris: </w:t>
+        </w:rPr>
+      </w:pPr>
+      <w:r>
+        <w:rPr>
+          <w:noProof/>
+        </w:rPr>
+        <w:t xml:space="preserve">FXML adalah sebuah bahasa </w:t>
       </w:r>
       <w:r>
         <w:rPr>
           <w:i/>
-          <w:lang w:val="en-US"/>
-        </w:rPr>
-        <w:t>database management system</w:t>
-      </w:r>
-      <w:r>
-        <w:t xml:space="preserve">) atau DBMS yang </w:t>
+          <w:noProof/>
+        </w:rPr>
+        <w:t>markup</w:t>
+      </w:r>
+      <w:r>
+        <w:rPr>
+          <w:noProof/>
+        </w:rPr>
+        <w:t xml:space="preserve"> berbasis XML yang digunakan untuk membuat tampilan atau antarmuka pada aplikasi berbasis JavaFX. FXML dapat </w:t>
+      </w:r>
+      <w:r>
+        <w:rPr>
+          <w:noProof/>
+        </w:rPr>
+        <w:t xml:space="preserve">dihasilkan secara otomatis menggunakan aplikasi </w:t>
       </w:r>
       <w:r>
         <w:rPr>
           <w:i/>
-          <w:lang w:val="en-US"/>
-        </w:rPr>
-        <w:t>multithread</w:t>
-      </w:r>
-      <w:r>
-        <w:rPr>
-          <w:lang w:val="en-US"/>
-        </w:rPr>
-        <w:t xml:space="preserve">, </w:t>
+          <w:noProof/>
+        </w:rPr>
+        <w:t>scene builder</w:t>
       </w:r>
       <w:r>
         <w:rPr>
           <w:i/>
-          <w:lang w:val="en-US"/>
-        </w:rPr>
-        <w:t>multi-user</w:t>
-      </w:r>
-      <w:r>
-        <w:t>, dengan sekitar 6 (enam) juta instalasi di seluruh dunia”.</w:t>
-      </w:r>
-    </w:p>
-    <w:p>
-      <w:pPr>
-        <w:spacing w:after="0" w:line="480" w:lineRule="auto"/>
-        <w:ind w:left="709" w:firstLine="709"/>
-      </w:pPr>
-      <w:r>
-        <w:t>Winarno, dkk. (2014:102) menjelaskan “</w:t>
-      </w:r>
-      <w:r>
-        <w:rPr>
-          <w:lang w:val="en-US"/>
-        </w:rPr>
-        <w:t>MySQL</w:t>
-      </w:r>
-      <w:r>
-        <w:t xml:space="preserve"> adalah </w:t>
-      </w:r>
-      <w:r>
-        <w:t>perangkat lunak</w:t>
-      </w:r>
-      <w:r>
+          <w:noProof/>
+        </w:rPr>
         <w:t xml:space="preserve"> </w:t>
       </w:r>
       <w:r>
-        <w:t>basis data</w:t>
-      </w:r>
-      <w:r>
-        <w:t xml:space="preserve">. </w:t>
-      </w:r>
-      <w:r>
         <w:rPr>
           <w:noProof/>
         </w:rPr>
-        <w:t>MySQL</w:t>
-      </w:r>
-      <w:r>
-        <w:t xml:space="preserve"> merupakan tipe data relasional yang artinya </w:t>
+        <w:t xml:space="preserve">sehingga dapat </w:t>
       </w:r>
       <w:r>
         <w:rPr>
           <w:noProof/>
         </w:rPr>
-        <w:t>MySQL</w:t>
-      </w:r>
-      <w:r>
-        <w:t xml:space="preserve"> menyimpan datanya dalam bentuk tabel-tabel yang saling berhubungan”.</w:t>
-      </w:r>
-    </w:p>
-    <w:p>
-      <w:pPr>
-        <w:spacing w:after="0" w:line="480" w:lineRule="auto"/>
-        <w:ind w:left="709" w:firstLine="709"/>
-      </w:pPr>
-      <w:r>
-        <w:t>Menurut Ahmar (2013:11) mengemukakan bahwa “</w:t>
-      </w:r>
+        <w:t>mempermudah dalam merancang tampilan antar</w:t>
+      </w:r>
+      <w:bookmarkStart w:id="0" w:name="_GoBack"/>
+      <w:bookmarkEnd w:id="0"/>
       <w:r>
         <w:rPr>
           <w:noProof/>
-          <w:lang w:val="en-US"/>
-        </w:rPr>
-        <w:t>MySQL</w:t>
-      </w:r>
-      <w:r>
-        <w:t xml:space="preserve"> adalah sistem yang berguna</w:t>
-      </w:r>
-      <w:r>
-        <w:t xml:space="preserve"> untuk</w:t>
-      </w:r>
-      <w:r>
-        <w:t xml:space="preserve"> melakukan proses pengaturan koleksi-koleksi </w:t>
-      </w:r>
-      <w:r>
-        <w:lastRenderedPageBreak/>
-        <w:t>struktur data (</w:t>
-      </w:r>
-      <w:r>
-        <w:rPr>
-          <w:i/>
-          <w:lang w:val="en-US"/>
-        </w:rPr>
-        <w:t>database</w:t>
-      </w:r>
-      <w:r>
-        <w:t>) baik yang</w:t>
-      </w:r>
-      <w:r>
-        <w:t xml:space="preserve"> meliputi proses pembuatan atau proses pengelolaan </w:t>
-      </w:r>
-      <w:r>
-        <w:rPr>
-          <w:i/>
-          <w:lang w:val="en-US"/>
-        </w:rPr>
-        <w:t>database</w:t>
-      </w:r>
-      <w:r>
-        <w:t>”.</w:t>
+        </w:rPr>
+        <w:t>muka</w:t>
+      </w:r>
+      <w:r>
+        <w:rPr>
+          <w:noProof/>
+        </w:rPr>
+        <w:t xml:space="preserve">. Penggunaan FXML juga dimaksud untuk memisahkan kode rancangan tampilan dengan kode logika bisnis </w:t>
+      </w:r>
+      <w:r>
+        <w:rPr>
+          <w:noProof/>
+        </w:rPr>
+        <w:t>yang bertujuan membuat</w:t>
+      </w:r>
+      <w:r>
+        <w:rPr>
+          <w:noProof/>
+        </w:rPr>
+        <w:t xml:space="preserve"> kode program lebih rapih dan mudah untuk dilakukan pengembangan</w:t>
+      </w:r>
+      <w:r>
+        <w:rPr>
+          <w:noProof/>
+        </w:rPr>
+        <w:t xml:space="preserve"> lebih lanjut</w:t>
+      </w:r>
+      <w:r>
+        <w:rPr>
+          <w:noProof/>
+        </w:rPr>
+        <w:t>.</w:t>
       </w:r>
     </w:p>
     <w:p>
@@ -3326,13 +3274,15 @@
         <w:outlineLvl w:val="2"/>
         <w:rPr>
           <w:b/>
+          <w:noProof/>
         </w:rPr>
       </w:pPr>
       <w:r>
         <w:rPr>
           <w:b/>
-        </w:rPr>
-        <w:t>Jaringan Komputer</w:t>
+          <w:noProof/>
+        </w:rPr>
+        <w:t>MySQL</w:t>
       </w:r>
     </w:p>
     <w:p>
@@ -3341,39 +3291,51 @@
         <w:ind w:left="709" w:firstLine="709"/>
       </w:pPr>
       <w:r>
-        <w:t xml:space="preserve">Menurut </w:t>
+        <w:t>Faizal dan Irnawati (2015:4) menjelaskan bahwa “</w:t>
       </w:r>
       <w:r>
         <w:rPr>
           <w:noProof/>
-        </w:rPr>
-        <w:t>Sofana</w:t>
-      </w:r>
-      <w:r>
-        <w:t xml:space="preserve"> (2013:3) “jaringan komputer adalah suatu himpunan interkoneksi sejumlah komputer. Dalam bahasa populer dapat dijelaskan bahwa jaringan komputer adalah kumpulan beberapa komputer, dan perangkat lain seperti </w:t>
+          <w:lang w:val="en-US"/>
+        </w:rPr>
+        <w:t>MySQL</w:t>
+      </w:r>
+      <w:r>
+        <w:t xml:space="preserve"> adalah sebuah perangkat lunak sistem manajemen basis data SQL (bahasa inggris: </w:t>
       </w:r>
       <w:r>
         <w:rPr>
           <w:i/>
           <w:lang w:val="en-US"/>
         </w:rPr>
-        <w:t>router</w:t>
-      </w:r>
-      <w:r>
-        <w:rPr>
-          <w:lang w:val="en-US"/>
-        </w:rPr>
-        <w:t xml:space="preserve">, </w:t>
+        <w:lastRenderedPageBreak/>
+        <w:t>database management system</w:t>
+      </w:r>
+      <w:r>
+        <w:t xml:space="preserve">) atau DBMS yang </w:t>
       </w:r>
       <w:r>
         <w:rPr>
           <w:i/>
           <w:lang w:val="en-US"/>
         </w:rPr>
-        <w:t>switch</w:t>
-      </w:r>
-      <w:r>
-        <w:t>, dan sebagainya”.</w:t>
+        <w:t>multithread</w:t>
+      </w:r>
+      <w:r>
+        <w:rPr>
+          <w:lang w:val="en-US"/>
+        </w:rPr>
+        <w:t xml:space="preserve">, </w:t>
+      </w:r>
+      <w:r>
+        <w:rPr>
+          <w:i/>
+          <w:lang w:val="en-US"/>
+        </w:rPr>
+        <w:t>multi-user</w:t>
+      </w:r>
+      <w:r>
+        <w:t>, dengan sekitar 6 (enam) juta instalasi di seluruh dunia”.</w:t>
       </w:r>
     </w:p>
     <w:p>
@@ -3382,13 +3344,46 @@
         <w:ind w:left="709" w:firstLine="709"/>
       </w:pPr>
       <w:r>
-        <w:t>Menurut Andi (2015:1) “jaringan komputer merupakan sebuah sistem yang terdiri atas komputer dan perangkat jaringan lainnya yang bekerja</w:t>
+        <w:t>Winarno, dkk. (2014:102) menjelaskan “</w:t>
+      </w:r>
+      <w:r>
+        <w:rPr>
+          <w:lang w:val="en-US"/>
+        </w:rPr>
+        <w:t>MySQL</w:t>
+      </w:r>
+      <w:r>
+        <w:t xml:space="preserve"> adalah </w:t>
+      </w:r>
+      <w:r>
+        <w:t>perangkat lunak</w:t>
       </w:r>
       <w:r>
         <w:t xml:space="preserve"> </w:t>
       </w:r>
       <w:r>
-        <w:t>sama untuk mencapai suatu tujuan yang sama”.</w:t>
+        <w:t>basis data</w:t>
+      </w:r>
+      <w:r>
+        <w:t xml:space="preserve">. </w:t>
+      </w:r>
+      <w:r>
+        <w:rPr>
+          <w:noProof/>
+        </w:rPr>
+        <w:t>MySQL</w:t>
+      </w:r>
+      <w:r>
+        <w:t xml:space="preserve"> merupakan tipe data relasional yang artinya </w:t>
+      </w:r>
+      <w:r>
+        <w:rPr>
+          <w:noProof/>
+        </w:rPr>
+        <w:t>MySQL</w:t>
+      </w:r>
+      <w:r>
+        <w:t xml:space="preserve"> menyimpan datanya dalam bentuk tabel-tabel yang saling berhubungan”.</w:t>
       </w:r>
     </w:p>
     <w:p>
@@ -3397,22 +3392,46 @@
         <w:ind w:left="709" w:firstLine="709"/>
       </w:pPr>
       <w:r>
-        <w:t>Berdasarkan penjelasan yang dikemukakan para ahli di</w:t>
-      </w:r>
-      <w:r>
-        <w:t xml:space="preserve"> </w:t>
-      </w:r>
-      <w:r>
-        <w:t xml:space="preserve">atas dapat disimpulkan bahwa jaringan komputer adalah suatu sistem yang berupa sejumlah komputer </w:t>
-      </w:r>
-      <w:r>
-        <w:t xml:space="preserve">dan perangkat jaringan lain </w:t>
-      </w:r>
-      <w:r>
-        <w:t>yang salin</w:t>
-      </w:r>
-      <w:r>
-        <w:t>g terkoneksi satu sama lain, saling mengirim informasi dan berkomunikasi sehingga dapat mencapai suatu tujuan yang sama.</w:t>
+        <w:t>Menurut Ahmar (2013:11) mengemukakan bahwa “</w:t>
+      </w:r>
+      <w:r>
+        <w:rPr>
+          <w:noProof/>
+          <w:lang w:val="en-US"/>
+        </w:rPr>
+        <w:t>MySQL</w:t>
+      </w:r>
+      <w:r>
+        <w:t xml:space="preserve"> adalah sistem yang berguna</w:t>
+      </w:r>
+      <w:r>
+        <w:t xml:space="preserve"> untuk</w:t>
+      </w:r>
+      <w:r>
+        <w:t xml:space="preserve"> melakukan proses pengaturan koleksi-koleksi struktur data (</w:t>
+      </w:r>
+      <w:r>
+        <w:rPr>
+          <w:i/>
+          <w:lang w:val="en-US"/>
+        </w:rPr>
+        <w:t>database</w:t>
+      </w:r>
+      <w:r>
+        <w:t>) baik yang</w:t>
+      </w:r>
+      <w:r>
+        <w:t xml:space="preserve"> meliputi proses pembuatan atau proses pengelolaan </w:t>
+      </w:r>
+      <w:r>
+        <w:rPr>
+          <w:i/>
+          <w:lang w:val="en-US"/>
+        </w:rPr>
+        <w:t>database</w:t>
+      </w:r>
+      <w:r>
+        <w:t>”.</w:t>
       </w:r>
     </w:p>
     <w:p>
@@ -3434,7 +3453,7 @@
         <w:rPr>
           <w:b/>
         </w:rPr>
-        <w:t>JSON</w:t>
+        <w:t>Jaringan Komputer</w:t>
       </w:r>
     </w:p>
     <w:p>
@@ -3449,99 +3468,72 @@
         <w:rPr>
           <w:noProof/>
         </w:rPr>
-        <w:t>Juansyah</w:t>
-      </w:r>
-      <w:r>
-        <w:t xml:space="preserve"> (2015:3) </w:t>
-      </w:r>
-      <w:r>
-        <w:t>“</w:t>
-      </w:r>
-      <w:r>
-        <w:t>JSON (</w:t>
-      </w:r>
-      <w:r>
-        <w:rPr>
-          <w:lang w:val="en-US"/>
-        </w:rPr>
-        <w:t>JavaScript Object Notation</w:t>
-      </w:r>
-      <w:r>
-        <w:t>) adalah format pertukaran data</w:t>
-      </w:r>
-      <w:r>
-        <w:t xml:space="preserve"> yang ringan, mudah dibaca dan ditulis oleh manusia, serta mudah diterjemahkan dan dibuat (</w:t>
+        <w:t>Sofana</w:t>
+      </w:r>
+      <w:r>
+        <w:t xml:space="preserve"> (2013:3) “jaringan komputer adalah suatu himpunan interkoneksi sejumlah komputer. Dalam bahasa populer dapat dijelaskan bahwa jaringan komputer adalah kumpulan beberapa komputer, dan perangkat lain seperti </w:t>
       </w:r>
       <w:r>
         <w:rPr>
           <w:i/>
           <w:lang w:val="en-US"/>
         </w:rPr>
-        <w:t>generate</w:t>
-      </w:r>
-      <w:r>
-        <w:t>) oleh komputer”</w:t>
-      </w:r>
-      <w:r>
-        <w:t xml:space="preserve">. </w:t>
-      </w:r>
-      <w:r>
-        <w:t>Pertukaran data dengan menggunakan format JSON sangat ideal karena format JSON berbasis teks</w:t>
-      </w:r>
-      <w:r>
-        <w:t xml:space="preserve"> yang independen tetapi menggunakan konvensi yang akrab bagi </w:t>
+        <w:t>router</w:t>
       </w:r>
       <w:r>
         <w:rPr>
           <w:lang w:val="en-US"/>
         </w:rPr>
-        <w:t>programmer</w:t>
-      </w:r>
-      <w:r>
-        <w:t>. JSON dibangun di</w:t>
-      </w:r>
-      <w:r>
-        <w:t xml:space="preserve"> </w:t>
-      </w:r>
-      <w:r>
-        <w:t>atas dua struktur, yaitu:</w:t>
-      </w:r>
-    </w:p>
-    <w:p>
-      <w:pPr>
-        <w:numPr>
-          <w:ilvl w:val="0"/>
-          <w:numId w:val="21"/>
-        </w:numPr>
-        <w:spacing w:after="0" w:line="480" w:lineRule="auto"/>
-        <w:ind w:left="1134" w:hanging="425"/>
-      </w:pPr>
-      <w:r>
-        <w:lastRenderedPageBreak/>
-        <w:t>Koleksi pasangan nama atau nilai. Dalam berbagai bahasa pemrograman, ini direalisasikan sebagai objek.</w:t>
-      </w:r>
-    </w:p>
-    <w:p>
-      <w:pPr>
-        <w:numPr>
-          <w:ilvl w:val="0"/>
-          <w:numId w:val="21"/>
-        </w:numPr>
-        <w:spacing w:after="0" w:line="480" w:lineRule="auto"/>
-        <w:ind w:left="1134" w:hanging="425"/>
-      </w:pPr>
-      <w:r>
-        <w:t xml:space="preserve">Daftar dari nilai. Dalam kebanyakan bahasa pemrograman, ini direalisasikan sebagai </w:t>
+        <w:t xml:space="preserve">, </w:t>
       </w:r>
       <w:r>
         <w:rPr>
           <w:i/>
           <w:lang w:val="en-US"/>
         </w:rPr>
-        <w:t>array</w:t>
-      </w:r>
-      <w:r>
-        <w:t>.</w:t>
+        <w:t>switch</w:t>
+      </w:r>
+      <w:r>
+        <w:t>, dan sebagainya”.</w:t>
+      </w:r>
+    </w:p>
+    <w:p>
+      <w:pPr>
+        <w:spacing w:after="0" w:line="480" w:lineRule="auto"/>
+        <w:ind w:left="709" w:firstLine="709"/>
+      </w:pPr>
+      <w:r>
+        <w:t>Menurut Andi (2015:1) “jaringan komputer merupakan sebuah sistem yang terdiri atas komputer dan perangkat jaringan lainnya yang bekerja</w:t>
+      </w:r>
+      <w:r>
+        <w:t xml:space="preserve"> </w:t>
+      </w:r>
+      <w:r>
+        <w:t>sama untuk mencapai suatu tujuan yang sama”.</w:t>
+      </w:r>
+    </w:p>
+    <w:p>
+      <w:pPr>
+        <w:spacing w:after="0" w:line="480" w:lineRule="auto"/>
+        <w:ind w:left="709" w:firstLine="709"/>
+      </w:pPr>
+      <w:r>
+        <w:t>Berdasarkan penjelasan yang dikemukakan para ahli di</w:t>
+      </w:r>
+      <w:r>
+        <w:t xml:space="preserve"> </w:t>
+      </w:r>
+      <w:r>
+        <w:t xml:space="preserve">atas dapat disimpulkan bahwa jaringan komputer adalah suatu sistem yang berupa sejumlah komputer </w:t>
+      </w:r>
+      <w:r>
+        <w:t xml:space="preserve">dan perangkat jaringan lain </w:t>
+      </w:r>
+      <w:r>
+        <w:t>yang salin</w:t>
+      </w:r>
+      <w:r>
+        <w:t>g terkoneksi satu sama lain, saling mengirim informasi dan berkomunikasi sehingga dapat mencapai suatu tujuan yang sama.</w:t>
       </w:r>
     </w:p>
     <w:p>
@@ -3562,103 +3554,115 @@
       <w:r>
         <w:rPr>
           <w:b/>
+        </w:rPr>
+        <w:lastRenderedPageBreak/>
+        <w:t>JSON</w:t>
+      </w:r>
+    </w:p>
+    <w:p>
+      <w:pPr>
+        <w:spacing w:after="0" w:line="480" w:lineRule="auto"/>
+        <w:ind w:left="709" w:firstLine="709"/>
+      </w:pPr>
+      <w:r>
+        <w:t xml:space="preserve">Menurut </w:t>
+      </w:r>
+      <w:r>
+        <w:rPr>
           <w:noProof/>
         </w:rPr>
-        <w:t>IntelliJ</w:t>
-      </w:r>
-      <w:r>
-        <w:rPr>
-          <w:b/>
-        </w:rPr>
-        <w:t xml:space="preserve"> IDEA</w:t>
-      </w:r>
-    </w:p>
-    <w:p>
-      <w:pPr>
-        <w:spacing w:after="0" w:line="480" w:lineRule="auto"/>
-        <w:ind w:left="709" w:firstLine="709"/>
-      </w:pPr>
-      <w:r>
-        <w:rPr>
-          <w:noProof/>
-        </w:rPr>
-        <w:t>IntelliJ</w:t>
-      </w:r>
-      <w:r>
-        <w:t xml:space="preserve"> IDEA adalah IDE (</w:t>
+        <w:t>Juansyah</w:t>
+      </w:r>
+      <w:r>
+        <w:t xml:space="preserve"> (2015:3) </w:t>
+      </w:r>
+      <w:r>
+        <w:t>“</w:t>
+      </w:r>
+      <w:r>
+        <w:t>JSON (</w:t>
+      </w:r>
+      <w:r>
+        <w:rPr>
+          <w:lang w:val="en-US"/>
+        </w:rPr>
+        <w:t>JavaScript Object Notation</w:t>
+      </w:r>
+      <w:r>
+        <w:t>) adalah format pertukaran data</w:t>
+      </w:r>
+      <w:r>
+        <w:t xml:space="preserve"> yang ringan, mudah dibaca dan ditulis oleh manusia, serta mudah diterjemahkan dan dibuat (</w:t>
       </w:r>
       <w:r>
         <w:rPr>
           <w:i/>
           <w:lang w:val="en-US"/>
         </w:rPr>
-        <w:t>Integrated Development Environment</w:t>
-      </w:r>
-      <w:r>
-        <w:t>) yang digunakan untuk mengembangkan program atau aplikasi menggunakan bahasa pemrograman Java</w:t>
+        <w:t>generate</w:t>
+      </w:r>
+      <w:r>
+        <w:t>) oleh komputer”</w:t>
+      </w:r>
+      <w:r>
+        <w:t xml:space="preserve">. </w:t>
+      </w:r>
+      <w:r>
+        <w:t>Pertukaran data dengan menggunakan format JSON sangat ideal karena format JSON berbasis teks</w:t>
+      </w:r>
+      <w:r>
+        <w:t xml:space="preserve"> yang independen tetapi menggunakan konvensi yang akrab bagi </w:t>
       </w:r>
       <w:r>
         <w:rPr>
           <w:lang w:val="en-US"/>
         </w:rPr>
+        <w:t>programmer</w:t>
+      </w:r>
+      <w:r>
+        <w:t>. JSON dibangun di</w:t>
+      </w:r>
+      <w:r>
+        <w:t xml:space="preserve"> </w:t>
+      </w:r>
+      <w:r>
+        <w:t>atas dua struktur, yaitu:</w:t>
+      </w:r>
+    </w:p>
+    <w:p>
+      <w:pPr>
+        <w:numPr>
+          <w:ilvl w:val="0"/>
+          <w:numId w:val="21"/>
+        </w:numPr>
+        <w:spacing w:after="0" w:line="480" w:lineRule="auto"/>
+        <w:ind w:left="1134" w:hanging="425"/>
+      </w:pPr>
+      <w:r>
+        <w:t>Koleksi pasangan nama atau nilai. Dalam berbagai bahasa pemrograman, ini direalisasikan sebagai objek.</w:t>
+      </w:r>
+    </w:p>
+    <w:p>
+      <w:pPr>
+        <w:numPr>
+          <w:ilvl w:val="0"/>
+          <w:numId w:val="21"/>
+        </w:numPr>
+        <w:spacing w:after="0" w:line="480" w:lineRule="auto"/>
+        <w:ind w:left="1134" w:hanging="425"/>
+      </w:pPr>
+      <w:r>
+        <w:t xml:space="preserve">Daftar dari nilai. Dalam kebanyakan bahasa pemrograman, ini direalisasikan sebagai </w:t>
+      </w:r>
+      <w:r>
+        <w:rPr>
+          <w:i/>
+          <w:lang w:val="en-US"/>
+        </w:rPr>
+        <w:t>array</w:t>
+      </w:r>
+      <w:r>
         <w:t>.</w:t>
-      </w:r>
-      <w:r>
-        <w:rPr>
-          <w:lang w:val="en-US"/>
-        </w:rPr>
-        <w:t xml:space="preserve"> IntelliJ</w:t>
-      </w:r>
-      <w:r>
-        <w:t xml:space="preserve"> IDEA dikembangkan oleh perusahaan bernama </w:t>
-      </w:r>
-      <w:r>
-        <w:rPr>
-          <w:lang w:val="en-US"/>
-        </w:rPr>
-        <w:t>JetBrains</w:t>
-      </w:r>
-      <w:r>
-        <w:t xml:space="preserve">, yaitu perusahaan yang bergerak di pengembangan perangkat lunak khususnya aplikasi </w:t>
-      </w:r>
-      <w:r>
-        <w:t>IDE</w:t>
-      </w:r>
-      <w:r>
-        <w:t xml:space="preserve">. </w:t>
-      </w:r>
-      <w:r>
-        <w:rPr>
-          <w:noProof/>
-        </w:rPr>
-        <w:t>Intellij</w:t>
-      </w:r>
-      <w:r>
-        <w:t xml:space="preserve"> IDEA adalah perangkat lunak yang mirip seperti </w:t>
-      </w:r>
-      <w:r>
-        <w:rPr>
-          <w:noProof/>
-        </w:rPr>
-        <w:t>Netbeans</w:t>
-      </w:r>
-      <w:r>
-        <w:t xml:space="preserve">, akan tetapi </w:t>
-      </w:r>
-      <w:r>
-        <w:rPr>
-          <w:noProof/>
-        </w:rPr>
-        <w:t>Intellij</w:t>
-      </w:r>
-      <w:r>
-        <w:t xml:space="preserve"> IDEA memiliki beberapa kelebihan seperti memberikan saran </w:t>
-      </w:r>
-      <w:r>
-        <w:t xml:space="preserve">yang lebih lengkap </w:t>
-      </w:r>
-      <w:r>
-        <w:t>saat proses penulisan kode berlangsung.</w:t>
       </w:r>
     </w:p>
     <w:p>
@@ -3679,7 +3683,125 @@
       <w:r>
         <w:rPr>
           <w:b/>
-        </w:rPr>
+          <w:noProof/>
+        </w:rPr>
+        <w:t>IntelliJ</w:t>
+      </w:r>
+      <w:r>
+        <w:rPr>
+          <w:b/>
+        </w:rPr>
+        <w:t xml:space="preserve"> IDEA</w:t>
+      </w:r>
+    </w:p>
+    <w:p>
+      <w:pPr>
+        <w:spacing w:after="0" w:line="480" w:lineRule="auto"/>
+        <w:ind w:left="709" w:firstLine="709"/>
+      </w:pPr>
+      <w:r>
+        <w:rPr>
+          <w:noProof/>
+        </w:rPr>
+        <w:t>IntelliJ</w:t>
+      </w:r>
+      <w:r>
+        <w:t xml:space="preserve"> IDEA adalah IDE (</w:t>
+      </w:r>
+      <w:r>
+        <w:rPr>
+          <w:i/>
+          <w:lang w:val="en-US"/>
+        </w:rPr>
+        <w:t>Integrated Development Environment</w:t>
+      </w:r>
+      <w:r>
+        <w:t>) yang digunakan untuk mengembangkan program atau aplikasi menggunakan bahasa pemrograman Java</w:t>
+      </w:r>
+      <w:r>
+        <w:rPr>
+          <w:lang w:val="en-US"/>
+        </w:rPr>
+        <w:t>.</w:t>
+      </w:r>
+      <w:r>
+        <w:rPr>
+          <w:lang w:val="en-US"/>
+        </w:rPr>
+        <w:t xml:space="preserve"> IntelliJ</w:t>
+      </w:r>
+      <w:r>
+        <w:t xml:space="preserve"> IDEA dikembangkan oleh perusahaan bernama </w:t>
+      </w:r>
+      <w:r>
+        <w:rPr>
+          <w:lang w:val="en-US"/>
+        </w:rPr>
+        <w:t>JetBrains</w:t>
+      </w:r>
+      <w:r>
+        <w:t xml:space="preserve">, yaitu perusahaan yang bergerak di pengembangan perangkat lunak khususnya aplikasi </w:t>
+      </w:r>
+      <w:r>
+        <w:t>IDE</w:t>
+      </w:r>
+      <w:r>
+        <w:t xml:space="preserve">. </w:t>
+      </w:r>
+      <w:r>
+        <w:rPr>
+          <w:noProof/>
+        </w:rPr>
+        <w:t>Intellij</w:t>
+      </w:r>
+      <w:r>
+        <w:t xml:space="preserve"> IDEA adalah perangkat lunak yang mirip seperti </w:t>
+      </w:r>
+      <w:r>
+        <w:rPr>
+          <w:noProof/>
+        </w:rPr>
+        <w:t>Netbeans</w:t>
+      </w:r>
+      <w:r>
+        <w:t xml:space="preserve">, akan tetapi </w:t>
+      </w:r>
+      <w:r>
+        <w:rPr>
+          <w:noProof/>
+        </w:rPr>
+        <w:t>Intellij</w:t>
+      </w:r>
+      <w:r>
+        <w:t xml:space="preserve"> IDEA memiliki beberapa kelebihan seperti memberikan saran </w:t>
+      </w:r>
+      <w:r>
+        <w:t xml:space="preserve">yang lebih lengkap </w:t>
+      </w:r>
+      <w:r>
+        <w:t>saat proses penulisan kode berlangsung.</w:t>
+      </w:r>
+    </w:p>
+    <w:p>
+      <w:pPr>
+        <w:keepNext/>
+        <w:numPr>
+          <w:ilvl w:val="0"/>
+          <w:numId w:val="11"/>
+        </w:numPr>
+        <w:spacing w:after="0" w:line="480" w:lineRule="auto"/>
+        <w:ind w:left="850" w:hanging="425"/>
+        <w:jc w:val="left"/>
+        <w:outlineLvl w:val="2"/>
+        <w:rPr>
+          <w:b/>
+        </w:rPr>
+      </w:pPr>
+      <w:r>
+        <w:rPr>
+          <w:b/>
+        </w:rPr>
+        <w:lastRenderedPageBreak/>
         <w:t>XAMPP</w:t>
       </w:r>
     </w:p>
@@ -14509,17 +14631,7 @@
           <w:noProof/>
           <w:lang w:val="en-US"/>
         </w:rPr>
-        <w:t>Pengantar Sist</w:t>
-      </w:r>
-      <w:bookmarkStart w:id="0" w:name="_GoBack"/>
-      <w:bookmarkEnd w:id="0"/>
-      <w:r>
-        <w:rPr>
-          <w:i/>
-          <w:noProof/>
-          <w:lang w:val="en-US"/>
-        </w:rPr>
-        <w:t>em Informasi</w:t>
+        <w:t>Pengantar Sistem Informasi</w:t>
       </w:r>
       <w:r>
         <w:rPr>
@@ -17189,8 +17301,8 @@
   <w:abstractNum w:abstractNumId="28" w15:restartNumberingAfterBreak="0">
     <w:nsid w:val="631C7098"/>
     <w:multiLevelType w:val="hybridMultilevel"/>
-    <w:tmpl w:val="BB04146C"/>
-    <w:lvl w:ilvl="0" w:tplc="D6ECA96A">
+    <w:tmpl w:val="3C8E8A58"/>
+    <w:lvl w:ilvl="0" w:tplc="F984E418">
       <w:start w:val="1"/>
       <w:numFmt w:val="decimal"/>
       <w:lvlText w:val="%1."/>
@@ -17200,6 +17312,7 @@
       </w:pPr>
       <w:rPr>
         <w:rFonts w:hint="default"/>
+        <w:i w:val="0"/>
       </w:rPr>
     </w:lvl>
     <w:lvl w:ilvl="1" w:tplc="04210019" w:tentative="1">
@@ -19347,7 +19460,7 @@
 </file>
 
 <file path=customXml/itemProps1.xml><?xml version="1.0" encoding="utf-8"?>
-<ds:datastoreItem xmlns:ds="http://schemas.openxmlformats.org/officeDocument/2006/customXml" ds:itemID="{940F0282-C43E-4906-8116-B548807E6207}">
+<ds:datastoreItem xmlns:ds="http://schemas.openxmlformats.org/officeDocument/2006/customXml" ds:itemID="{CCA58E0E-DA7E-49A6-8D18-E81012FECE34}">
   <ds:schemaRefs>
     <ds:schemaRef ds:uri="http://schemas.openxmlformats.org/officeDocument/2006/bibliography"/>
   </ds:schemaRefs>

</xml_diff>

<commit_message>
merubah kutipan dengan mendeley
</commit_message>
<xml_diff>
--- a/skripsi.docx
+++ b/skripsi.docx
@@ -1797,6 +1797,7 @@
     </w:p>
     <w:p>
       <w:pPr>
+        <w:keepNext/>
         <w:numPr>
           <w:ilvl w:val="0"/>
           <w:numId w:val="12"/>
@@ -1822,52 +1823,76 @@
         <w:ind w:left="1134" w:firstLine="709"/>
       </w:pPr>
       <w:r>
-        <w:t xml:space="preserve">Menurut </w:t>
+        <w:t>“</w:t>
+      </w:r>
+      <w:r>
+        <w:t>S</w:t>
+      </w:r>
+      <w:r>
+        <w:t>ist</w:t>
+      </w:r>
+      <w:r>
+        <w:t xml:space="preserve">em adalah kumpulan </w:t>
+      </w:r>
+      <w:r>
+        <w:t xml:space="preserve">dari </w:t>
+      </w:r>
+      <w:r>
+        <w:t>elemen</w:t>
+      </w:r>
+      <w:r>
+        <w:t xml:space="preserve"> yang saling ber</w:t>
+      </w:r>
+      <w:r>
+        <w:t>hubungan</w:t>
+      </w:r>
+      <w:r>
+        <w:t xml:space="preserve"> dan bekerja sam</w:t>
+      </w:r>
+      <w:r>
+        <w:t>a</w:t>
+      </w:r>
+      <w:r>
+        <w:t xml:space="preserve"> </w:t>
+      </w:r>
+      <w:r>
+        <w:t>untuk mencapai suatu tujuan”</w:t>
+      </w:r>
+      <w:r>
+        <w:t xml:space="preserve"> </w:t>
+      </w:r>
+      <w:r>
+        <w:fldChar w:fldCharType="begin" w:fldLock="1"/>
+      </w:r>
+      <w:r>
+        <w:instrText>ADDIN CSL_CITATION {"citationItems":[{"id":"ITEM-1","itemData":{"abstract":"Jika dalam perusahaan sudah terdapat sistem yang jelas, baik itu sistem akuntansi pokok, penjualan, retur penjualan, piutang, penerimaan kas, pembelian, utang, retur pembelian, pengeluaran kas, persediaan, pengupahan dan penggajian, dan aktiva tetap, maka sistem-sitem itu perlu dievaluasi keberadaannya. Sistem yang dimiliki tersebut sudah dijalankan oleh semua departemen dengan benar apa belum. Sistem tersebut setelah dijalankan perlu dievaluasi dan perlu dilakukan pengembangan agar diperoleh hasil yang maksimal dari penerapan sistem tersebut dalam perusahaan. Dengan demikian perlu dilakukan metodologi pengembangan sistem akuntansi. Metode sistem akuntansi adalah sebuah metode di mana terdiri dari langkah-langkah yang dilakukan oleh seorang analisis sistem untuk mengembangkan sistem akuntansi yang ada di perusahaan.","author":[{"dropping-particle":"","family":"Sujarweni","given":"V. Wiratna","non-dropping-particle":"","parse-names":false,"suffix":""}],"id":"ITEM-1","issued":{"date-parts":[["2015"]]},"publisher":"Pustaka Baru Press","publisher-place":"Yogyakarta","title":"Sistem Akuntansi","type":"book"},"uris":["http://www.mendeley.com/documents/?uuid=18dc4301-e4a8-4cee-ae19-71778ce46267"]}],"mendeley":{"formattedCitation":"(Sujarweni, 2015)","plainTextFormattedCitation":"(Sujarweni, 2015)","previouslyFormattedCitation":"(Sujarweni, 2015)"},"properties":{"noteIndex":0},"schema":"https://github.com/citation-style-language/schema/raw/master/csl-citation.json"}</w:instrText>
+      </w:r>
+      <w:r>
+        <w:fldChar w:fldCharType="separate"/>
       </w:r>
       <w:r>
         <w:rPr>
           <w:noProof/>
         </w:rPr>
-        <w:t>Sujarweni</w:t>
-      </w:r>
-      <w:r>
-        <w:t xml:space="preserve"> (2015:1) mengatakan bahwa “sist</w:t>
-      </w:r>
-      <w:r>
-        <w:t xml:space="preserve">em adalah kumpulan </w:t>
-      </w:r>
-      <w:r>
-        <w:t xml:space="preserve">dari </w:t>
-      </w:r>
-      <w:r>
-        <w:t>elemen</w:t>
-      </w:r>
-      <w:r>
-        <w:t xml:space="preserve"> yang saling ber</w:t>
-      </w:r>
-      <w:r>
-        <w:t>hubungan</w:t>
-      </w:r>
-      <w:r>
-        <w:t xml:space="preserve"> dan bekerja sam</w:t>
-      </w:r>
-      <w:r>
-        <w:t>a</w:t>
+        <w:t>(Sujarweni, 2015)</w:t>
+      </w:r>
+      <w:r>
+        <w:fldChar w:fldCharType="end"/>
+      </w:r>
+      <w:r>
+        <w:t>.</w:t>
       </w:r>
       <w:r>
         <w:t xml:space="preserve"> </w:t>
       </w:r>
       <w:r>
-        <w:t>untuk mencapai suatu tujuan”.</w:t>
-      </w:r>
-    </w:p>
-    <w:p>
-      <w:pPr>
-        <w:spacing w:after="0" w:line="480" w:lineRule="auto"/>
-        <w:ind w:left="1134" w:firstLine="709"/>
-      </w:pPr>
-      <w:r>
-        <w:t>Azhar Susanto (2013:22) mendefinisikan “sistem adalah kumpulan dari sub sistem</w:t>
+        <w:t>“</w:t>
+      </w:r>
+      <w:r>
+        <w:t>S</w:t>
+      </w:r>
+      <w:r>
+        <w:t>istem adalah kumpulan dari sub sistem</w:t>
       </w:r>
       <w:r>
         <w:t xml:space="preserve"> atau </w:t>
@@ -1891,44 +1916,82 @@
         <w:t xml:space="preserve">sistematis </w:t>
       </w:r>
       <w:r>
-        <w:t xml:space="preserve">untuk mencapai satu tujuan tertentu”. </w:t>
-      </w:r>
-    </w:p>
-    <w:p>
-      <w:pPr>
-        <w:spacing w:after="0" w:line="480" w:lineRule="auto"/>
-        <w:ind w:left="1134" w:firstLine="709"/>
-      </w:pPr>
-      <w:r>
-        <w:t xml:space="preserve">Menurut </w:t>
+        <w:t>untuk mencapai satu tujuan tertentu”</w:t>
+      </w:r>
+      <w:r>
+        <w:t xml:space="preserve"> </w:t>
+      </w:r>
+      <w:r>
+        <w:fldChar w:fldCharType="begin" w:fldLock="1"/>
+      </w:r>
+      <w:r>
+        <w:instrText>ADDIN CSL_CITATION {"citationItems":[{"id":"ITEM-1","itemData":{"abstract":"Buku ini menjelaskan konsep dari sistem informasi akuntansi berbasis komputer dan bagaimana membangun sistem informasi tersebut untuk kepentingan perusahaan. Buku ini untuk mahasiswa dan dosen jurusan akuntansi atau informatika yang sedang mempelajari sistem informasi akuntansi","author":[{"dropping-particle":"","family":"Susanto","given":"Azhar","non-dropping-particle":"","parse-names":false,"suffix":""}],"id":"ITEM-1","issued":{"date-parts":[["2013"]]},"publisher":"Lingga jaya","publisher-place":"Bandung","title":"Sistem Informasi Akuntansi","type":"book"},"uris":["http://www.mendeley.com/documents/?uuid=032ba8e0-c739-4416-b548-903ed7862aa9"]}],"mendeley":{"formattedCitation":"(Susanto, 2013)","plainTextFormattedCitation":"(Susanto, 2013)","previouslyFormattedCitation":"(Susanto, 2013)"},"properties":{"noteIndex":0},"schema":"https://github.com/citation-style-language/schema/raw/master/csl-citation.json"}</w:instrText>
+      </w:r>
+      <w:r>
+        <w:fldChar w:fldCharType="separate"/>
       </w:r>
       <w:r>
         <w:rPr>
           <w:noProof/>
         </w:rPr>
-        <w:t>Sutabri</w:t>
-      </w:r>
-      <w:r>
-        <w:t xml:space="preserve"> (2012:10) mengartikan bahwa “sistem sebagai</w:t>
+        <w:t>(Susanto, 2013)</w:t>
+      </w:r>
+      <w:r>
+        <w:fldChar w:fldCharType="end"/>
+      </w:r>
+      <w:r>
+        <w:t>.</w:t>
       </w:r>
       <w:r>
         <w:t xml:space="preserve"> </w:t>
       </w:r>
       <w:r>
-        <w:t>kumpulan atau himpunan dari unsur, komponen, atau variabel yang terorganisir, saling berinteraksi satu sama lain, dan terpadu”.</w:t>
-      </w:r>
-    </w:p>
-    <w:p>
-      <w:pPr>
-        <w:spacing w:after="0" w:line="480" w:lineRule="auto"/>
-        <w:ind w:left="1134" w:firstLine="709"/>
-      </w:pPr>
+        <w:t>“</w:t>
+      </w:r>
+      <w:r>
+        <w:t>S</w:t>
+      </w:r>
+      <w:r>
+        <w:t>istem sebagai</w:t>
+      </w:r>
+      <w:r>
+        <w:t xml:space="preserve"> </w:t>
+      </w:r>
+      <w:r>
+        <w:t>kumpulan atau himpunan dari unsur, komponen, atau variabel yang terorganisir, saling berinteraksi satu sama lain, dan terpadu”</w:t>
+      </w:r>
+      <w:r>
+        <w:t xml:space="preserve"> </w:t>
+      </w:r>
+      <w:r>
+        <w:fldChar w:fldCharType="begin" w:fldLock="1"/>
+      </w:r>
+      <w:r>
+        <w:instrText>ADDIN CSL_CITATION {"citationItems":[{"id":"ITEM-1","itemData":{"ISBN":"978-979-29-3295-9","abstract":"Selain itu sebuah sistem mempunyai karakteristik atau sifat-sifat tertentu yang mencirikan bahwa hal tersebut bisa dikatakan sebagai suatu sistem.","author":[{"dropping-particle":"","family":"Sutabri","given":"Tata","non-dropping-particle":"","parse-names":false,"suffix":""}],"id":"ITEM-1","issued":{"date-parts":[["2012"]]},"publisher":"Andi","publisher-place":"Yogyakarta","title":"Analisis Sistem Informasi","type":"book"},"uris":["http://www.mendeley.com/documents/?uuid=a4b5175d-2beb-4238-9f68-5a19c58871e1"]}],"mendeley":{"formattedCitation":"(Sutabri, 2012)","plainTextFormattedCitation":"(Sutabri, 2012)","previouslyFormattedCitation":"(Sutabri, 2012)"},"properties":{"noteIndex":0},"schema":"https://github.com/citation-style-language/schema/raw/master/csl-citation.json"}</w:instrText>
+      </w:r>
+      <w:r>
+        <w:fldChar w:fldCharType="separate"/>
+      </w:r>
+      <w:r>
+        <w:rPr>
+          <w:noProof/>
+        </w:rPr>
+        <w:t>(Sutabri, 2012)</w:t>
+      </w:r>
+      <w:r>
+        <w:fldChar w:fldCharType="end"/>
+      </w:r>
+      <w:r>
+        <w:t>.</w:t>
+      </w:r>
+      <w:r>
+        <w:t xml:space="preserve"> </w:t>
+      </w:r>
       <w:r>
         <w:rPr>
           <w:szCs w:val="24"/>
           <w:lang w:eastAsia="id-ID"/>
         </w:rPr>
-        <w:lastRenderedPageBreak/>
         <w:t>Dari beberapa pendapat di</w:t>
       </w:r>
       <w:r>
@@ -1966,6 +2029,7 @@
     </w:p>
     <w:p>
       <w:pPr>
+        <w:keepNext/>
         <w:numPr>
           <w:ilvl w:val="0"/>
           <w:numId w:val="12"/>
@@ -1982,6 +2046,7 @@
         <w:rPr>
           <w:b/>
         </w:rPr>
+        <w:lastRenderedPageBreak/>
         <w:t>Karakteristik Sistem</w:t>
       </w:r>
     </w:p>
@@ -1991,25 +2056,31 @@
         <w:ind w:left="1134" w:firstLine="709"/>
       </w:pPr>
       <w:r>
-        <w:t>M</w:t>
-      </w:r>
-      <w:r>
-        <w:t xml:space="preserve">enurut </w:t>
+        <w:fldChar w:fldCharType="begin" w:fldLock="1"/>
+      </w:r>
+      <w:r>
+        <w:instrText>ADDIN CSL_CITATION {"citationItems":[{"id":"ITEM-1","itemData":{"ISBN":"9788578110796","ISSN":"1098-6596","PMID":"25246403","abstract":"Predicting the binding mode of flexible polypeptides to proteins is an important task that falls outside the domain of applicability of most small molecule and protein−protein docking tools. Here, we test the small molecule flexible ligand docking program Glide on a set of 19 non-α-helical peptides and systematically improve pose prediction accuracy by enhancing Glide sampling for flexible polypeptides. In addition, scoring of the poses was improved by post-processing with physics-based implicit solvent MM- GBSA calculations. Using the best RMSD among the top 10 scoring poses as a metric, the success rate (RMSD ≤ 2.0 Å for the interface backbone atoms) increased from 21% with default Glide SP settings to 58% with the enhanced peptide sampling and scoring protocol in the case of redocking to the native protein structure. This approaches the accuracy of the recently developed Rosetta FlexPepDock method (63% success for these 19 peptides) while being over 100 times faster. Cross-docking was performed for a subset of cases where an unbound receptor structure was available, and in that case, 40% of peptides were docked successfully. We analyze the results and find that the optimized polypeptide protocol is most accurate for extended peptides of limited size and number of formal charges, defining a domain of applicability for this approach.","author":[{"dropping-particle":"","family":"Ladjamudin","given":"Al-Bahra","non-dropping-particle":"","parse-names":false,"suffix":""}],"id":"ITEM-1","issued":{"date-parts":[["2013"]]},"publisher":"Graha Ilmu","publisher-place":"Yogyakarta","title":"Analisis dan Desain Sistem Informasi","type":"book"},"uris":["http://www.mendeley.com/documents/?uuid=8b61f8cf-3052-4d11-be93-1c93529b6f41"]}],"mendeley":{"formattedCitation":"(Ladjamudin, 2013)","plainTextFormattedCitation":"(Ladjamudin, 2013)","previouslyFormattedCitation":"(Ladjamudin, 2013)"},"properties":{"noteIndex":0},"schema":"https://github.com/citation-style-language/schema/raw/master/csl-citation.json"}</w:instrText>
+      </w:r>
+      <w:r>
+        <w:fldChar w:fldCharType="separate"/>
       </w:r>
       <w:r>
         <w:rPr>
           <w:noProof/>
         </w:rPr>
-        <w:t>Ladjamudin</w:t>
-      </w:r>
-      <w:r>
-        <w:t xml:space="preserve"> (2013:4</w:t>
-      </w:r>
-      <w:r>
-        <w:t>),</w:t>
-      </w:r>
-      <w:r>
-        <w:t xml:space="preserve"> suatu sistem mempunyai karakteristik sistem,</w:t>
+        <w:t>(Ladjamudin, 2013)</w:t>
+      </w:r>
+      <w:r>
+        <w:fldChar w:fldCharType="end"/>
+      </w:r>
+      <w:r>
+        <w:t xml:space="preserve"> </w:t>
+      </w:r>
+      <w:r>
+        <w:t>S</w:t>
+      </w:r>
+      <w:r>
+        <w:t>uatu sistem mempunyai karakteristik sistem,</w:t>
       </w:r>
       <w:r>
         <w:t xml:space="preserve"> yaitu:</w:t>
@@ -2281,11 +2352,7 @@
         <w:t>.</w:t>
       </w:r>
       <w:r>
-        <w:t xml:space="preserve"> Melalui </w:t>
-      </w:r>
-      <w:r>
-        <w:lastRenderedPageBreak/>
-        <w:t xml:space="preserve">penghubung ini kemungkinan </w:t>
+        <w:t xml:space="preserve"> Melalui penghubung ini kemungkinan </w:t>
       </w:r>
       <w:r>
         <w:t xml:space="preserve">data dapat </w:t>
@@ -2319,6 +2386,7 @@
         <w:outlineLvl w:val="4"/>
       </w:pPr>
       <w:r>
+        <w:lastRenderedPageBreak/>
         <w:t>Masukan Sistem (</w:t>
       </w:r>
       <w:r>
@@ -2535,20 +2603,52 @@
         <w:rPr>
           <w:szCs w:val="24"/>
         </w:rPr>
-        <w:t xml:space="preserve">Menurut Tata </w:t>
+        <w:fldChar w:fldCharType="begin" w:fldLock="1"/>
+      </w:r>
+      <w:r>
+        <w:rPr>
+          <w:szCs w:val="24"/>
+        </w:rPr>
+        <w:instrText>ADDIN CSL_CITATION {"citationItems":[{"id":"ITEM-1","itemData":{"ISBN":"978-979-29-3295-9","abstract":"Selain itu sebuah sistem mempunyai karakteristik atau sifat-sifat tertentu yang mencirikan bahwa hal tersebut bisa dikatakan sebagai suatu sistem.","author":[{"dropping-particle":"","family":"Sutabri","given":"Tata","non-dropping-particle":"","parse-names":false,"suffix":""}],"id":"ITEM-1","issued":{"date-parts":[["2012"]]},"publisher":"Andi","publisher-place":"Yogyakarta","title":"Analisis Sistem Informasi","type":"book"},"uris":["http://www.mendeley.com/documents/?uuid=a4b5175d-2beb-4238-9f68-5a19c58871e1"]}],"mendeley":{"formattedCitation":"(Sutabri, 2012)","plainTextFormattedCitation":"(Sutabri, 2012)"},"properties":{"noteIndex":0},"schema":"https://github.com/citation-style-language/schema/raw/master/csl-citation.json"}</w:instrText>
+      </w:r>
+      <w:r>
+        <w:rPr>
+          <w:szCs w:val="24"/>
+        </w:rPr>
+        <w:fldChar w:fldCharType="separate"/>
       </w:r>
       <w:r>
         <w:rPr>
           <w:noProof/>
           <w:szCs w:val="24"/>
         </w:rPr>
-        <w:t>Sutabri</w:t>
+        <w:t>(Sutabri, 2012)</w:t>
       </w:r>
       <w:r>
         <w:rPr>
           <w:szCs w:val="24"/>
         </w:rPr>
-        <w:t xml:space="preserve"> (2012:15) sistem dapat diklasifikasikan dari beberapa sudut pandangan, yaitu:</w:t>
+        <w:fldChar w:fldCharType="end"/>
+      </w:r>
+      <w:r>
+        <w:rPr>
+          <w:szCs w:val="24"/>
+        </w:rPr>
+        <w:t xml:space="preserve"> S</w:t>
+      </w:r>
+      <w:r>
+        <w:rPr>
+          <w:szCs w:val="24"/>
+        </w:rPr>
+        <w:t>istem dapat diklasi</w:t>
+      </w:r>
+      <w:bookmarkStart w:id="0" w:name="_GoBack"/>
+      <w:bookmarkEnd w:id="0"/>
+      <w:r>
+        <w:rPr>
+          <w:szCs w:val="24"/>
+        </w:rPr>
+        <w:t>fikasikan dari beberapa sudut pandangan, yaitu:</w:t>
       </w:r>
     </w:p>
     <w:p>
@@ -2572,7 +2672,6 @@
         <w:rPr>
           <w:szCs w:val="24"/>
         </w:rPr>
-        <w:lastRenderedPageBreak/>
         <w:t>Sistem abstrak dan sistem fisik</w:t>
       </w:r>
     </w:p>
@@ -2602,7 +2701,14 @@
         <w:rPr>
           <w:szCs w:val="24"/>
         </w:rPr>
-        <w:t>, yaitu suatu sistem yang berupa pemikiran tentang hubungan antara manusia dengan Tuhan. Sedangkan sistem fisik merupakan sistem yang ada secara fisik, seperti sistem komputer, sistem produksi, sistem penjualan, sistem administrasi personalia, dan lain sebagainya.</w:t>
+        <w:t xml:space="preserve">, yaitu suatu sistem yang berupa pemikiran tentang hubungan antara </w:t>
+      </w:r>
+      <w:r>
+        <w:rPr>
+          <w:szCs w:val="24"/>
+        </w:rPr>
+        <w:lastRenderedPageBreak/>
+        <w:t>manusia dengan Tuhan. Sedangkan sistem fisik merupakan sistem yang ada secara fisik, seperti sistem komputer, sistem produksi, sistem penjualan, sistem administrasi personalia, dan lain sebagainya.</w:t>
       </w:r>
     </w:p>
     <w:p>
@@ -2771,14 +2877,7 @@
         <w:rPr>
           <w:szCs w:val="24"/>
         </w:rPr>
-        <w:t xml:space="preserve"> adalah sistem yang </w:t>
-      </w:r>
-      <w:r>
-        <w:rPr>
-          <w:szCs w:val="24"/>
-        </w:rPr>
-        <w:lastRenderedPageBreak/>
-        <w:t xml:space="preserve">kondisi masa depannya tidak dapat diprediksi, karena mengandung unsur </w:t>
+        <w:t xml:space="preserve"> adalah sistem yang kondisi masa depannya tidak dapat diprediksi, karena mengandung unsur </w:t>
       </w:r>
       <w:r>
         <w:rPr>
@@ -2815,12 +2914,14 @@
         <w:rPr>
           <w:szCs w:val="24"/>
         </w:rPr>
+        <w:lastRenderedPageBreak/>
         <w:t>Sistem terbuka dan sistem tertutup</w:t>
       </w:r>
     </w:p>
     <w:p>
       <w:pPr>
         <w:pStyle w:val="DaftarParagraf"/>
+        <w:keepNext/>
         <w:spacing w:after="0" w:line="480" w:lineRule="auto"/>
         <w:ind w:left="1418" w:firstLine="709"/>
         <w:rPr>
@@ -2874,16 +2975,10 @@
         <w:ind w:left="709" w:firstLine="709"/>
       </w:pPr>
       <w:r>
-        <w:t xml:space="preserve">Menurut Rahman </w:t>
-      </w:r>
-      <w:r>
-        <w:t xml:space="preserve">(2015:79) </w:t>
-      </w:r>
-      <w:r>
         <w:t>“</w:t>
       </w:r>
       <w:r>
-        <w:t>p</w:t>
+        <w:t>P</w:t>
       </w:r>
       <w:r>
         <w:t>emesanan adalah suatu akti</w:t>
@@ -2896,6 +2991,27 @@
       </w:r>
       <w:r>
         <w:t>oleh konsumen sebelum membeli”</w:t>
+      </w:r>
+      <w:r>
+        <w:t xml:space="preserve"> </w:t>
+      </w:r>
+      <w:r>
+        <w:fldChar w:fldCharType="begin" w:fldLock="1"/>
+      </w:r>
+      <w:r>
+        <w:instrText>ADDIN CSL_CITATION {"citationItems":[{"id":"ITEM-1","itemData":{"abstract":"ABSTRAK Penelitian ini mengambil objek dan permasalahan pada percetakan TAHA, merupakan usaha bergerak dibidang percetakan, pemesanan undangan. Pada awalnya belum ada fasilitas untuk melakukan pemesanan undangan secara online, awalnya pada saat memilih undangan untuk dipesan masih menggunakan sistem manual dangan cara memperlihatkan banyaknya jenis undangan. Keadaan ini kurang mendukung, masih banyak menggunakan tempat untuk mengeluarkan jenis barang. Perkembangan teknologi yang semakin pesat, dan penggunaan internet yang semakin populer, menjadi inspirasi untuk menggunakan teknologi ini sebagai sarana dan fasilitas dalam pemesanan undangan secara online. Pembangunan aplikasi berbasis web ini menggunakan bahasa pemrograman PHP dan MySQL sebagai basis datanya. Dua bahasa pemrograman ini dinilai mampu membuat sebuah aplikasi web yang dapat diakses secara online, sehingga kegiatan pengelolaan dalam pemesanan undangan online dapat dipenuhi. Dari hasil pengujian didapat hasil, aplikasi dapat dipergunakan untuk memilih contoh desain, mengisi kata-kata yang akan dipakai dalam undangan, dan dapat memesan jumlah undangan, juga terdapat nominal harga yang harus dibayarkan dari pemesanan yang dilakukan. Kata Kunci : Undangan, pemesanan, online, web.","author":[{"dropping-particle":"","family":"Rahman","given":"Fauzi","non-dropping-particle":"","parse-names":false,"suffix":""}],"container-title":"Jurnal Sains dan Informatika","id":"ITEM-1","issue":"2","issued":{"date-parts":[["2015"]]},"page":"78-87","title":"Aplikasi pemesanan undangan online","type":"article-journal","volume":"1"},"uris":["http://www.mendeley.com/documents/?uuid=a4ee236e-c46d-4504-97f3-09fc2191e74c"]}],"mendeley":{"formattedCitation":"(Rahman, 2015)","plainTextFormattedCitation":"(Rahman, 2015)","previouslyFormattedCitation":"(Rahman, 2015)"},"properties":{"noteIndex":0},"schema":"https://github.com/citation-style-language/schema/raw/master/csl-citation.json"}</w:instrText>
+      </w:r>
+      <w:r>
+        <w:fldChar w:fldCharType="separate"/>
+      </w:r>
+      <w:r>
+        <w:rPr>
+          <w:noProof/>
+        </w:rPr>
+        <w:t>(Rahman, 2015)</w:t>
+      </w:r>
+      <w:r>
+        <w:fldChar w:fldCharType="end"/>
       </w:r>
       <w:r>
         <w:t>. Pemesanan memiliki arti yang luas tergantung objek apa yang dituju. Dalam penelitian ini pengertian pemesanan adalah suatu proses yang dilakukan pelanggan restoran untuk memesan makanan dan minuman yang tersedia di daftar menu.</w:t>
@@ -2929,10 +3045,40 @@
         <w:ind w:left="709" w:firstLine="709"/>
       </w:pPr>
       <w:r>
-        <w:t>Menurut Nofriadi (2015:1) “bahasa pemrograman Java merupakan salah satu dari sekian banyak bahasa pemrograman</w:t>
-      </w:r>
-      <w:r>
-        <w:t xml:space="preserve"> yang dapat dijalankan di berbagai sistem operasi termasuk telepon genggam”.</w:t>
+        <w:t>“</w:t>
+      </w:r>
+      <w:r>
+        <w:t>B</w:t>
+      </w:r>
+      <w:r>
+        <w:t>ahasa pemrograman Java merupakan salah satu dari sekian banyak bahasa pemrograman</w:t>
+      </w:r>
+      <w:r>
+        <w:t xml:space="preserve"> yang dapat dijalankan di berbagai sistem operasi termasuk telepon genggam”</w:t>
+      </w:r>
+      <w:r>
+        <w:t xml:space="preserve"> </w:t>
+      </w:r>
+      <w:r>
+        <w:fldChar w:fldCharType="begin" w:fldLock="1"/>
+      </w:r>
+      <w:r>
+        <w:instrText>ADDIN CSL_CITATION {"citationItems":[{"id":"ITEM-1","itemData":{"author":[{"dropping-particle":"","family":"Nofriadi","given":"","non-dropping-particle":"","parse-names":false,"suffix":""}],"id":"ITEM-1","issued":{"date-parts":[["2015"]]},"publisher":"DeePublish","publisher-place":"Yogyakarta","title":"Java Fundamental Dengan Netbeans 8.0.2","type":"book"},"uris":["http://www.mendeley.com/documents/?uuid=d69b66c7-76a7-411d-bbc9-afe21768d559"]}],"mendeley":{"formattedCitation":"(Nofriadi, 2015)","plainTextFormattedCitation":"(Nofriadi, 2015)","previouslyFormattedCitation":"(Nofriadi, 2015)"},"properties":{"noteIndex":0},"schema":"https://github.com/citation-style-language/schema/raw/master/csl-citation.json"}</w:instrText>
+      </w:r>
+      <w:r>
+        <w:fldChar w:fldCharType="separate"/>
+      </w:r>
+      <w:r>
+        <w:rPr>
+          <w:noProof/>
+        </w:rPr>
+        <w:t>(Nofriadi, 2015)</w:t>
+      </w:r>
+      <w:r>
+        <w:fldChar w:fldCharType="end"/>
+      </w:r>
+      <w:r>
+        <w:t>.</w:t>
       </w:r>
     </w:p>
     <w:p>
@@ -2941,89 +3087,122 @@
         <w:ind w:left="720" w:firstLine="698"/>
       </w:pPr>
       <w:r>
-        <w:t xml:space="preserve">Menurut </w:t>
+        <w:t xml:space="preserve">“Java merupakan bahasa pemrograman berorientasi objek yang dikembangkan oleh Sun </w:t>
+      </w:r>
+      <w:r>
+        <w:rPr>
+          <w:lang w:val="en-US"/>
+        </w:rPr>
+        <w:t>Microsystem</w:t>
+      </w:r>
+      <w:r>
+        <w:t xml:space="preserve"> yang dimulai oleh James</w:t>
+      </w:r>
+      <w:r>
+        <w:t xml:space="preserve"> </w:t>
       </w:r>
       <w:r>
         <w:rPr>
           <w:noProof/>
         </w:rPr>
-        <w:t>Jubil</w:t>
+        <w:t>Gosling</w:t>
+      </w:r>
+      <w:r>
+        <w:t xml:space="preserve"> dan dirilis pada tahun 1995, saat ini Sun </w:t>
+      </w:r>
+      <w:r>
+        <w:rPr>
+          <w:lang w:val="en-US"/>
+        </w:rPr>
+        <w:t>Microsystem</w:t>
+      </w:r>
+      <w:r>
+        <w:t xml:space="preserve"> telah di aku</w:t>
+      </w:r>
+      <w:r>
+        <w:t>isisi oleh Oracle Corporation”</w:t>
+      </w:r>
+      <w:r>
+        <w:t xml:space="preserve"> </w:t>
+      </w:r>
+      <w:r>
+        <w:fldChar w:fldCharType="begin" w:fldLock="1"/>
+      </w:r>
+      <w:r>
+        <w:instrText>ADDIN CSL_CITATION {"citationItems":[{"id":"ITEM-1","itemData":{"author":[{"dropping-particle":"","family":"Enterprise","given":"Jubilee","non-dropping-particle":"","parse-names":false,"suffix":""}],"id":"ITEM-1","issued":{"date-parts":[["2015"]]},"publisher":"PT Elex Media Komputindo","publisher-place":"Jakarta","title":"Pengenalan Pemrograman Komputer","type":"book"},"uris":["http://www.mendeley.com/documents/?uuid=acd09f85-3094-4ea3-b798-6d1abb56a0da"]}],"mendeley":{"formattedCitation":"(Enterprise, 2015)","plainTextFormattedCitation":"(Enterprise, 2015)","previouslyFormattedCitation":"(Enterprise, 2015)"},"properties":{"noteIndex":0},"schema":"https://github.com/citation-style-language/schema/raw/master/csl-citation.json"}</w:instrText>
+      </w:r>
+      <w:r>
+        <w:fldChar w:fldCharType="separate"/>
       </w:r>
       <w:r>
         <w:rPr>
           <w:noProof/>
         </w:rPr>
-        <w:t>e</w:t>
+        <w:t>(Enterprise, 2015)</w:t>
+      </w:r>
+      <w:r>
+        <w:fldChar w:fldCharType="end"/>
+      </w:r>
+      <w:r>
+        <w:t>.</w:t>
+      </w:r>
+    </w:p>
+    <w:p>
+      <w:pPr>
+        <w:spacing w:after="0" w:line="480" w:lineRule="auto"/>
+        <w:ind w:left="720" w:firstLine="698"/>
+      </w:pPr>
+      <w:r>
+        <w:lastRenderedPageBreak/>
+        <w:t>“</w:t>
+      </w:r>
+      <w:r>
+        <w:t>B</w:t>
+      </w:r>
+      <w:r>
+        <w:t xml:space="preserve">ahasa Java memberi harapan menjadi perekat universal yang </w:t>
+      </w:r>
+      <w:r>
+        <w:t>menghubungkan</w:t>
+      </w:r>
+      <w:r>
+        <w:t xml:space="preserve"> pemakai dengan informasi dari </w:t>
+      </w:r>
+      <w:r>
+        <w:rPr>
+          <w:i/>
+        </w:rPr>
+        <w:t>web server</w:t>
+      </w:r>
+      <w:r>
+        <w:t>, basis data, penyedia in</w:t>
+      </w:r>
+      <w:r>
+        <w:t>formasi dan sumber-sumber lain”</w:t>
+      </w:r>
+      <w:r>
+        <w:t xml:space="preserve"> </w:t>
+      </w:r>
+      <w:r>
+        <w:fldChar w:fldCharType="begin" w:fldLock="1"/>
+      </w:r>
+      <w:r>
+        <w:instrText>ADDIN CSL_CITATION {"citationItems":[{"id":"ITEM-1","itemData":{"ISBN":"978-602-8758-41-3","abstract":"Bahasa Java adalah bahasa modern, bahasa ini memiliki kumpulan konsep-konsep terbaik bahasa-bahasapemrograman sebelumnya. Buku ini disertai lebih dari 100 contoh program yang disertai komentar agar anda tidak terjebak aroma prosedural. buku tidak melulu mengajar sintaks java , juga menekankan \"berfikir secara objek (thinking in objects)\". buku ini membuka wawasan kritis bahkan terhadap pertanyaan yang diajukan dosen. Pertanyaan sering diberikan dalam aroma prosedural yang kental dan menyesatkan karena telah mendarah dagingnya prosedural pada pemberi pertanyaan. kita harus mempertanyakan pertanyaan itu, mengubah menjadi beraroma orientasi objek. BUku ini juga mengajak anda membuka wawasan mulai level mikro, yaitu perancangan pemrograman kelas. cara berfikir secara objek bebeda dengan cara beraroma prosedural. anda juga diajak memasuki orientasi objek secara benar sehingga penyelesaian aroma orientasi objek dapat diprogram dengan menggunakan bahasa orientasi objek canggih, java. Selamat bergabung untuk berfikir secara objek menggunakan bahasa berorientasi objek canggih, temuan abad 20 sebagai hadiah menawan bagi millenium baru. Revisi ke-5 ini merupakan koreksi, perbaikan, dan perubahan terhadap revisi sebelumnya sehingga buku ini menjadi lebih kompak dan elegan.","author":[{"dropping-particle":"","family":"Hariyanto","given":"Bambang","non-dropping-particle":"","parse-names":false,"suffix":""}],"id":"ITEM-1","issued":{"date-parts":[["2014"]]},"publisher":"Informatika","publisher-place":"Bandung","title":"Esensi-Esensi Bahasa Pemrograman Java: Disertai Lebih Dari 100 Contoh Program","type":"book"},"uris":["http://www.mendeley.com/documents/?uuid=72fc9383-130b-4606-bfd5-a909305a3209"]}],"mendeley":{"formattedCitation":"(Hariyanto, 2014)","plainTextFormattedCitation":"(Hariyanto, 2014)","previouslyFormattedCitation":"(Hariyanto, 2014)"},"properties":{"noteIndex":0},"schema":"https://github.com/citation-style-language/schema/raw/master/csl-citation.json"}</w:instrText>
+      </w:r>
+      <w:r>
+        <w:fldChar w:fldCharType="separate"/>
       </w:r>
       <w:r>
         <w:rPr>
           <w:noProof/>
         </w:rPr>
-        <w:t>e</w:t>
-      </w:r>
-      <w:r>
-        <w:t xml:space="preserve"> Enterprise (2015:1) “Java merupakan bahasa pemrograman berorientasi objek yang dikembangkan oleh Sun </w:t>
-      </w:r>
-      <w:r>
-        <w:rPr>
-          <w:lang w:val="en-US"/>
-        </w:rPr>
-        <w:t>Microsystem</w:t>
-      </w:r>
-      <w:r>
-        <w:t xml:space="preserve"> yang dimulai oleh James</w:t>
-      </w:r>
-      <w:r>
-        <w:t xml:space="preserve"> </w:t>
-      </w:r>
-      <w:r>
-        <w:rPr>
-          <w:noProof/>
-        </w:rPr>
-        <w:t>Gosling</w:t>
-      </w:r>
-      <w:r>
-        <w:t xml:space="preserve"> dan dirilis pada tahun 1995, saat ini Sun </w:t>
-      </w:r>
-      <w:r>
-        <w:rPr>
-          <w:lang w:val="en-US"/>
-        </w:rPr>
-        <w:t>Microsystem</w:t>
-      </w:r>
-      <w:r>
-        <w:t xml:space="preserve"> telah di aku</w:t>
-      </w:r>
-      <w:r>
-        <w:t>isisi oleh Oracle Corporation”.</w:t>
-      </w:r>
-    </w:p>
-    <w:p>
-      <w:pPr>
-        <w:spacing w:after="0" w:line="480" w:lineRule="auto"/>
-        <w:ind w:left="720" w:firstLine="698"/>
-      </w:pPr>
-      <w:r>
-        <w:lastRenderedPageBreak/>
-        <w:t xml:space="preserve">Menurut Bambang Hariyanto (2014:1) “bahasa Java memberi harapan menjadi perekat universal yang </w:t>
-      </w:r>
-      <w:r>
-        <w:t>menghubungkan</w:t>
-      </w:r>
-      <w:r>
-        <w:t xml:space="preserve"> pemakai dengan informasi dari </w:t>
-      </w:r>
-      <w:r>
-        <w:rPr>
-          <w:i/>
-        </w:rPr>
-        <w:t>web server</w:t>
-      </w:r>
-      <w:r>
-        <w:t>, basis data, penyedia in</w:t>
-      </w:r>
-      <w:r>
-        <w:t>formasi dan sumber-sumber lain”.</w:t>
+        <w:t>(Hariyanto, 2014)</w:t>
+      </w:r>
+      <w:r>
+        <w:fldChar w:fldCharType="end"/>
+      </w:r>
+      <w:r>
+        <w:t>.</w:t>
       </w:r>
     </w:p>
     <w:p>
@@ -3220,15 +3399,7 @@
         <w:rPr>
           <w:noProof/>
         </w:rPr>
-        <w:t>mempermudah dalam merancang tampilan antar</w:t>
-      </w:r>
-      <w:bookmarkStart w:id="0" w:name="_GoBack"/>
-      <w:bookmarkEnd w:id="0"/>
-      <w:r>
-        <w:rPr>
-          <w:noProof/>
-        </w:rPr>
-        <w:t>muka</w:t>
+        <w:t>mempermudah dalam merancang tampilan antarmuka</w:t>
       </w:r>
       <w:r>
         <w:rPr>
@@ -3291,7 +3462,7 @@
         <w:ind w:left="709" w:firstLine="709"/>
       </w:pPr>
       <w:r>
-        <w:t>Faizal dan Irnawati (2015:4) menjelaskan bahwa “</w:t>
+        <w:t>“</w:t>
       </w:r>
       <w:r>
         <w:rPr>
@@ -3308,7 +3479,6 @@
           <w:i/>
           <w:lang w:val="en-US"/>
         </w:rPr>
-        <w:lastRenderedPageBreak/>
         <w:t>database management system</w:t>
       </w:r>
       <w:r>
@@ -3319,6 +3489,7 @@
           <w:i/>
           <w:lang w:val="en-US"/>
         </w:rPr>
+        <w:lastRenderedPageBreak/>
         <w:t>multithread</w:t>
       </w:r>
       <w:r>
@@ -3335,7 +3506,31 @@
         <w:t>multi-user</w:t>
       </w:r>
       <w:r>
-        <w:t>, dengan sekitar 6 (enam) juta instalasi di seluruh dunia”.</w:t>
+        <w:t>, dengan sekitar 6 (enam) juta instalasi di seluruh dunia”</w:t>
+      </w:r>
+      <w:r>
+        <w:t xml:space="preserve"> </w:t>
+      </w:r>
+      <w:r>
+        <w:fldChar w:fldCharType="begin" w:fldLock="1"/>
+      </w:r>
+      <w:r>
+        <w:instrText>ADDIN CSL_CITATION {"citationItems":[{"id":"ITEM-1","itemData":{"author":[{"dropping-particle":"","family":"Faizal","given":"Edi","non-dropping-particle":"","parse-names":false,"suffix":""},{"dropping-particle":"","family":"Irnawati","given":"","non-dropping-particle":"","parse-names":false,"suffix":""}],"id":"ITEM-1","issued":{"date-parts":[["2015"]]},"publisher":"Gava Media","publisher-place":"Yogyakarta","title":"Pemrograman Java Web (JSP, JSTL &amp; SERVLET) tentang Pembuatan Sistem Informasi Klinik Diimplementasikan dengan Netbeans IDE 7.2 dan MySQL","type":"book"},"uris":["http://www.mendeley.com/documents/?uuid=030d326b-32a5-42a2-9452-541a7148c0c0"]}],"mendeley":{"formattedCitation":"(Faizal &amp; Irnawati, 2015)","plainTextFormattedCitation":"(Faizal &amp; Irnawati, 2015)","previouslyFormattedCitation":"(Faizal &amp; Irnawati, 2015)"},"properties":{"noteIndex":0},"schema":"https://github.com/citation-style-language/schema/raw/master/csl-citation.json"}</w:instrText>
+      </w:r>
+      <w:r>
+        <w:fldChar w:fldCharType="separate"/>
+      </w:r>
+      <w:r>
+        <w:rPr>
+          <w:noProof/>
+        </w:rPr>
+        <w:t>(Faizal &amp; Irnawati, 2015)</w:t>
+      </w:r>
+      <w:r>
+        <w:fldChar w:fldCharType="end"/>
+      </w:r>
+      <w:r>
+        <w:t>.</w:t>
       </w:r>
     </w:p>
     <w:p>
@@ -3344,7 +3539,7 @@
         <w:ind w:left="709" w:firstLine="709"/>
       </w:pPr>
       <w:r>
-        <w:t>Winarno, dkk. (2014:102) menjelaskan “</w:t>
+        <w:t>“</w:t>
       </w:r>
       <w:r>
         <w:rPr>
@@ -3383,7 +3578,31 @@
         <w:t>MySQL</w:t>
       </w:r>
       <w:r>
-        <w:t xml:space="preserve"> menyimpan datanya dalam bentuk tabel-tabel yang saling berhubungan”.</w:t>
+        <w:t xml:space="preserve"> menyimpan datanya dalam bentuk tabel-tabel yang saling berhubungan”</w:t>
+      </w:r>
+      <w:r>
+        <w:t xml:space="preserve"> </w:t>
+      </w:r>
+      <w:r>
+        <w:fldChar w:fldCharType="begin" w:fldLock="1"/>
+      </w:r>
+      <w:r>
+        <w:instrText>ADDIN CSL_CITATION {"citationItems":[{"id":"ITEM-1","itemData":{"abstract":"Hypertext Markup Language (HTML) adalah sebuah bahasa untuk menampilkan konten di web , HTML sendiri adalah bahasa pemograman yang bebas, artinya tidak dimiliki oleh siapa pun, pengembangannya dilakukan oleh banyak orang di banyak negara dan bisa dikatakan sebagai sebuah bahasa yang dikembangkan bersama-sama secara global.","author":[{"dropping-particle":"","family":"Winarno","given":"Edy","non-dropping-particle":"","parse-names":false,"suffix":""},{"dropping-particle":"","family":"Zaki","given":"Ali","non-dropping-particle":"","parse-names":false,"suffix":""},{"dropping-particle":"","family":"SmitDev Community","given":"","non-dropping-particle":"","parse-names":false,"suffix":""}],"id":"ITEM-1","issued":{"date-parts":[["2014"]]},"publisher":"PT Elex Media Komputindo","publisher-place":"Jakarta","title":"Pemrograman Web Berbasis HTML5, PHP, &amp; JavaScript","type":"book"},"uris":["http://www.mendeley.com/documents/?uuid=8a3ee1ec-3cb8-4c62-9210-0140e572a779"]}],"mendeley":{"formattedCitation":"(Winarno, Zaki, &amp; SmitDev Community, 2014)","plainTextFormattedCitation":"(Winarno, Zaki, &amp; SmitDev Community, 2014)","previouslyFormattedCitation":"(Winarno, Zaki, &amp; SmitDev Community, 2014)"},"properties":{"noteIndex":0},"schema":"https://github.com/citation-style-language/schema/raw/master/csl-citation.json"}</w:instrText>
+      </w:r>
+      <w:r>
+        <w:fldChar w:fldCharType="separate"/>
+      </w:r>
+      <w:r>
+        <w:rPr>
+          <w:noProof/>
+        </w:rPr>
+        <w:t>(Winarno, Zaki, &amp; SmitDev Community, 2014)</w:t>
+      </w:r>
+      <w:r>
+        <w:fldChar w:fldCharType="end"/>
+      </w:r>
+      <w:r>
+        <w:t>.</w:t>
       </w:r>
     </w:p>
     <w:p>
@@ -3392,7 +3611,7 @@
         <w:ind w:left="709" w:firstLine="709"/>
       </w:pPr>
       <w:r>
-        <w:t>Menurut Ahmar (2013:11) mengemukakan bahwa “</w:t>
+        <w:t>“</w:t>
       </w:r>
       <w:r>
         <w:rPr>
@@ -3431,7 +3650,31 @@
         <w:t>database</w:t>
       </w:r>
       <w:r>
-        <w:t>”.</w:t>
+        <w:t>”</w:t>
+      </w:r>
+      <w:r>
+        <w:t xml:space="preserve"> </w:t>
+      </w:r>
+      <w:r>
+        <w:fldChar w:fldCharType="begin" w:fldLock="1"/>
+      </w:r>
+      <w:r>
+        <w:instrText>ADDIN CSL_CITATION {"citationItems":[{"id":"ITEM-1","itemData":{"author":[{"dropping-particle":"","family":"Ahmar","given":"Ansari Saleh","non-dropping-particle":"","parse-names":false,"suffix":""}],"id":"ITEM-1","issued":{"date-parts":[["2013"]]},"publisher":"Garudhawaca","publisher-place":"Yogyakarta","title":"Modifikasi Template CMS Lokomedia Cara Cepat dan Mudah Membuat Website Elegan Secara Gratis","type":"book"},"uris":["http://www.mendeley.com/documents/?uuid=808c189e-d2f2-4e22-9aa3-caaf937e3153"]}],"mendeley":{"formattedCitation":"(Ahmar, 2013)","plainTextFormattedCitation":"(Ahmar, 2013)","previouslyFormattedCitation":"(Ahmar, 2013)"},"properties":{"noteIndex":0},"schema":"https://github.com/citation-style-language/schema/raw/master/csl-citation.json"}</w:instrText>
+      </w:r>
+      <w:r>
+        <w:fldChar w:fldCharType="separate"/>
+      </w:r>
+      <w:r>
+        <w:rPr>
+          <w:noProof/>
+        </w:rPr>
+        <w:t>(Ahmar, 2013)</w:t>
+      </w:r>
+      <w:r>
+        <w:fldChar w:fldCharType="end"/>
+      </w:r>
+      <w:r>
+        <w:t>.</w:t>
       </w:r>
     </w:p>
     <w:p>
@@ -3462,16 +3705,13 @@
         <w:ind w:left="709" w:firstLine="709"/>
       </w:pPr>
       <w:r>
-        <w:t xml:space="preserve">Menurut </w:t>
-      </w:r>
-      <w:r>
-        <w:rPr>
-          <w:noProof/>
-        </w:rPr>
-        <w:t>Sofana</w:t>
-      </w:r>
-      <w:r>
-        <w:t xml:space="preserve"> (2013:3) “jaringan komputer adalah suatu himpunan interkoneksi sejumlah komputer. Dalam bahasa populer dapat dijelaskan bahwa jaringan komputer adalah kumpulan beberapa komputer, dan perangkat lain seperti </w:t>
+        <w:t>“</w:t>
+      </w:r>
+      <w:r>
+        <w:t>J</w:t>
+      </w:r>
+      <w:r>
+        <w:t xml:space="preserve">aringan komputer adalah suatu himpunan interkoneksi sejumlah komputer. Dalam bahasa populer dapat dijelaskan bahwa jaringan komputer adalah kumpulan beberapa komputer, dan perangkat lain seperti </w:t>
       </w:r>
       <w:r>
         <w:rPr>
@@ -3494,7 +3734,31 @@
         <w:t>switch</w:t>
       </w:r>
       <w:r>
-        <w:t>, dan sebagainya”.</w:t>
+        <w:t>, dan sebagainya”</w:t>
+      </w:r>
+      <w:r>
+        <w:t xml:space="preserve"> </w:t>
+      </w:r>
+      <w:r>
+        <w:fldChar w:fldCharType="begin" w:fldLock="1"/>
+      </w:r>
+      <w:r>
+        <w:instrText>ADDIN CSL_CITATION {"citationItems":[{"id":"ITEM-1","itemData":{"ISBN":"978-602-8758-77-2","abstract":"Jaringan komputer adalah kumpulan koneksi antara 2 komputer atau lebih yang terhubung dengan transmisi kabel atau tanpa kabel (wireles). Bila sebuah komputer dapat membuat komputer lainya restart, shutdown, atau melakukan kontrol lainya, maka komputer komputer tersebut bukan autonomous (tidak melakukan kontrol terhadap komputer lain dengan akses penuh).","author":[{"dropping-particle":"","family":"Sofana","given":"Iwan","non-dropping-particle":"","parse-names":false,"suffix":""}],"id":"ITEM-1","issued":{"date-parts":[["2013"]]},"publisher":"Informatika","publisher-place":"Bandung","title":"Membangun Jaringan Komputer: Mudah Membuat Jaringan Komputer (Wire &amp; Wireless) Untuk Pengguna Windows dan Linux","type":"book"},"uris":["http://www.mendeley.com/documents/?uuid=7cea6eec-91ac-49c3-89e4-bcddc17bca86"]}],"mendeley":{"formattedCitation":"(Sofana, 2013)","plainTextFormattedCitation":"(Sofana, 2013)","previouslyFormattedCitation":"(Sofana, 2013)"},"properties":{"noteIndex":0},"schema":"https://github.com/citation-style-language/schema/raw/master/csl-citation.json"}</w:instrText>
+      </w:r>
+      <w:r>
+        <w:fldChar w:fldCharType="separate"/>
+      </w:r>
+      <w:r>
+        <w:rPr>
+          <w:noProof/>
+        </w:rPr>
+        <w:t>(Sofana, 2013)</w:t>
+      </w:r>
+      <w:r>
+        <w:fldChar w:fldCharType="end"/>
+      </w:r>
+      <w:r>
+        <w:t>.</w:t>
       </w:r>
     </w:p>
     <w:p>
@@ -3503,13 +3767,43 @@
         <w:ind w:left="709" w:firstLine="709"/>
       </w:pPr>
       <w:r>
-        <w:t>Menurut Andi (2015:1) “jaringan komputer merupakan sebuah sistem yang terdiri atas komputer dan perangkat jaringan lainnya yang bekerja</w:t>
+        <w:t>“</w:t>
+      </w:r>
+      <w:r>
+        <w:t>J</w:t>
+      </w:r>
+      <w:r>
+        <w:t>aringan komputer merupakan sebuah sistem yang terdiri atas komputer dan perangkat jaringan lainnya yang bekerja</w:t>
       </w:r>
       <w:r>
         <w:t xml:space="preserve"> </w:t>
       </w:r>
       <w:r>
-        <w:t>sama untuk mencapai suatu tujuan yang sama”.</w:t>
+        <w:t>sama untuk mencapai suatu tujuan yang sama”</w:t>
+      </w:r>
+      <w:r>
+        <w:t xml:space="preserve"> </w:t>
+      </w:r>
+      <w:r>
+        <w:fldChar w:fldCharType="begin" w:fldLock="1"/>
+      </w:r>
+      <w:r>
+        <w:instrText>ADDIN CSL_CITATION {"citationItems":[{"id":"ITEM-1","itemData":{"author":[{"dropping-particle":"","family":"Andi","given":"","non-dropping-particle":"","parse-names":false,"suffix":""}],"id":"ITEM-1","issued":{"date-parts":[["2015"]]},"publisher":"MADCOMS","publisher-place":"Yogyakarta","title":"Membangun Sendiri Sistem Jaringan Komputer","type":"book"},"uris":["http://www.mendeley.com/documents/?uuid=66bcab27-e285-4c50-b6f1-34821ba5b704"]}],"mendeley":{"formattedCitation":"(Andi, 2015)","plainTextFormattedCitation":"(Andi, 2015)","previouslyFormattedCitation":"(Andi, 2015)"},"properties":{"noteIndex":0},"schema":"https://github.com/citation-style-language/schema/raw/master/csl-citation.json"}</w:instrText>
+      </w:r>
+      <w:r>
+        <w:fldChar w:fldCharType="separate"/>
+      </w:r>
+      <w:r>
+        <w:rPr>
+          <w:noProof/>
+        </w:rPr>
+        <w:t>(Andi, 2015)</w:t>
+      </w:r>
+      <w:r>
+        <w:fldChar w:fldCharType="end"/>
+      </w:r>
+      <w:r>
+        <w:t>.</w:t>
       </w:r>
     </w:p>
     <w:p>
@@ -3565,18 +3859,6 @@
         <w:ind w:left="709" w:firstLine="709"/>
       </w:pPr>
       <w:r>
-        <w:t xml:space="preserve">Menurut </w:t>
-      </w:r>
-      <w:r>
-        <w:rPr>
-          <w:noProof/>
-        </w:rPr>
-        <w:t>Juansyah</w:t>
-      </w:r>
-      <w:r>
-        <w:t xml:space="preserve"> (2015:3) </w:t>
-      </w:r>
-      <w:r>
         <w:t>“</w:t>
       </w:r>
       <w:r>
@@ -3605,7 +3887,31 @@
         <w:t>) oleh komputer”</w:t>
       </w:r>
       <w:r>
-        <w:t xml:space="preserve">. </w:t>
+        <w:t xml:space="preserve"> </w:t>
+      </w:r>
+      <w:r>
+        <w:fldChar w:fldCharType="begin" w:fldLock="1"/>
+      </w:r>
+      <w:r>
+        <w:instrText>ADDIN CSL_CITATION {"citationItems":[{"id":"ITEM-1","itemData":{"ISSN":"2089-9033","abstract":"Orangtua sudah seharusnya memberikan yang terbaik untuk anaknya, mulai dari kebutuhan makanan yang sehat, pendidikan, bahkan rasa aman. Bimbingan dan pemantauan orangtua adalah salah satu faktor utama, semakin tumbuh bersarnya anak semakin luas pergaulan dan kesibukan anak menjadi tidak terpantau sepenuhnya oleh orangtua, hal ini menjadi kekhawatiran orangtua dimana belakangan ini banyaknya berita anak hilang, dan dalam kondisi menjadi pusat kekhawatiran orangtua dimana belakangan ini banyaknya berita anak hilang yang diculik, diperkosa, bahkan tidak segan-segan di bunuh. Serperti berita kehilangan anak yang bernama Rimma Naomi berumur 14 tahun, yang hilang saat pergi untuk mengikuti eskul renang di SMPN 9 Tangerang Selatan [1]. Berdasarkan hasil wawancara dengan 15 orangtua, didapatkan 11 orangtua dengan persentase 73.33% yang menyatakan bahwa orangtua memiliki kesibukan masing-masing serta hanya ada sedikit waktu untuk bersama dengan anak, hal ini menyebabkan pengawasan orangtua kepada anak berkurang, tak banyak orangtua yang mengetahui aktifikas anak, seperti keluar untuk bermain, pergi berwisata maupun aktifikas study yang sudah pasti tanpa pengawasan orangtua dan tak jarang juga anak berbohong ketika pergi ke suatu tempat. Berdasarkan hasil wawancara kepada 15 anak, didapatkan 9 anak dengan persentase 80% yang menyatakan anak membutuhkan waktu lama dalam menghubungi orangtua pada saat keadaan darurat dan juga anak tidak memungkinkan secara cepat untuk memberitahu lokasi kepada orangtua disaat keadaan darurat. Permasalahan ini menjadi faktor yang harus di perhatikan oleh setiap orangtua, dimana pegawasan orangtua harus lebih ditingkatkan. Hal ini dapat di minimalisir dengan kemajuan teknologi yaitu menggunakan teknologi A-GPS. Assisted Global Positioning System (A-GPS) merupakan pengembangan dari sistem gps biasa sebagai penentu posisi. yang dalam penentuan posisi tidak hanya mengandalkan sinyal dari satelit gps, tetapi mendapatkan assist dari sebuah server data yaitu operator selular. Bantuan berupa data posisi yang diambil berdasarkan LBS (Location Based Service), ialah suatu sistem penentu lokasi berdasrkan BTS (Base Transceiver System). Data lokasi yang tidak hanya dikirim menggunakan satelit dibantu juga data dari server yang di sampaikan ke A-GPS melalui koneksi data via GPRS atau 3G, sehingga penentuan posisi lebih cepat atau disebut juga Time To First Fix (TTFF) dan lebih akurat berkat bantuan server data operator [2]. Data lokasi akan ditam…","author":[{"dropping-particle":"","family":"Juansyah Andi","given":"","non-dropping-particle":"","parse-names":false,"suffix":""}],"container-title":"Jurnal Ilmiah Komputer dan Informatika (KOMPUTA)","id":"ITEM-1","issue":"1","issued":{"date-parts":[["2015"]]},"page":"1-8","title":"PEMBANGUNAN APLIKASI CHILD TRACKER BERBASIS ASSISTED – GLOBAL POSITIONING SYSTEM (A-GPS) DENGAN PLATFORM ANDROID","type":"article-journal","volume":"1"},"uris":["http://www.mendeley.com/documents/?uuid=3d8f1f6c-dcdb-426e-98cc-b061bf84004c"]}],"mendeley":{"formattedCitation":"(Juansyah Andi, 2015)","plainTextFormattedCitation":"(Juansyah Andi, 2015)","previouslyFormattedCitation":"(Juansyah Andi, 2015)"},"properties":{"noteIndex":0},"schema":"https://github.com/citation-style-language/schema/raw/master/csl-citation.json"}</w:instrText>
+      </w:r>
+      <w:r>
+        <w:fldChar w:fldCharType="separate"/>
+      </w:r>
+      <w:r>
+        <w:rPr>
+          <w:noProof/>
+        </w:rPr>
+        <w:t>(Juansyah Andi, 2015)</w:t>
+      </w:r>
+      <w:r>
+        <w:fldChar w:fldCharType="end"/>
+      </w:r>
+      <w:r>
+        <w:t>.</w:t>
+      </w:r>
+      <w:r>
+        <w:t xml:space="preserve"> </w:t>
       </w:r>
       <w:r>
         <w:t>Pertukaran data dengan menggunakan format JSON sangat ideal karena format JSON berbasis teks</w:t>
@@ -3811,7 +4117,7 @@
         <w:ind w:left="709" w:firstLine="709"/>
       </w:pPr>
       <w:r>
-        <w:t xml:space="preserve">Menurut Buana (2014:4), “XAMPP adalah perangkat lunak </w:t>
+        <w:t xml:space="preserve"> “XAMPP adalah perangkat lunak </w:t>
       </w:r>
       <w:r>
         <w:rPr>
@@ -3864,6 +4170,27 @@
         <w:t>”</w:t>
       </w:r>
       <w:r>
+        <w:t xml:space="preserve"> </w:t>
+      </w:r>
+      <w:r>
+        <w:fldChar w:fldCharType="begin" w:fldLock="1"/>
+      </w:r>
+      <w:r>
+        <w:instrText>ADDIN CSL_CITATION {"citationItems":[{"id":"ITEM-1","itemData":{"author":[{"dropping-particle":"","family":"Buana","given":"I Komang Setia","non-dropping-particle":"","parse-names":false,"suffix":""}],"id":"ITEM-1","issued":{"date-parts":[["2014"]]},"publisher":"Dunia Komputer","publisher-place":"Jakarta","title":"Jago Pemrograman PHP","type":"book"},"uris":["http://www.mendeley.com/documents/?uuid=c6ee13fa-4ec0-483e-9b98-c1266fdfc174"]}],"mendeley":{"formattedCitation":"(Buana, 2014)","plainTextFormattedCitation":"(Buana, 2014)","previouslyFormattedCitation":"(Buana, 2014)"},"properties":{"noteIndex":0},"schema":"https://github.com/citation-style-language/schema/raw/master/csl-citation.json"}</w:instrText>
+      </w:r>
+      <w:r>
+        <w:fldChar w:fldCharType="separate"/>
+      </w:r>
+      <w:r>
+        <w:rPr>
+          <w:noProof/>
+        </w:rPr>
+        <w:t>(Buana, 2014)</w:t>
+      </w:r>
+      <w:r>
+        <w:fldChar w:fldCharType="end"/>
+      </w:r>
+      <w:r>
         <w:t>.</w:t>
       </w:r>
     </w:p>
@@ -3873,7 +4200,28 @@
         <w:ind w:left="709" w:firstLine="709"/>
       </w:pPr>
       <w:r>
-        <w:t>Menurut Nugroho (2013:6), di dalam folder utama XAMPP terdapat beberapa folder penting yang perlu diketahui yaitu sebagai berikut:</w:t>
+        <w:fldChar w:fldCharType="begin" w:fldLock="1"/>
+      </w:r>
+      <w:r>
+        <w:instrText>ADDIN CSL_CITATION {"citationItems":[{"id":"ITEM-1","itemData":{"ISBN":"978-602-7869-11-0","ISSN":"0378-1119","abstract":"PhpMyAmin adalah salah satu aplikasi yang digunakan untuk memudahkan dalam melakukan pengelolaan database MySQL. PhpMyAdmin merupakan aplikasi web yang bersifat opensource”","author":[{"dropping-particle":"","family":"Nugroho","given":"Bunafit","non-dropping-particle":"","parse-names":false,"suffix":""}],"id":"ITEM-1","issued":{"date-parts":[["2014"]]},"publisher":"Gava Media","publisher-place":"Yogyakarta","title":"Dasar Pemrograman Web PHP-MySQL dengan Dreamweaver","type":"book"},"uris":["http://www.mendeley.com/documents/?uuid=e1bf961e-8a2c-4da4-acba-b79ad6f48748"]}],"mendeley":{"formattedCitation":"(B. Nugroho, 2014)","plainTextFormattedCitation":"(B. Nugroho, 2014)","previouslyFormattedCitation":"(B. Nugroho, 2014)"},"properties":{"noteIndex":0},"schema":"https://github.com/citation-style-language/schema/raw/master/csl-citation.json"}</w:instrText>
+      </w:r>
+      <w:r>
+        <w:fldChar w:fldCharType="separate"/>
+      </w:r>
+      <w:r>
+        <w:rPr>
+          <w:noProof/>
+        </w:rPr>
+        <w:t>(B. Nugroho, 2014)</w:t>
+      </w:r>
+      <w:r>
+        <w:fldChar w:fldCharType="end"/>
+      </w:r>
+      <w:r>
+        <w:t xml:space="preserve"> D</w:t>
+      </w:r>
+      <w:r>
+        <w:t>i dalam folder utama XAMPP terdapat beberapa folder penting yang perlu diketahui yaitu sebagai berikut:</w:t>
       </w:r>
     </w:p>
     <w:p>
@@ -4549,13 +4897,31 @@
         <w:ind w:left="851" w:firstLine="709"/>
       </w:pPr>
       <w:r>
-        <w:t>Menurut</w:t>
-      </w:r>
-      <w:r>
-        <w:t xml:space="preserve"> Nugroho (2010</w:t>
-      </w:r>
-      <w:r>
-        <w:t>:199), normalisasi dapat dipahami sebagai tahapan-tahapan yang masing-masing berhubungan dengan bentuk normal. Bentuk normal adalah keadaan relasi yang dihasilkan dengan menetapkan aturan sederhana berkaitan dengan konsep ketergantungan fungsional pada relasi yang bersangkutan. Kita akan menggambarkannya secara garis besar sebagai berikut:</w:t>
+        <w:fldChar w:fldCharType="begin" w:fldLock="1"/>
+      </w:r>
+      <w:r>
+        <w:instrText>ADDIN CSL_CITATION {"citationItems":[{"id":"ITEM-1","itemData":{"ISBN":"978-979-29-0989-0","abstract":"Terima kasih kepada Tuhan Yang Maha Esa atas perkenanan dan berkat-Nya yang begitu berlimpah dalam kehidupan saya sehingga buku yang berjudul Rekayasa Perangkat Lunak Menggunakan UML dan Java ini dapat saya selesaikan dengan tuntas, setelah melewati beberapa bulan yang cukup melelahkan (buku ini disusun dalam waktu sekitar 5 bulan) untuk menelusuri jaringan internet, menelaah buku-buku rujukan/referensi, mencoba melakukan langkah-langkah pemrograman dengan bahasa pemrograman Java","author":[{"dropping-particle":"","family":"Nugroho","given":"Adi","non-dropping-particle":"","parse-names":false,"suffix":""}],"container-title":"Andi Offset","id":"ITEM-1","issued":{"date-parts":[["2010"]]},"publisher-place":"Yogyakarta","title":"Rekayasa Perangkat Lunak Menggunakan UML &amp; Java","type":"book"},"uris":["http://www.mendeley.com/documents/?uuid=fc7516f8-98d3-4da1-a540-9436ed0401da"]}],"mendeley":{"formattedCitation":"(A. Nugroho, 2010)","plainTextFormattedCitation":"(A. Nugroho, 2010)","previouslyFormattedCitation":"(A. Nugroho, 2010)"},"properties":{"noteIndex":0},"schema":"https://github.com/citation-style-language/schema/raw/master/csl-citation.json"}</w:instrText>
+      </w:r>
+      <w:r>
+        <w:fldChar w:fldCharType="separate"/>
+      </w:r>
+      <w:r>
+        <w:rPr>
+          <w:noProof/>
+        </w:rPr>
+        <w:t>(A. Nugroho, 2010)</w:t>
+      </w:r>
+      <w:r>
+        <w:fldChar w:fldCharType="end"/>
+      </w:r>
+      <w:r>
+        <w:t xml:space="preserve"> </w:t>
+      </w:r>
+      <w:r>
+        <w:t>N</w:t>
+      </w:r>
+      <w:r>
+        <w:t>ormalisasi dapat dipahami sebagai tahapan-tahapan yang masing-masing berhubungan dengan bentuk normal. Bentuk normal adalah keadaan relasi yang dihasilkan dengan menetapkan aturan sederhana berkaitan dengan konsep ketergantungan fungsional pada relasi yang bersangkutan. Kita akan menggambarkannya secara garis besar sebagai berikut:</w:t>
       </w:r>
     </w:p>
     <w:p>
@@ -5058,16 +5424,7 @@
         <w:ind w:left="851" w:firstLine="709"/>
       </w:pPr>
       <w:r>
-        <w:t xml:space="preserve">Menurut </w:t>
-      </w:r>
-      <w:r>
-        <w:rPr>
-          <w:noProof/>
-        </w:rPr>
-        <w:t>Yakup</w:t>
-      </w:r>
-      <w:r>
-        <w:t xml:space="preserve"> (2012:155) “</w:t>
+        <w:t>“</w:t>
       </w:r>
       <w:r>
         <w:rPr>
@@ -5089,16 +5446,37 @@
         <w:t xml:space="preserve"> Diagram</w:t>
       </w:r>
       <w:r>
-        <w:t xml:space="preserve"> (DFD) merupakan alat untuk membuat diagram yang serbaguna”.</w:t>
-      </w:r>
-    </w:p>
-    <w:p>
-      <w:pPr>
-        <w:spacing w:after="0" w:line="480" w:lineRule="auto"/>
-        <w:ind w:left="851" w:firstLine="709"/>
-      </w:pPr>
-      <w:r>
-        <w:t>Sukamto dan Shalahuddin (2014:288) menjelaskan, “</w:t>
+        <w:t xml:space="preserve"> (DFD) merupakan alat untuk membuat diagram yang serbaguna”</w:t>
+      </w:r>
+      <w:r>
+        <w:t xml:space="preserve"> </w:t>
+      </w:r>
+      <w:r>
+        <w:fldChar w:fldCharType="begin" w:fldLock="1"/>
+      </w:r>
+      <w:r>
+        <w:instrText>ADDIN CSL_CITATION {"citationItems":[{"id":"ITEM-1","itemData":{"abstract":"Sekelompok elemen-elemen yang terintegrasi dengan tujuan yang sama untuk mencapai tujuan. Sistem juga merupakan suatu jaringan kerja dari prosedur-prosedur yang saling berhubungan, terkumpul bersama-sama untuk melakukan suatu kegiatan atau tujuan tertentu.","author":[{"dropping-particle":"","family":"Yakub","given":"","non-dropping-particle":"","parse-names":false,"suffix":""}],"id":"ITEM-1","issued":{"date-parts":[["2012"]]},"publisher":"Graha Ilmu","publisher-place":"Yogyakarta","title":"Pengantar Sistem Informasi","type":"book"},"uris":["http://www.mendeley.com/documents/?uuid=f99f6fde-0c93-40c4-b214-ad4a7226fae3"]}],"mendeley":{"formattedCitation":"(Yakub, 2012)","plainTextFormattedCitation":"(Yakub, 2012)","previouslyFormattedCitation":"(Yakub, 2012)"},"properties":{"noteIndex":0},"schema":"https://github.com/citation-style-language/schema/raw/master/csl-citation.json"}</w:instrText>
+      </w:r>
+      <w:r>
+        <w:fldChar w:fldCharType="separate"/>
+      </w:r>
+      <w:r>
+        <w:rPr>
+          <w:noProof/>
+        </w:rPr>
+        <w:t>(Yakub, 2012)</w:t>
+      </w:r>
+      <w:r>
+        <w:fldChar w:fldCharType="end"/>
+      </w:r>
+      <w:r>
+        <w:t>.</w:t>
+      </w:r>
+      <w:r>
+        <w:t xml:space="preserve"> </w:t>
+      </w:r>
+      <w:r>
+        <w:t>“</w:t>
       </w:r>
       <w:r>
         <w:rPr>
@@ -5114,17 +5492,17 @@
         <w:t xml:space="preserve"> </w:t>
       </w:r>
       <w:r>
-        <w:t xml:space="preserve">atau dalam Bahasa Indonesia menjadi Diagram Alir Data (DAD) </w:t>
+        <w:t>atau dalam Bahasa Indonesia menjadi Diagram Alir Data (DAD) adalah re</w:t>
+      </w:r>
+      <w:r>
+        <w:t>p</w:t>
+      </w:r>
+      <w:r>
+        <w:t xml:space="preserve">resentasi grafik yang menggambarkan aliran informasi dan transformasi informasi </w:t>
       </w:r>
       <w:r>
         <w:lastRenderedPageBreak/>
-        <w:t>adalah re</w:t>
-      </w:r>
-      <w:r>
-        <w:t>p</w:t>
-      </w:r>
-      <w:r>
-        <w:t>resentasi grafik yang menggambarkan aliran informasi dan transformasi informasi yang diaplikasikan sebagai data yang mengatur dari masukan (</w:t>
+        <w:t>yang diaplikasikan sebagai data yang mengatur dari masukan (</w:t>
       </w:r>
       <w:r>
         <w:rPr>
@@ -5144,7 +5522,31 @@
         <w:t>output</w:t>
       </w:r>
       <w:r>
-        <w:t>)”.</w:t>
+        <w:t>)”</w:t>
+      </w:r>
+      <w:r>
+        <w:t xml:space="preserve"> </w:t>
+      </w:r>
+      <w:r>
+        <w:fldChar w:fldCharType="begin" w:fldLock="1"/>
+      </w:r>
+      <w:r>
+        <w:instrText>ADDIN CSL_CITATION {"citationItems":[{"id":"ITEM-1","itemData":{"ISSN":"2527-6514","abstract":"Teknologi komputer dapat digunakan dalam berbagai bidang, salah satunya pada bidang sistem informasi, sistem informasi merupakan kombinasi dari teknologi informasi dan aktivitas manusia untuk mendukung operasi dan manajemen. Tujuan penelitian ini adalah untuk membangun sebuah sistem informasi yang berhubungan dengan system berbasis komputer, sehingga proses yang dilakukan dapat berlangsung dengan lebih cepat dan efisien serta dapat meminimalkan kesalahan yang mungkin terjadi. Metode penelitian yang dilakukan adalah kualitatif dengan pengumpulan data meliputi studi literatur, wawancara (interview), pengamatan secara langsung (observasi), dan model pengembangan sistem menggunakan metode waterfall, proses data meliputi data pemesanan, pembelian, dan laporan pembelian. Perancangan sistem ini dibuat berdasarkan proses komputer melalui tahap-tahap Use case Diagram, activity diagram, Perancangan Database, Kamus Data, Desain Input-Output sehingga menghasilkan suatu sistem yang teratur. Dari pengamatasn serta penelitian yang dilakukan dapat diketahui PT. GRC Mandiri Jaya Sejati memerlukan pengolahan data informasi Pembelian, dan informasi lain yang efektif dan efisien, sehingga diharapkan akan menghasilkan suatu informasi yang lebih baik dengan sistem yang terkomputerisasi.","author":[{"dropping-particle":"","family":"Sukamto","given":"","non-dropping-particle":"","parse-names":false,"suffix":""},{"dropping-particle":"","family":"Shalahuddin","given":"","non-dropping-particle":"","parse-names":false,"suffix":""}],"id":"ITEM-1","issued":{"date-parts":[["2014"]]},"publisher":"Informatika","publisher-place":"Bandung","title":"Rekayasa Perangkat Lunak Terstruktur dan Berorientasi Objek","type":"book"},"uris":["http://www.mendeley.com/documents/?uuid=017f9620-e6c1-4474-a7db-4aa1b50199db"]}],"mendeley":{"formattedCitation":"(Sukamto &amp; Shalahuddin, 2014)","plainTextFormattedCitation":"(Sukamto &amp; Shalahuddin, 2014)","previouslyFormattedCitation":"(Sukamto &amp; Shalahuddin, 2014)"},"properties":{"noteIndex":0},"schema":"https://github.com/citation-style-language/schema/raw/master/csl-citation.json"}</w:instrText>
+      </w:r>
+      <w:r>
+        <w:fldChar w:fldCharType="separate"/>
+      </w:r>
+      <w:r>
+        <w:rPr>
+          <w:noProof/>
+        </w:rPr>
+        <w:t>(Sukamto &amp; Shalahuddin, 2014)</w:t>
+      </w:r>
+      <w:r>
+        <w:fldChar w:fldCharType="end"/>
+      </w:r>
+      <w:r>
+        <w:t>.</w:t>
       </w:r>
     </w:p>
     <w:p>
@@ -5217,8 +5619,8 @@
       </w:tblPr>
       <w:tblGrid>
         <w:gridCol w:w="665"/>
-        <w:gridCol w:w="3380"/>
-        <w:gridCol w:w="3882"/>
+        <w:gridCol w:w="3379"/>
+        <w:gridCol w:w="3883"/>
       </w:tblGrid>
       <w:tr>
         <w:tc>
@@ -5501,7 +5903,25 @@
               <w:rPr>
                 <w:sz w:val="22"/>
               </w:rPr>
-              <w:t>, Kegiatan yang dilakukan oleh orang, mesin, atau komputer dari hasil suatu arus data yang dapat berupa masukan untuk sistem.</w:t>
+              <w:t>,</w:t>
+            </w:r>
+            <w:r>
+              <w:rPr>
+                <w:sz w:val="22"/>
+              </w:rPr>
+              <w:t xml:space="preserve"> adalah</w:t>
+            </w:r>
+            <w:r>
+              <w:rPr>
+                <w:sz w:val="22"/>
+              </w:rPr>
+              <w:t xml:space="preserve"> suatu langkah-langkah yang dilakukan komputer untuk mengelola data dari masukan sehingga mengeluarkan suatu keluaran data atau informasi</w:t>
+            </w:r>
+            <w:r>
+              <w:rPr>
+                <w:sz w:val="22"/>
+              </w:rPr>
+              <w:t>.</w:t>
             </w:r>
           </w:p>
         </w:tc>
@@ -5650,35 +6070,25 @@
               <w:rPr>
                 <w:sz w:val="22"/>
               </w:rPr>
-              <w:t xml:space="preserve">, menyatakan kesatuan di lingkungan luar sistem yang dapat berupa orang, organisasi atau sistem yang lainnya yang berada di lingkungan luarnya yang akan memberikan </w:t>
-            </w:r>
-            <w:r>
-              <w:rPr>
-                <w:i/>
-                <w:sz w:val="22"/>
-                <w:lang w:val="en-US"/>
-              </w:rPr>
-              <w:t>input</w:t>
-            </w:r>
-            <w:r>
-              <w:rPr>
-                <w:sz w:val="22"/>
-              </w:rPr>
-              <w:t xml:space="preserve"> atau menerima </w:t>
-            </w:r>
-            <w:r>
-              <w:rPr>
-                <w:i/>
-                <w:sz w:val="22"/>
-                <w:lang w:val="en-US"/>
-              </w:rPr>
-              <w:t>output</w:t>
-            </w:r>
-            <w:r>
-              <w:rPr>
-                <w:sz w:val="22"/>
-              </w:rPr>
-              <w:t xml:space="preserve"> dari sistem.</w:t>
+              <w:t>,</w:t>
+            </w:r>
+            <w:r>
+              <w:rPr>
+                <w:sz w:val="22"/>
+              </w:rPr>
+              <w:t xml:space="preserve"> merupakan suatu entitas dari luar sistem berupa manusia, atau sistem lainnya</w:t>
+            </w:r>
+            <w:r>
+              <w:rPr>
+                <w:sz w:val="22"/>
+              </w:rPr>
+              <w:t>.</w:t>
+            </w:r>
+            <w:r>
+              <w:rPr>
+                <w:sz w:val="22"/>
+              </w:rPr>
+              <w:t xml:space="preserve"> Entitas ini akan memasukkan data ke sistem dan menerima suatu keluaran dari sistem.</w:t>
             </w:r>
           </w:p>
         </w:tc>
@@ -5927,35 +6337,19 @@
               <w:rPr>
                 <w:sz w:val="22"/>
               </w:rPr>
-              <w:t xml:space="preserve">, simpanan dari data yang dapat berupa suatu </w:t>
-            </w:r>
-            <w:r>
-              <w:rPr>
-                <w:i/>
-                <w:sz w:val="22"/>
-                <w:lang w:val="en-US"/>
-              </w:rPr>
-              <w:t>file</w:t>
-            </w:r>
-            <w:r>
-              <w:rPr>
-                <w:sz w:val="22"/>
-              </w:rPr>
-              <w:t xml:space="preserve"> atau </w:t>
-            </w:r>
-            <w:r>
-              <w:rPr>
-                <w:i/>
-                <w:sz w:val="22"/>
-                <w:lang w:val="en-US"/>
-              </w:rPr>
-              <w:t>database</w:t>
-            </w:r>
-            <w:r>
-              <w:rPr>
-                <w:sz w:val="22"/>
-              </w:rPr>
-              <w:t xml:space="preserve"> di sistem komputer, suatu arsip, atau catatan manual dan suatu agenda atau buku.</w:t>
+              <w:t>,</w:t>
+            </w:r>
+            <w:r>
+              <w:rPr>
+                <w:sz w:val="22"/>
+              </w:rPr>
+              <w:t xml:space="preserve"> merupakan basis data untuk menyimpan data hasil proses sistem sehingga data tersebut dapat digunakan kembali atau diambil kembali</w:t>
+            </w:r>
+            <w:r>
+              <w:rPr>
+                <w:sz w:val="22"/>
+              </w:rPr>
+              <w:t>.</w:t>
             </w:r>
           </w:p>
         </w:tc>
@@ -6119,7 +6513,13 @@
               <w:rPr>
                 <w:sz w:val="22"/>
               </w:rPr>
-              <w:t>menunjukkan arus dari data yang dapat berupa masukan untuk sistem atau hasil dari proses sistem.</w:t>
+              <w:t>menunjukkan arah data yang dikirim dari suatu entitas ke proses atau sebaliknya dan dari proses ke basis data atau sebaliknya</w:t>
+            </w:r>
+            <w:r>
+              <w:rPr>
+                <w:sz w:val="22"/>
+              </w:rPr>
+              <w:t>.</w:t>
             </w:r>
           </w:p>
         </w:tc>
@@ -8187,31 +8587,7 @@
                                 <w:rPr>
                                   <w:sz w:val="22"/>
                                 </w:rPr>
-                                <w:t xml:space="preserve"> 201</w:t>
-                              </w:r>
-                              <w:r>
-                                <w:rPr>
-                                  <w:sz w:val="22"/>
-                                </w:rPr>
-                                <w:t>9</w:t>
-                              </w:r>
-                              <w:r>
-                                <w:rPr>
-                                  <w:sz w:val="22"/>
-                                </w:rPr>
-                                <w:t>.</w:t>
-                              </w:r>
-                              <w:r>
-                                <w:rPr>
-                                  <w:sz w:val="22"/>
-                                </w:rPr>
-                                <w:t>1</w:t>
-                              </w:r>
-                              <w:r>
-                                <w:rPr>
-                                  <w:sz w:val="22"/>
-                                </w:rPr>
-                                <w:t>.</w:t>
+                                <w:t xml:space="preserve"> 2019.1.</w:t>
                               </w:r>
                             </w:p>
                             <w:p>
@@ -8931,31 +9307,7 @@
                           <w:rPr>
                             <w:sz w:val="22"/>
                           </w:rPr>
-                          <w:t xml:space="preserve"> 201</w:t>
-                        </w:r>
-                        <w:r>
-                          <w:rPr>
-                            <w:sz w:val="22"/>
-                          </w:rPr>
-                          <w:t>9</w:t>
-                        </w:r>
-                        <w:r>
-                          <w:rPr>
-                            <w:sz w:val="22"/>
-                          </w:rPr>
-                          <w:t>.</w:t>
-                        </w:r>
-                        <w:r>
-                          <w:rPr>
-                            <w:sz w:val="22"/>
-                          </w:rPr>
-                          <w:t>1</w:t>
-                        </w:r>
-                        <w:r>
-                          <w:rPr>
-                            <w:sz w:val="22"/>
-                          </w:rPr>
-                          <w:t>.</w:t>
+                          <w:t xml:space="preserve"> 2019.1.</w:t>
                         </w:r>
                       </w:p>
                       <w:p>
@@ -12994,22 +13346,13 @@
         <w:ind w:left="425" w:firstLine="851"/>
       </w:pPr>
       <w:r>
-        <w:t xml:space="preserve">Menurut </w:t>
-      </w:r>
-      <w:r>
-        <w:t xml:space="preserve">Rosa dan Shalahuddin </w:t>
-      </w:r>
-      <w:r>
-        <w:t>(2013:</w:t>
-      </w:r>
-      <w:r>
-        <w:t xml:space="preserve">28) </w:t>
-      </w:r>
-      <w:r>
         <w:t>“</w:t>
       </w:r>
       <w:r>
-        <w:t xml:space="preserve">model </w:t>
+        <w:t>M</w:t>
+      </w:r>
+      <w:r>
+        <w:t xml:space="preserve">odel </w:t>
       </w:r>
       <w:r>
         <w:rPr>
@@ -13056,7 +13399,31 @@
         <w:t>support</w:t>
       </w:r>
       <w:r>
-        <w:t>)”.</w:t>
+        <w:t>)”</w:t>
+      </w:r>
+      <w:r>
+        <w:t xml:space="preserve"> </w:t>
+      </w:r>
+      <w:r>
+        <w:fldChar w:fldCharType="begin" w:fldLock="1"/>
+      </w:r>
+      <w:r>
+        <w:instrText>ADDIN CSL_CITATION {"citationItems":[{"id":"ITEM-1","itemData":{"ISBN":"9788578110796","ISSN":"1098-6596","PMID":"25246403","abstract":"Identifikasi merupakan kemampuan untuk mencari, mengambil, melaporkan, merubah, atau memilah data yang spesifik tanpa adanya ambiguitas. Dapat juga dikatakan identifikasi adalah proses mengenal suatu objek dengan cara mempelajarinya ataupun mengingat (Wordnet, 2010). Sebuah sistem dapat dibangun sehingga sistem tersebut dapat mempelajari pola ataupun memperbaiki kesalahan yang mungkin terjadi. Bagaimana cara sistem melakukan hal ini? Melalui proses identifikasi, dan pembelajaran pada JST. Hal ini banyak dibahas dengan istilah machine learning. Salah satu aplikasi dari machine learning, adalah speech recognition, yang digunakan sistem untuk mengenal suara. Alasan sederhana mengenai ini adalah, akurasi lebih baik jika sistem dilatih sesuai dengan suara dari objek (Danikos, 2010). 2.2 Spektrum Gelombang Suara Spektrum Gelombang suara adalah representasi energi getaran pada setiap frekuensi. Frekuensi yang terdapat pada gelombang ini sangat bervariasi. Dapat dibedakan ada suara bernada tinggi, dan suara bernada rendah. Perbedaan ini disebabkan oleh pitch dari gelombang suara tersebut, semangkin rapat gelombang, akan semangkin tinggi nada suara yang dihasilkan. (wolfe, 2010). Getaran merambat pada media seperti air, udara, maupun benda keras seperti kayu, batu bata, besi dll. yang memberikan suara. Pada ruang hampa, dimana gelombang","author":[{"dropping-particle":"","family":"Rosa","given":"","non-dropping-particle":"","parse-names":false,"suffix":""},{"dropping-particle":"","family":"Shalahuddin","given":"","non-dropping-particle":"","parse-names":false,"suffix":""}],"id":"ITEM-1","issued":{"date-parts":[["2013"]]},"publisher":"Informatika","publisher-place":"Bandung","title":"Rekayasa Perangkat Lunak (Terstrukur dan Berorientasi Objek)","type":"book"},"uris":["http://www.mendeley.com/documents/?uuid=4b5bf273-10bd-4330-824d-ad68e524cf85"]}],"mendeley":{"formattedCitation":"(Rosa &amp; Shalahuddin, 2013)","plainTextFormattedCitation":"(Rosa &amp; Shalahuddin, 2013)","previouslyFormattedCitation":"(Rosa &amp; Shalahuddin, 2013)"},"properties":{"noteIndex":0},"schema":"https://github.com/citation-style-language/schema/raw/master/csl-citation.json"}</w:instrText>
+      </w:r>
+      <w:r>
+        <w:fldChar w:fldCharType="separate"/>
+      </w:r>
+      <w:r>
+        <w:rPr>
+          <w:noProof/>
+        </w:rPr>
+        <w:t>(Rosa &amp; Shalahuddin, 2013)</w:t>
+      </w:r>
+      <w:r>
+        <w:fldChar w:fldCharType="end"/>
+      </w:r>
+      <w:r>
+        <w:t>.</w:t>
       </w:r>
       <w:r>
         <w:t xml:space="preserve"> </w:t>
@@ -13677,11 +14044,7 @@
         <w:t xml:space="preserve"> dapat dilakukan dengan cara proses pengumpulan data seperti wawancara, s</w:t>
       </w:r>
       <w:r>
-        <w:t xml:space="preserve">tudi literatur, atau observasi. Untuk membuat sistem yang dapat memenuhi kebutuhan pengguna, dibutuhkan informasi berupa kebutuhan-kebutuhan pengguna terhadap sistem. </w:t>
-      </w:r>
-      <w:r>
-        <w:lastRenderedPageBreak/>
-        <w:t>Maka dari itu sebaiknya perlu dipelajari apa saja yang dibutuhkan pengguna agar terciptanya sistem yang dapat bermanfaat</w:t>
+        <w:t>tudi literatur, atau observasi. Untuk membuat sistem yang dapat memenuhi kebutuhan pengguna, dibutuhkan informasi berupa kebutuhan-kebutuhan pengguna terhadap sistem. Maka dari itu sebaiknya perlu dipelajari apa saja yang dibutuhkan pengguna agar terciptanya sistem yang dapat bermanfaat</w:t>
       </w:r>
       <w:r>
         <w:t>.</w:t>
@@ -13700,6 +14063,7 @@
         <w:outlineLvl w:val="3"/>
       </w:pPr>
       <w:r>
+        <w:lastRenderedPageBreak/>
         <w:t>Desain</w:t>
       </w:r>
     </w:p>
@@ -13913,7 +14277,6 @@
         <w:outlineLvl w:val="3"/>
       </w:pPr>
       <w:r>
-        <w:lastRenderedPageBreak/>
         <w:t>Kelemahan</w:t>
       </w:r>
     </w:p>
@@ -13940,6 +14303,7 @@
         <w:ind w:left="1418" w:hanging="284"/>
       </w:pPr>
       <w:r>
+        <w:lastRenderedPageBreak/>
         <w:t>Jika pada suatu proses terdapat kesalahan yang tidak disadari dapat dipastikan tahap berikutnya pasti akan mengalami kesalahan.</w:t>
       </w:r>
     </w:p>
@@ -13962,209 +14326,17 @@
         <w:jc w:val="center"/>
         <w:outlineLvl w:val="0"/>
         <w:rPr>
+          <w:noProof/>
+          <w:lang w:val="en-US"/>
+        </w:rPr>
+      </w:pPr>
+      <w:r>
+        <w:rPr>
           <w:b/>
           <w:sz w:val="28"/>
         </w:rPr>
-      </w:pPr>
-      <w:r>
-        <w:rPr>
-          <w:b/>
-          <w:sz w:val="28"/>
-        </w:rPr>
         <w:lastRenderedPageBreak/>
         <w:t>DAFTAR PUSTAKA</w:t>
-      </w:r>
-    </w:p>
-    <w:p>
-      <w:pPr>
-        <w:spacing w:line="240" w:lineRule="auto"/>
-        <w:ind w:left="567" w:hanging="567"/>
-        <w:rPr>
-          <w:noProof/>
-          <w:lang w:val="en-US"/>
-        </w:rPr>
-      </w:pPr>
-      <w:r>
-        <w:rPr>
-          <w:noProof/>
-          <w:lang w:val="en-US"/>
-        </w:rPr>
-        <w:t xml:space="preserve">Ahmar, Ansari Saleh. (2013). </w:t>
-      </w:r>
-      <w:r>
-        <w:rPr>
-          <w:i/>
-          <w:noProof/>
-          <w:lang w:val="en-US"/>
-        </w:rPr>
-        <w:t>Modifikasi Template CMS Lokomedia Cara Cepat dan Mudah Membuat Website Elegan Secara Gratis</w:t>
-      </w:r>
-      <w:r>
-        <w:rPr>
-          <w:noProof/>
-          <w:lang w:val="en-US"/>
-        </w:rPr>
-        <w:t>. Yogyakarta: Garudhawaca.</w:t>
-      </w:r>
-    </w:p>
-    <w:p>
-      <w:pPr>
-        <w:spacing w:line="240" w:lineRule="auto"/>
-        <w:ind w:left="567" w:hanging="567"/>
-        <w:rPr>
-          <w:noProof/>
-          <w:lang w:val="en-US"/>
-        </w:rPr>
-      </w:pPr>
-      <w:r>
-        <w:rPr>
-          <w:noProof/>
-          <w:lang w:val="en-US"/>
-        </w:rPr>
-        <w:t xml:space="preserve">Andi. (2015). </w:t>
-      </w:r>
-      <w:r>
-        <w:rPr>
-          <w:i/>
-          <w:noProof/>
-          <w:lang w:val="en-US"/>
-        </w:rPr>
-        <w:t>Membangun Sendiri Sistem Jaringan Komputer</w:t>
-      </w:r>
-      <w:r>
-        <w:rPr>
-          <w:noProof/>
-          <w:lang w:val="en-US"/>
-        </w:rPr>
-        <w:t>. Yogyakarta: MADCOMS.</w:t>
-      </w:r>
-    </w:p>
-    <w:p>
-      <w:pPr>
-        <w:spacing w:line="240" w:lineRule="auto"/>
-        <w:ind w:left="567" w:hanging="567"/>
-        <w:rPr>
-          <w:noProof/>
-          <w:lang w:val="en-US"/>
-        </w:rPr>
-      </w:pPr>
-      <w:r>
-        <w:rPr>
-          <w:noProof/>
-          <w:lang w:val="en-US"/>
-        </w:rPr>
-        <w:t xml:space="preserve">Buana, I Komang Setia. (2014). </w:t>
-      </w:r>
-      <w:r>
-        <w:rPr>
-          <w:i/>
-          <w:noProof/>
-          <w:lang w:val="en-US"/>
-        </w:rPr>
-        <w:t>Jago Pemrograman PHP</w:t>
-      </w:r>
-      <w:r>
-        <w:rPr>
-          <w:noProof/>
-          <w:lang w:val="en-US"/>
-        </w:rPr>
-        <w:t>. Jakarta: Dunia Komputer.</w:t>
-      </w:r>
-    </w:p>
-    <w:p>
-      <w:pPr>
-        <w:spacing w:line="240" w:lineRule="auto"/>
-        <w:ind w:left="567" w:hanging="567"/>
-        <w:rPr>
-          <w:noProof/>
-          <w:lang w:val="en-US"/>
-        </w:rPr>
-      </w:pPr>
-      <w:r>
-        <w:rPr>
-          <w:noProof/>
-          <w:lang w:val="en-US"/>
-        </w:rPr>
-        <w:t xml:space="preserve">Enterprise, Jubilee. (2015). </w:t>
-      </w:r>
-      <w:r>
-        <w:rPr>
-          <w:i/>
-          <w:noProof/>
-          <w:lang w:val="en-US"/>
-        </w:rPr>
-        <w:t>Pengenalan Pemrograman Komputer</w:t>
-      </w:r>
-      <w:r>
-        <w:rPr>
-          <w:noProof/>
-          <w:lang w:val="en-US"/>
-        </w:rPr>
-        <w:t>. Jakarta: PT Elex Media Komputindo.</w:t>
-      </w:r>
-    </w:p>
-    <w:p>
-      <w:pPr>
-        <w:spacing w:line="240" w:lineRule="auto"/>
-        <w:ind w:left="567" w:hanging="567"/>
-        <w:rPr>
-          <w:noProof/>
-          <w:lang w:val="en-US"/>
-        </w:rPr>
-      </w:pPr>
-      <w:r>
-        <w:rPr>
-          <w:noProof/>
-          <w:lang w:val="en-US"/>
-        </w:rPr>
-        <w:t xml:space="preserve">Faizal, Edi dan Irnawati. (2015). </w:t>
-      </w:r>
-      <w:r>
-        <w:rPr>
-          <w:i/>
-          <w:noProof/>
-          <w:lang w:val="en-US"/>
-        </w:rPr>
-        <w:t>Pemrograman Java Web (JSP, JSTL &amp; SERVLET) tentang Pembuatan Sistem Informasi Klinik Diimplementasikan dengan Netbeans IDE 7.2 dan MySQL</w:t>
-      </w:r>
-      <w:r>
-        <w:rPr>
-          <w:noProof/>
-          <w:lang w:val="en-US"/>
-        </w:rPr>
-        <w:t>. Yogyakarta: Gava Media</w:t>
-      </w:r>
-    </w:p>
-    <w:p>
-      <w:pPr>
-        <w:spacing w:line="240" w:lineRule="auto"/>
-        <w:ind w:left="567" w:hanging="567"/>
-        <w:rPr>
-          <w:noProof/>
-          <w:lang w:val="en-US"/>
-        </w:rPr>
-      </w:pPr>
-      <w:r>
-        <w:rPr>
-          <w:noProof/>
-          <w:lang w:val="en-US"/>
-        </w:rPr>
-        <w:t xml:space="preserve">Hariyanto, Bambang. (2014). </w:t>
-      </w:r>
-      <w:r>
-        <w:rPr>
-          <w:i/>
-          <w:noProof/>
-          <w:lang w:val="en-US"/>
-        </w:rPr>
-        <w:t>Esensi-Esensi Bahasa Pemrograman Java: Disertai Lebih Dari 100 Contoh Program</w:t>
-      </w:r>
-      <w:r>
-        <w:rPr>
-          <w:noProof/>
-          <w:lang w:val="en-US"/>
-        </w:rPr>
-        <w:t>. Bandung: Informatika.</w:t>
       </w:r>
     </w:p>
     <w:p>
@@ -14173,21 +14345,40 @@
         <w:autoSpaceDE w:val="0"/>
         <w:autoSpaceDN w:val="0"/>
         <w:adjustRightInd w:val="0"/>
-        <w:spacing w:after="100" w:line="240" w:lineRule="auto"/>
-        <w:ind w:left="567" w:hanging="567"/>
+        <w:spacing w:after="0" w:line="480" w:lineRule="auto"/>
+        <w:ind w:left="480" w:hanging="480"/>
         <w:rPr>
           <w:noProof/>
           <w:szCs w:val="24"/>
+        </w:rPr>
+      </w:pPr>
+      <w:r>
+        <w:rPr>
+          <w:noProof/>
           <w:lang w:val="en-US"/>
         </w:rPr>
-      </w:pPr>
+        <w:fldChar w:fldCharType="begin" w:fldLock="1"/>
+      </w:r>
+      <w:r>
+        <w:rPr>
+          <w:noProof/>
+          <w:lang w:val="en-US"/>
+        </w:rPr>
+        <w:instrText xml:space="preserve">ADDIN Mendeley Bibliography CSL_BIBLIOGRAPHY </w:instrText>
+      </w:r>
+      <w:r>
+        <w:rPr>
+          <w:noProof/>
+          <w:lang w:val="en-US"/>
+        </w:rPr>
+        <w:fldChar w:fldCharType="separate"/>
+      </w:r>
       <w:r>
         <w:rPr>
           <w:noProof/>
           <w:szCs w:val="24"/>
-          <w:lang w:val="en-US"/>
-        </w:rPr>
-        <w:t xml:space="preserve">Juansyah, A. (2015). PEMBANGUNAN APLIKASI CHILD TRACKER BERBASIS ASSISTED – GLOBAL POSITIONING SYSTEM (A-GPS) DENGAN PLATFORM ANDROID Andi. </w:t>
+        </w:rPr>
+        <w:t xml:space="preserve">Ahmar, A. S. (2013). </w:t>
       </w:r>
       <w:r>
         <w:rPr>
@@ -14195,145 +14386,15 @@
           <w:iCs/>
           <w:noProof/>
           <w:szCs w:val="24"/>
-          <w:lang w:val="en-US"/>
-        </w:rPr>
-        <w:t>Jurnal Ilmiah Komputer Dan Informatika (KOMPUTA)</w:t>
+        </w:rPr>
+        <w:t>Modifikasi Template CMS Lokomedia Cara Cepat dan Mudah Membuat Website Elegan Secara Gratis</w:t>
       </w:r>
       <w:r>
         <w:rPr>
           <w:noProof/>
           <w:szCs w:val="24"/>
-          <w:lang w:val="en-US"/>
-        </w:rPr>
-        <w:t>.</w:t>
-      </w:r>
-    </w:p>
-    <w:p>
-      <w:pPr>
-        <w:spacing w:line="240" w:lineRule="auto"/>
-        <w:ind w:left="567" w:hanging="567"/>
-        <w:rPr>
-          <w:noProof/>
-          <w:lang w:val="en-US"/>
-        </w:rPr>
-      </w:pPr>
-      <w:r>
-        <w:rPr>
-          <w:noProof/>
-          <w:lang w:val="en-US"/>
-        </w:rPr>
-        <w:t xml:space="preserve">Ladjamudin, Al-Bahra. (2013). </w:t>
-      </w:r>
-      <w:r>
-        <w:rPr>
-          <w:i/>
-          <w:noProof/>
-          <w:lang w:val="en-US"/>
-        </w:rPr>
-        <w:t>Analisis dan Desain Sistem Informasi</w:t>
-      </w:r>
-      <w:r>
-        <w:rPr>
-          <w:noProof/>
-          <w:lang w:val="en-US"/>
-        </w:rPr>
-        <w:t>. Yogyakarta: Graha Ilmu.</w:t>
-      </w:r>
-    </w:p>
-    <w:p>
-      <w:pPr>
-        <w:spacing w:line="240" w:lineRule="auto"/>
-        <w:ind w:left="567" w:hanging="567"/>
-        <w:rPr>
-          <w:noProof/>
-          <w:lang w:val="en-US"/>
-        </w:rPr>
-      </w:pPr>
-      <w:r>
-        <w:rPr>
-          <w:noProof/>
-          <w:lang w:val="en-US"/>
-        </w:rPr>
-        <w:t xml:space="preserve">Nofriadi. (2015). </w:t>
-      </w:r>
-      <w:r>
-        <w:rPr>
-          <w:i/>
-          <w:noProof/>
-          <w:lang w:val="en-US"/>
-        </w:rPr>
-        <w:t xml:space="preserve">Java Fundamental Dengan Netbeans 8.0.2. </w:t>
-      </w:r>
-      <w:r>
-        <w:rPr>
-          <w:noProof/>
-          <w:lang w:val="en-US"/>
-        </w:rPr>
-        <w:t>Yogyakarta: DeePublish.</w:t>
-      </w:r>
-    </w:p>
-    <w:p>
-      <w:pPr>
-        <w:spacing w:line="240" w:lineRule="auto"/>
-        <w:ind w:left="567" w:hanging="567"/>
-        <w:rPr>
-          <w:noProof/>
-          <w:lang w:val="en-US"/>
-        </w:rPr>
-      </w:pPr>
-      <w:r>
-        <w:rPr>
-          <w:noProof/>
-          <w:lang w:val="en-US"/>
-        </w:rPr>
-        <w:t xml:space="preserve">Nugroho, Adi. (2010). </w:t>
-      </w:r>
-      <w:r>
-        <w:rPr>
-          <w:i/>
-          <w:noProof/>
-          <w:lang w:val="en-US"/>
-        </w:rPr>
-        <w:t>Rekayasa Perangkat Lunak Menggunakan UML &amp; Java</w:t>
-      </w:r>
-      <w:r>
-        <w:rPr>
-          <w:noProof/>
-          <w:lang w:val="en-US"/>
-        </w:rPr>
-        <w:t>. Yogyakarta: Andi Offset.</w:t>
-      </w:r>
-    </w:p>
-    <w:p>
-      <w:pPr>
-        <w:spacing w:line="240" w:lineRule="auto"/>
-        <w:ind w:left="567" w:hanging="567"/>
-        <w:rPr>
-          <w:noProof/>
-          <w:lang w:val="en-US"/>
-        </w:rPr>
-      </w:pPr>
-      <w:r>
-        <w:rPr>
-          <w:noProof/>
-          <w:lang w:val="en-US"/>
-        </w:rPr>
-        <w:t xml:space="preserve">Nugroho, Bunafit. (2013). </w:t>
-      </w:r>
-      <w:r>
-        <w:rPr>
-          <w:i/>
-          <w:noProof/>
-          <w:lang w:val="en-US"/>
-        </w:rPr>
-        <w:t>Dasar Pemograman Web PHP – MySQL dengan Dreamweaver</w:t>
-      </w:r>
-      <w:r>
-        <w:rPr>
-          <w:noProof/>
-          <w:lang w:val="en-US"/>
-        </w:rPr>
-        <w:t>. Yogyakarta: Gava Media.</w:t>
+        </w:rPr>
+        <w:t>. Yogyakarta: Garudhawaca.</w:t>
       </w:r>
     </w:p>
     <w:p>
@@ -14342,21 +14403,19 @@
         <w:autoSpaceDE w:val="0"/>
         <w:autoSpaceDN w:val="0"/>
         <w:adjustRightInd w:val="0"/>
-        <w:spacing w:after="100" w:line="240" w:lineRule="auto"/>
-        <w:ind w:left="567" w:hanging="567"/>
+        <w:spacing w:after="0" w:line="480" w:lineRule="auto"/>
+        <w:ind w:left="480" w:hanging="480"/>
         <w:rPr>
           <w:noProof/>
           <w:szCs w:val="24"/>
-          <w:lang w:val="en-US"/>
         </w:rPr>
       </w:pPr>
       <w:r>
         <w:rPr>
           <w:noProof/>
           <w:szCs w:val="24"/>
-          <w:lang w:val="en-US"/>
-        </w:rPr>
-        <w:t xml:space="preserve">Rahman, F., Informatika, J. T., Negeri, P., Laut, T., Kamus, M., &amp; Dunia, L. (2015). Aplikasi pemesanan undangan online. </w:t>
+        </w:rPr>
+        <w:t xml:space="preserve">Andi. (2015). </w:t>
       </w:r>
       <w:r>
         <w:rPr>
@@ -14364,17 +14423,15 @@
           <w:iCs/>
           <w:noProof/>
           <w:szCs w:val="24"/>
-          <w:lang w:val="en-US"/>
-        </w:rPr>
-        <w:t>Jurnal Sains Dan Informatika</w:t>
+        </w:rPr>
+        <w:t>Membangun Sendiri Sistem Jaringan Komputer</w:t>
       </w:r>
       <w:r>
         <w:rPr>
           <w:noProof/>
           <w:szCs w:val="24"/>
-          <w:lang w:val="en-US"/>
-        </w:rPr>
-        <w:t>.</w:t>
+        </w:rPr>
+        <w:t>. Yogyakarta: MADCOMS.</w:t>
       </w:r>
     </w:p>
     <w:p>
@@ -14383,8 +14440,726 @@
         <w:autoSpaceDE w:val="0"/>
         <w:autoSpaceDN w:val="0"/>
         <w:adjustRightInd w:val="0"/>
-        <w:spacing w:after="100" w:line="240" w:lineRule="auto"/>
-        <w:ind w:left="567" w:hanging="567"/>
+        <w:spacing w:after="0" w:line="480" w:lineRule="auto"/>
+        <w:ind w:left="480" w:hanging="480"/>
+        <w:rPr>
+          <w:noProof/>
+          <w:szCs w:val="24"/>
+        </w:rPr>
+      </w:pPr>
+      <w:r>
+        <w:rPr>
+          <w:noProof/>
+          <w:szCs w:val="24"/>
+        </w:rPr>
+        <w:t xml:space="preserve">Buana, I. K. S. (2014). </w:t>
+      </w:r>
+      <w:r>
+        <w:rPr>
+          <w:i/>
+          <w:iCs/>
+          <w:noProof/>
+          <w:szCs w:val="24"/>
+        </w:rPr>
+        <w:t>Jago Pemrograman PHP</w:t>
+      </w:r>
+      <w:r>
+        <w:rPr>
+          <w:noProof/>
+          <w:szCs w:val="24"/>
+        </w:rPr>
+        <w:t>. Jakarta: Dunia Komputer.</w:t>
+      </w:r>
+    </w:p>
+    <w:p>
+      <w:pPr>
+        <w:widowControl w:val="0"/>
+        <w:autoSpaceDE w:val="0"/>
+        <w:autoSpaceDN w:val="0"/>
+        <w:adjustRightInd w:val="0"/>
+        <w:spacing w:after="0" w:line="480" w:lineRule="auto"/>
+        <w:ind w:left="480" w:hanging="480"/>
+        <w:rPr>
+          <w:noProof/>
+          <w:szCs w:val="24"/>
+        </w:rPr>
+      </w:pPr>
+      <w:r>
+        <w:rPr>
+          <w:noProof/>
+          <w:szCs w:val="24"/>
+        </w:rPr>
+        <w:t xml:space="preserve">Enterprise, J. (2015). </w:t>
+      </w:r>
+      <w:r>
+        <w:rPr>
+          <w:i/>
+          <w:iCs/>
+          <w:noProof/>
+          <w:szCs w:val="24"/>
+        </w:rPr>
+        <w:t>Pengenalan Pemrograman Komputer</w:t>
+      </w:r>
+      <w:r>
+        <w:rPr>
+          <w:noProof/>
+          <w:szCs w:val="24"/>
+        </w:rPr>
+        <w:t>. Jakarta: PT Elex Media Komputindo.</w:t>
+      </w:r>
+    </w:p>
+    <w:p>
+      <w:pPr>
+        <w:widowControl w:val="0"/>
+        <w:autoSpaceDE w:val="0"/>
+        <w:autoSpaceDN w:val="0"/>
+        <w:adjustRightInd w:val="0"/>
+        <w:spacing w:after="0" w:line="480" w:lineRule="auto"/>
+        <w:ind w:left="480" w:hanging="480"/>
+        <w:rPr>
+          <w:noProof/>
+          <w:szCs w:val="24"/>
+        </w:rPr>
+      </w:pPr>
+      <w:r>
+        <w:rPr>
+          <w:noProof/>
+          <w:szCs w:val="24"/>
+        </w:rPr>
+        <w:t xml:space="preserve">Faizal, E., &amp; Irnawati. (2015). </w:t>
+      </w:r>
+      <w:r>
+        <w:rPr>
+          <w:i/>
+          <w:iCs/>
+          <w:noProof/>
+          <w:szCs w:val="24"/>
+        </w:rPr>
+        <w:t>Pemrograman Java Web (JSP, JSTL &amp; SERVLET) tentang Pembuatan Sistem Informasi Klinik Diimplementasikan dengan Netbeans IDE 7.2 dan MySQL</w:t>
+      </w:r>
+      <w:r>
+        <w:rPr>
+          <w:noProof/>
+          <w:szCs w:val="24"/>
+        </w:rPr>
+        <w:t>. Yogyakarta: Gava Media.</w:t>
+      </w:r>
+    </w:p>
+    <w:p>
+      <w:pPr>
+        <w:widowControl w:val="0"/>
+        <w:autoSpaceDE w:val="0"/>
+        <w:autoSpaceDN w:val="0"/>
+        <w:adjustRightInd w:val="0"/>
+        <w:spacing w:after="0" w:line="480" w:lineRule="auto"/>
+        <w:ind w:left="480" w:hanging="480"/>
+        <w:rPr>
+          <w:noProof/>
+          <w:szCs w:val="24"/>
+        </w:rPr>
+      </w:pPr>
+      <w:r>
+        <w:rPr>
+          <w:noProof/>
+          <w:szCs w:val="24"/>
+        </w:rPr>
+        <w:t xml:space="preserve">Hariyanto, B. (2014). </w:t>
+      </w:r>
+      <w:r>
+        <w:rPr>
+          <w:i/>
+          <w:iCs/>
+          <w:noProof/>
+          <w:szCs w:val="24"/>
+        </w:rPr>
+        <w:t>Esensi-Esensi Bahasa Pemrograman Java: Disertai Lebih Dari 100 Contoh Program</w:t>
+      </w:r>
+      <w:r>
+        <w:rPr>
+          <w:noProof/>
+          <w:szCs w:val="24"/>
+        </w:rPr>
+        <w:t>. Bandung: Informatika.</w:t>
+      </w:r>
+    </w:p>
+    <w:p>
+      <w:pPr>
+        <w:widowControl w:val="0"/>
+        <w:autoSpaceDE w:val="0"/>
+        <w:autoSpaceDN w:val="0"/>
+        <w:adjustRightInd w:val="0"/>
+        <w:spacing w:after="0" w:line="480" w:lineRule="auto"/>
+        <w:ind w:left="480" w:hanging="480"/>
+        <w:rPr>
+          <w:noProof/>
+          <w:szCs w:val="24"/>
+        </w:rPr>
+      </w:pPr>
+      <w:r>
+        <w:rPr>
+          <w:noProof/>
+          <w:szCs w:val="24"/>
+        </w:rPr>
+        <w:t xml:space="preserve">Juansyah Andi. (2015). PEMBANGUNAN APLIKASI CHILD TRACKER BERBASIS ASSISTED – GLOBAL POSITIONING SYSTEM (A-GPS) DENGAN PLATFORM ANDROID. </w:t>
+      </w:r>
+      <w:r>
+        <w:rPr>
+          <w:i/>
+          <w:iCs/>
+          <w:noProof/>
+          <w:szCs w:val="24"/>
+        </w:rPr>
+        <w:t>Jurnal Ilmiah Komputer Dan Informatika (KOMPUTA)</w:t>
+      </w:r>
+      <w:r>
+        <w:rPr>
+          <w:noProof/>
+          <w:szCs w:val="24"/>
+        </w:rPr>
+        <w:t xml:space="preserve">, </w:t>
+      </w:r>
+      <w:r>
+        <w:rPr>
+          <w:i/>
+          <w:iCs/>
+          <w:noProof/>
+          <w:szCs w:val="24"/>
+        </w:rPr>
+        <w:t>1</w:t>
+      </w:r>
+      <w:r>
+        <w:rPr>
+          <w:noProof/>
+          <w:szCs w:val="24"/>
+        </w:rPr>
+        <w:t>(1), 1–8. Retrieved from elib.unikom.ac.id/download.php?id=300375</w:t>
+      </w:r>
+    </w:p>
+    <w:p>
+      <w:pPr>
+        <w:widowControl w:val="0"/>
+        <w:autoSpaceDE w:val="0"/>
+        <w:autoSpaceDN w:val="0"/>
+        <w:adjustRightInd w:val="0"/>
+        <w:spacing w:after="0" w:line="480" w:lineRule="auto"/>
+        <w:ind w:left="480" w:hanging="480"/>
+        <w:rPr>
+          <w:noProof/>
+          <w:szCs w:val="24"/>
+        </w:rPr>
+      </w:pPr>
+      <w:r>
+        <w:rPr>
+          <w:noProof/>
+          <w:szCs w:val="24"/>
+        </w:rPr>
+        <w:t xml:space="preserve">Ladjamudin, A.-B. (2013). </w:t>
+      </w:r>
+      <w:r>
+        <w:rPr>
+          <w:i/>
+          <w:iCs/>
+          <w:noProof/>
+          <w:szCs w:val="24"/>
+        </w:rPr>
+        <w:t>Analisis dan Desain Sistem Informasi</w:t>
+      </w:r>
+      <w:r>
+        <w:rPr>
+          <w:noProof/>
+          <w:szCs w:val="24"/>
+        </w:rPr>
+        <w:t>. Yogyakarta: Graha Ilmu.</w:t>
+      </w:r>
+    </w:p>
+    <w:p>
+      <w:pPr>
+        <w:widowControl w:val="0"/>
+        <w:autoSpaceDE w:val="0"/>
+        <w:autoSpaceDN w:val="0"/>
+        <w:adjustRightInd w:val="0"/>
+        <w:spacing w:after="0" w:line="480" w:lineRule="auto"/>
+        <w:ind w:left="480" w:hanging="480"/>
+        <w:rPr>
+          <w:noProof/>
+          <w:szCs w:val="24"/>
+        </w:rPr>
+      </w:pPr>
+      <w:r>
+        <w:rPr>
+          <w:noProof/>
+          <w:szCs w:val="24"/>
+        </w:rPr>
+        <w:t xml:space="preserve">Nofriadi. (2015). </w:t>
+      </w:r>
+      <w:r>
+        <w:rPr>
+          <w:i/>
+          <w:iCs/>
+          <w:noProof/>
+          <w:szCs w:val="24"/>
+        </w:rPr>
+        <w:t>Java Fundamental Dengan Netbeans 8.0.2</w:t>
+      </w:r>
+      <w:r>
+        <w:rPr>
+          <w:noProof/>
+          <w:szCs w:val="24"/>
+        </w:rPr>
+        <w:t>. Yogyakarta: DeePublish.</w:t>
+      </w:r>
+    </w:p>
+    <w:p>
+      <w:pPr>
+        <w:widowControl w:val="0"/>
+        <w:autoSpaceDE w:val="0"/>
+        <w:autoSpaceDN w:val="0"/>
+        <w:adjustRightInd w:val="0"/>
+        <w:spacing w:after="0" w:line="480" w:lineRule="auto"/>
+        <w:ind w:left="480" w:hanging="480"/>
+        <w:rPr>
+          <w:noProof/>
+          <w:szCs w:val="24"/>
+        </w:rPr>
+      </w:pPr>
+      <w:r>
+        <w:rPr>
+          <w:noProof/>
+          <w:szCs w:val="24"/>
+        </w:rPr>
+        <w:t xml:space="preserve">Nugroho, A. (2010). </w:t>
+      </w:r>
+      <w:r>
+        <w:rPr>
+          <w:i/>
+          <w:iCs/>
+          <w:noProof/>
+          <w:szCs w:val="24"/>
+        </w:rPr>
+        <w:t>Rekayasa Perangkat Lunak Menggunakan UML &amp; Java</w:t>
+      </w:r>
+      <w:r>
+        <w:rPr>
+          <w:noProof/>
+          <w:szCs w:val="24"/>
+        </w:rPr>
+        <w:t xml:space="preserve">. </w:t>
+      </w:r>
+      <w:r>
+        <w:rPr>
+          <w:i/>
+          <w:iCs/>
+          <w:noProof/>
+          <w:szCs w:val="24"/>
+        </w:rPr>
+        <w:t xml:space="preserve">Andi </w:t>
+      </w:r>
+      <w:r>
+        <w:rPr>
+          <w:i/>
+          <w:iCs/>
+          <w:noProof/>
+          <w:szCs w:val="24"/>
+        </w:rPr>
+        <w:lastRenderedPageBreak/>
+        <w:t>Offset</w:t>
+      </w:r>
+      <w:r>
+        <w:rPr>
+          <w:noProof/>
+          <w:szCs w:val="24"/>
+        </w:rPr>
+        <w:t>. Yogyakarta.</w:t>
+      </w:r>
+    </w:p>
+    <w:p>
+      <w:pPr>
+        <w:widowControl w:val="0"/>
+        <w:autoSpaceDE w:val="0"/>
+        <w:autoSpaceDN w:val="0"/>
+        <w:adjustRightInd w:val="0"/>
+        <w:spacing w:after="0" w:line="480" w:lineRule="auto"/>
+        <w:ind w:left="480" w:hanging="480"/>
+        <w:rPr>
+          <w:noProof/>
+          <w:szCs w:val="24"/>
+        </w:rPr>
+      </w:pPr>
+      <w:r>
+        <w:rPr>
+          <w:noProof/>
+          <w:szCs w:val="24"/>
+        </w:rPr>
+        <w:t xml:space="preserve">Nugroho, B. (2014). </w:t>
+      </w:r>
+      <w:r>
+        <w:rPr>
+          <w:i/>
+          <w:iCs/>
+          <w:noProof/>
+          <w:szCs w:val="24"/>
+        </w:rPr>
+        <w:t>Dasar Pemrograman Web PHP-MySQL dengan Dreamweaver</w:t>
+      </w:r>
+      <w:r>
+        <w:rPr>
+          <w:noProof/>
+          <w:szCs w:val="24"/>
+        </w:rPr>
+        <w:t>. Yogyakarta: Gava Media.</w:t>
+      </w:r>
+    </w:p>
+    <w:p>
+      <w:pPr>
+        <w:widowControl w:val="0"/>
+        <w:autoSpaceDE w:val="0"/>
+        <w:autoSpaceDN w:val="0"/>
+        <w:adjustRightInd w:val="0"/>
+        <w:spacing w:after="0" w:line="480" w:lineRule="auto"/>
+        <w:ind w:left="480" w:hanging="480"/>
+        <w:rPr>
+          <w:noProof/>
+          <w:szCs w:val="24"/>
+        </w:rPr>
+      </w:pPr>
+      <w:r>
+        <w:rPr>
+          <w:noProof/>
+          <w:szCs w:val="24"/>
+        </w:rPr>
+        <w:t xml:space="preserve">Rahman, F. (2015). Aplikasi pemesanan undangan online. </w:t>
+      </w:r>
+      <w:r>
+        <w:rPr>
+          <w:i/>
+          <w:iCs/>
+          <w:noProof/>
+          <w:szCs w:val="24"/>
+        </w:rPr>
+        <w:t>Jurnal Sains Dan Informatika</w:t>
+      </w:r>
+      <w:r>
+        <w:rPr>
+          <w:noProof/>
+          <w:szCs w:val="24"/>
+        </w:rPr>
+        <w:t xml:space="preserve">, </w:t>
+      </w:r>
+      <w:r>
+        <w:rPr>
+          <w:i/>
+          <w:iCs/>
+          <w:noProof/>
+          <w:szCs w:val="24"/>
+        </w:rPr>
+        <w:t>1</w:t>
+      </w:r>
+      <w:r>
+        <w:rPr>
+          <w:noProof/>
+          <w:szCs w:val="24"/>
+        </w:rPr>
+        <w:t>(2), 78–87.</w:t>
+      </w:r>
+    </w:p>
+    <w:p>
+      <w:pPr>
+        <w:widowControl w:val="0"/>
+        <w:autoSpaceDE w:val="0"/>
+        <w:autoSpaceDN w:val="0"/>
+        <w:adjustRightInd w:val="0"/>
+        <w:spacing w:after="0" w:line="480" w:lineRule="auto"/>
+        <w:ind w:left="480" w:hanging="480"/>
+        <w:rPr>
+          <w:noProof/>
+          <w:szCs w:val="24"/>
+        </w:rPr>
+      </w:pPr>
+      <w:r>
+        <w:rPr>
+          <w:noProof/>
+          <w:szCs w:val="24"/>
+        </w:rPr>
+        <w:t xml:space="preserve">Rosa, &amp; Shalahuddin. (2013). </w:t>
+      </w:r>
+      <w:r>
+        <w:rPr>
+          <w:i/>
+          <w:iCs/>
+          <w:noProof/>
+          <w:szCs w:val="24"/>
+        </w:rPr>
+        <w:t>Rekayasa Perangkat Lunak (Terstrukur dan Berorientasi Objek)</w:t>
+      </w:r>
+      <w:r>
+        <w:rPr>
+          <w:noProof/>
+          <w:szCs w:val="24"/>
+        </w:rPr>
+        <w:t>. Bandung: Informatika.</w:t>
+      </w:r>
+    </w:p>
+    <w:p>
+      <w:pPr>
+        <w:widowControl w:val="0"/>
+        <w:autoSpaceDE w:val="0"/>
+        <w:autoSpaceDN w:val="0"/>
+        <w:adjustRightInd w:val="0"/>
+        <w:spacing w:after="0" w:line="480" w:lineRule="auto"/>
+        <w:ind w:left="480" w:hanging="480"/>
+        <w:rPr>
+          <w:noProof/>
+          <w:szCs w:val="24"/>
+        </w:rPr>
+      </w:pPr>
+      <w:r>
+        <w:rPr>
+          <w:noProof/>
+          <w:szCs w:val="24"/>
+        </w:rPr>
+        <w:t xml:space="preserve">Sofana, I. (2013). </w:t>
+      </w:r>
+      <w:r>
+        <w:rPr>
+          <w:i/>
+          <w:iCs/>
+          <w:noProof/>
+          <w:szCs w:val="24"/>
+        </w:rPr>
+        <w:t>Membangun Jaringan Komputer: Mudah Membuat Jaringan Komputer (Wire &amp; Wireless) Untuk Pengguna Windows dan Linux</w:t>
+      </w:r>
+      <w:r>
+        <w:rPr>
+          <w:noProof/>
+          <w:szCs w:val="24"/>
+        </w:rPr>
+        <w:t>. Bandung: Informatika.</w:t>
+      </w:r>
+    </w:p>
+    <w:p>
+      <w:pPr>
+        <w:widowControl w:val="0"/>
+        <w:autoSpaceDE w:val="0"/>
+        <w:autoSpaceDN w:val="0"/>
+        <w:adjustRightInd w:val="0"/>
+        <w:spacing w:after="0" w:line="480" w:lineRule="auto"/>
+        <w:ind w:left="480" w:hanging="480"/>
+        <w:rPr>
+          <w:noProof/>
+          <w:szCs w:val="24"/>
+        </w:rPr>
+      </w:pPr>
+      <w:r>
+        <w:rPr>
+          <w:noProof/>
+          <w:szCs w:val="24"/>
+        </w:rPr>
+        <w:t xml:space="preserve">Sujarweni, V. W. (2015). </w:t>
+      </w:r>
+      <w:r>
+        <w:rPr>
+          <w:i/>
+          <w:iCs/>
+          <w:noProof/>
+          <w:szCs w:val="24"/>
+        </w:rPr>
+        <w:t>Sistem Akuntansi</w:t>
+      </w:r>
+      <w:r>
+        <w:rPr>
+          <w:noProof/>
+          <w:szCs w:val="24"/>
+        </w:rPr>
+        <w:t>. Yogyakarta: Pustaka Baru Press.</w:t>
+      </w:r>
+    </w:p>
+    <w:p>
+      <w:pPr>
+        <w:widowControl w:val="0"/>
+        <w:autoSpaceDE w:val="0"/>
+        <w:autoSpaceDN w:val="0"/>
+        <w:adjustRightInd w:val="0"/>
+        <w:spacing w:after="0" w:line="480" w:lineRule="auto"/>
+        <w:ind w:left="480" w:hanging="480"/>
+        <w:rPr>
+          <w:noProof/>
+          <w:szCs w:val="24"/>
+        </w:rPr>
+      </w:pPr>
+      <w:r>
+        <w:rPr>
+          <w:noProof/>
+          <w:szCs w:val="24"/>
+        </w:rPr>
+        <w:t xml:space="preserve">Sukamto, &amp; Shalahuddin. (2014). </w:t>
+      </w:r>
+      <w:r>
+        <w:rPr>
+          <w:i/>
+          <w:iCs/>
+          <w:noProof/>
+          <w:szCs w:val="24"/>
+        </w:rPr>
+        <w:t>Rekayasa Perangkat Lunak Terstruktur dan Berorientasi Objek</w:t>
+      </w:r>
+      <w:r>
+        <w:rPr>
+          <w:noProof/>
+          <w:szCs w:val="24"/>
+        </w:rPr>
+        <w:t>. Bandung: Informatika.</w:t>
+      </w:r>
+    </w:p>
+    <w:p>
+      <w:pPr>
+        <w:widowControl w:val="0"/>
+        <w:autoSpaceDE w:val="0"/>
+        <w:autoSpaceDN w:val="0"/>
+        <w:adjustRightInd w:val="0"/>
+        <w:spacing w:after="0" w:line="480" w:lineRule="auto"/>
+        <w:ind w:left="480" w:hanging="480"/>
+        <w:rPr>
+          <w:noProof/>
+          <w:szCs w:val="24"/>
+        </w:rPr>
+      </w:pPr>
+      <w:r>
+        <w:rPr>
+          <w:noProof/>
+          <w:szCs w:val="24"/>
+        </w:rPr>
+        <w:t xml:space="preserve">Susanto, A. (2013). </w:t>
+      </w:r>
+      <w:r>
+        <w:rPr>
+          <w:i/>
+          <w:iCs/>
+          <w:noProof/>
+          <w:szCs w:val="24"/>
+        </w:rPr>
+        <w:t>Sistem Informasi Akuntansi</w:t>
+      </w:r>
+      <w:r>
+        <w:rPr>
+          <w:noProof/>
+          <w:szCs w:val="24"/>
+        </w:rPr>
+        <w:t>. Bandung: Lingga jaya.</w:t>
+      </w:r>
+    </w:p>
+    <w:p>
+      <w:pPr>
+        <w:widowControl w:val="0"/>
+        <w:autoSpaceDE w:val="0"/>
+        <w:autoSpaceDN w:val="0"/>
+        <w:adjustRightInd w:val="0"/>
+        <w:spacing w:after="0" w:line="480" w:lineRule="auto"/>
+        <w:ind w:left="480" w:hanging="480"/>
+        <w:rPr>
+          <w:noProof/>
+          <w:szCs w:val="24"/>
+        </w:rPr>
+      </w:pPr>
+      <w:r>
+        <w:rPr>
+          <w:noProof/>
+          <w:szCs w:val="24"/>
+        </w:rPr>
+        <w:t xml:space="preserve">Sutabri, T. (2012). </w:t>
+      </w:r>
+      <w:r>
+        <w:rPr>
+          <w:i/>
+          <w:iCs/>
+          <w:noProof/>
+          <w:szCs w:val="24"/>
+        </w:rPr>
+        <w:t>Analisis Sistem Informasi</w:t>
+      </w:r>
+      <w:r>
+        <w:rPr>
+          <w:noProof/>
+          <w:szCs w:val="24"/>
+        </w:rPr>
+        <w:t>. Yogyakarta: Andi.</w:t>
+      </w:r>
+    </w:p>
+    <w:p>
+      <w:pPr>
+        <w:widowControl w:val="0"/>
+        <w:autoSpaceDE w:val="0"/>
+        <w:autoSpaceDN w:val="0"/>
+        <w:adjustRightInd w:val="0"/>
+        <w:spacing w:after="0" w:line="480" w:lineRule="auto"/>
+        <w:ind w:left="480" w:hanging="480"/>
+        <w:rPr>
+          <w:noProof/>
+          <w:szCs w:val="24"/>
+        </w:rPr>
+      </w:pPr>
+      <w:r>
+        <w:rPr>
+          <w:noProof/>
+          <w:szCs w:val="24"/>
+        </w:rPr>
+        <w:t xml:space="preserve">Winarno, E., Zaki, A., &amp; SmitDev Community. (2014). </w:t>
+      </w:r>
+      <w:r>
+        <w:rPr>
+          <w:i/>
+          <w:iCs/>
+          <w:noProof/>
+          <w:szCs w:val="24"/>
+        </w:rPr>
+        <w:t>Pemrograman Web Berbasis HTML5, PHP, &amp; JavaScript</w:t>
+      </w:r>
+      <w:r>
+        <w:rPr>
+          <w:noProof/>
+          <w:szCs w:val="24"/>
+        </w:rPr>
+        <w:t>. Jakarta: PT Elex Media Komputindo.</w:t>
+      </w:r>
+    </w:p>
+    <w:p>
+      <w:pPr>
+        <w:widowControl w:val="0"/>
+        <w:autoSpaceDE w:val="0"/>
+        <w:autoSpaceDN w:val="0"/>
+        <w:adjustRightInd w:val="0"/>
+        <w:spacing w:after="0" w:line="480" w:lineRule="auto"/>
+        <w:ind w:left="480" w:hanging="480"/>
+        <w:rPr>
+          <w:noProof/>
+        </w:rPr>
+      </w:pPr>
+      <w:r>
+        <w:rPr>
+          <w:noProof/>
+          <w:szCs w:val="24"/>
+        </w:rPr>
+        <w:t xml:space="preserve">Yakub. (2012). </w:t>
+      </w:r>
+      <w:r>
+        <w:rPr>
+          <w:i/>
+          <w:iCs/>
+          <w:noProof/>
+          <w:szCs w:val="24"/>
+        </w:rPr>
+        <w:t>Pengantar Sistem Informasi</w:t>
+      </w:r>
+      <w:r>
+        <w:rPr>
+          <w:noProof/>
+          <w:szCs w:val="24"/>
+        </w:rPr>
+        <w:t>. Yogyakarta: Graha Ilmu.</w:t>
+      </w:r>
+    </w:p>
+    <w:p>
+      <w:pPr>
+        <w:spacing w:after="0" w:line="480" w:lineRule="auto"/>
         <w:rPr>
           <w:noProof/>
           <w:lang w:val="en-US"/>
@@ -14393,263 +15168,10 @@
       <w:r>
         <w:rPr>
           <w:noProof/>
-          <w:szCs w:val="24"/>
           <w:lang w:val="en-US"/>
         </w:rPr>
-        <w:t xml:space="preserve">Rosa, A. S. dan M. Shalahuddin. (2013). </w:t>
-      </w:r>
-      <w:r>
-        <w:rPr>
-          <w:i/>
-          <w:noProof/>
-          <w:szCs w:val="24"/>
-          <w:lang w:val="en-US"/>
-        </w:rPr>
-        <w:t>Rekayasa Perangkat Lunak</w:t>
-      </w:r>
-      <w:r>
-        <w:rPr>
-          <w:noProof/>
-          <w:szCs w:val="24"/>
-          <w:lang w:val="en-US"/>
-        </w:rPr>
-        <w:t>. Bandung: Informatika.</w:t>
-      </w:r>
-    </w:p>
-    <w:p>
-      <w:pPr>
-        <w:spacing w:line="240" w:lineRule="auto"/>
-        <w:ind w:left="567" w:hanging="567"/>
-        <w:rPr>
-          <w:noProof/>
-          <w:lang w:val="en-US"/>
-        </w:rPr>
-      </w:pPr>
-      <w:r>
-        <w:rPr>
-          <w:noProof/>
-          <w:lang w:val="en-US"/>
-        </w:rPr>
-        <w:t xml:space="preserve">Sofana, Iwan. (2013). </w:t>
-      </w:r>
-      <w:r>
-        <w:rPr>
-          <w:i/>
-          <w:noProof/>
-          <w:lang w:val="en-US"/>
-        </w:rPr>
-        <w:t>Membangun Jaringan Komputer: Mudah Membuat Jaringan Komputer (Wire &amp; Wireless) Untuk Pengguna Windows dan Linux</w:t>
-      </w:r>
-      <w:r>
-        <w:rPr>
-          <w:noProof/>
-          <w:lang w:val="en-US"/>
-        </w:rPr>
-        <w:t>. Bandung: Informatika.</w:t>
-      </w:r>
-    </w:p>
-    <w:p>
-      <w:pPr>
-        <w:spacing w:line="240" w:lineRule="auto"/>
-        <w:ind w:left="567" w:hanging="567"/>
-        <w:rPr>
-          <w:noProof/>
-          <w:lang w:val="en-US"/>
-        </w:rPr>
-      </w:pPr>
-      <w:r>
-        <w:rPr>
-          <w:noProof/>
-          <w:lang w:val="en-US"/>
-        </w:rPr>
-        <w:t xml:space="preserve">Sujarweni, V. Wiratna. (2015). </w:t>
-      </w:r>
-      <w:r>
-        <w:rPr>
-          <w:i/>
-          <w:noProof/>
-          <w:lang w:val="en-US"/>
-        </w:rPr>
-        <w:t>Sistem Akuntansi</w:t>
-      </w:r>
-      <w:r>
-        <w:rPr>
-          <w:noProof/>
-          <w:lang w:val="en-US"/>
-        </w:rPr>
-        <w:t>. Yogyakarta: Pustaka Baru Press.</w:t>
-      </w:r>
-    </w:p>
-    <w:p>
-      <w:pPr>
-        <w:spacing w:line="240" w:lineRule="auto"/>
-        <w:ind w:left="567" w:hanging="567"/>
-        <w:rPr>
-          <w:noProof/>
-          <w:lang w:val="en-US"/>
-        </w:rPr>
-      </w:pPr>
-      <w:r>
-        <w:rPr>
-          <w:noProof/>
-          <w:lang w:val="en-US"/>
-        </w:rPr>
-        <w:lastRenderedPageBreak/>
-        <w:t xml:space="preserve">Sukamto dan Shalahuddin. (2014). </w:t>
-      </w:r>
-      <w:r>
-        <w:rPr>
-          <w:i/>
-          <w:noProof/>
-          <w:lang w:val="en-US"/>
-        </w:rPr>
-        <w:t>Rekayasa Perangkat Lunak Terstruktur dan Berorientasi Objek</w:t>
-      </w:r>
-      <w:r>
-        <w:rPr>
-          <w:noProof/>
-          <w:lang w:val="en-US"/>
-        </w:rPr>
-        <w:t>. Bandung: Informatika.</w:t>
-      </w:r>
-    </w:p>
-    <w:p>
-      <w:pPr>
-        <w:spacing w:line="240" w:lineRule="auto"/>
-        <w:ind w:left="567" w:hanging="567"/>
-        <w:rPr>
-          <w:noProof/>
-          <w:lang w:val="en-US"/>
-        </w:rPr>
-      </w:pPr>
-      <w:r>
-        <w:rPr>
-          <w:noProof/>
-          <w:lang w:val="en-US"/>
-        </w:rPr>
-        <w:t xml:space="preserve">Susanto, Azhar. (2013). </w:t>
-      </w:r>
-      <w:r>
-        <w:rPr>
-          <w:i/>
-          <w:noProof/>
-          <w:lang w:val="en-US"/>
-        </w:rPr>
-        <w:t>Sistem Informasi Akuntansi</w:t>
-      </w:r>
-      <w:r>
-        <w:rPr>
-          <w:noProof/>
-          <w:lang w:val="en-US"/>
-        </w:rPr>
-        <w:t>. Bandung: Lingga Jaya.</w:t>
-      </w:r>
-    </w:p>
-    <w:p>
-      <w:pPr>
-        <w:spacing w:line="240" w:lineRule="auto"/>
-        <w:ind w:left="567" w:hanging="567"/>
-        <w:rPr>
-          <w:noProof/>
-          <w:lang w:val="en-US"/>
-        </w:rPr>
-      </w:pPr>
-      <w:r>
-        <w:rPr>
-          <w:noProof/>
-          <w:lang w:val="en-US"/>
-        </w:rPr>
-        <w:t xml:space="preserve">Sutabri, Tata. (2012). </w:t>
-      </w:r>
-      <w:r>
-        <w:rPr>
-          <w:i/>
-          <w:noProof/>
-          <w:lang w:val="en-US"/>
-        </w:rPr>
-        <w:t>Analisis Sistem Informasi</w:t>
-      </w:r>
-      <w:r>
-        <w:rPr>
-          <w:noProof/>
-          <w:lang w:val="en-US"/>
-        </w:rPr>
-        <w:t>. Yogyakarta: Andi.</w:t>
-      </w:r>
-    </w:p>
-    <w:p>
-      <w:pPr>
-        <w:spacing w:line="240" w:lineRule="auto"/>
-        <w:ind w:left="567" w:hanging="567"/>
-        <w:rPr>
-          <w:noProof/>
-          <w:lang w:val="en-US"/>
-        </w:rPr>
-      </w:pPr>
-      <w:r>
-        <w:rPr>
-          <w:noProof/>
-          <w:lang w:val="en-US"/>
-        </w:rPr>
-        <w:t xml:space="preserve">Winarno, Edy, Ali Zaki dan SmithDev. (2014). </w:t>
-      </w:r>
-      <w:r>
-        <w:rPr>
-          <w:i/>
-          <w:noProof/>
-          <w:lang w:val="en-US"/>
-        </w:rPr>
-        <w:t>Pemrograman Web Berbasis HTML5, PHP, dan JavaScript</w:t>
-      </w:r>
-      <w:r>
-        <w:rPr>
-          <w:noProof/>
-          <w:lang w:val="en-US"/>
-        </w:rPr>
-        <w:t>. Jakarta: PT Elex Media Komputindo.</w:t>
-      </w:r>
-    </w:p>
-    <w:p>
-      <w:pPr>
-        <w:spacing w:line="240" w:lineRule="auto"/>
-        <w:ind w:left="567" w:hanging="567"/>
-        <w:rPr>
-          <w:noProof/>
-          <w:lang w:val="en-US"/>
-        </w:rPr>
-      </w:pPr>
-      <w:r>
-        <w:rPr>
-          <w:noProof/>
-          <w:lang w:val="en-US"/>
-        </w:rPr>
-        <w:t xml:space="preserve">Yakup. (2012). </w:t>
-      </w:r>
-      <w:r>
-        <w:rPr>
-          <w:i/>
-          <w:noProof/>
-          <w:lang w:val="en-US"/>
-        </w:rPr>
-        <w:t>Pengantar Sistem Informasi</w:t>
-      </w:r>
-      <w:r>
-        <w:rPr>
-          <w:noProof/>
-          <w:lang w:val="en-US"/>
-        </w:rPr>
-        <w:t>. Yogyakarta: Graha Ilmu.</w:t>
-      </w:r>
-    </w:p>
-    <w:p>
-      <w:pPr>
-        <w:spacing w:after="0" w:line="480" w:lineRule="auto"/>
-        <w:ind w:left="1418"/>
-        <w:rPr>
-          <w:noProof/>
-          <w:lang w:val="en-US"/>
-        </w:rPr>
-      </w:pPr>
+        <w:fldChar w:fldCharType="end"/>
+      </w:r>
     </w:p>
     <w:sectPr>
       <w:headerReference w:type="default" r:id="rId11"/>
@@ -19460,7 +19982,7 @@
 </file>
 
 <file path=customXml/itemProps1.xml><?xml version="1.0" encoding="utf-8"?>
-<ds:datastoreItem xmlns:ds="http://schemas.openxmlformats.org/officeDocument/2006/customXml" ds:itemID="{CCA58E0E-DA7E-49A6-8D18-E81012FECE34}">
+<ds:datastoreItem xmlns:ds="http://schemas.openxmlformats.org/officeDocument/2006/customXml" ds:itemID="{4F40FCDD-6E38-43EA-867B-FB86879C88F1}">
   <ds:schemaRefs>
     <ds:schemaRef ds:uri="http://schemas.openxmlformats.org/officeDocument/2006/bibliography"/>
   </ds:schemaRefs>

</xml_diff>

<commit_message>
proses mengerjakan bab 4
</commit_message>
<xml_diff>
--- a/skripsi.docx
+++ b/skripsi.docx
@@ -3987,28 +3987,7 @@
         <w:t>.</w:t>
       </w:r>
       <w:r>
-        <w:rPr>
-          <w:lang w:val="en-US"/>
-        </w:rPr>
-        <w:t xml:space="preserve"> IntelliJ</w:t>
-      </w:r>
-      <w:r>
-        <w:t xml:space="preserve"> IDEA dikembangkan oleh perusahaan bernama </w:t>
-      </w:r>
-      <w:r>
-        <w:rPr>
-          <w:lang w:val="en-US"/>
-        </w:rPr>
-        <w:t>JetBrains</w:t>
-      </w:r>
-      <w:r>
-        <w:t xml:space="preserve">, yaitu perusahaan yang bergerak di pengembangan perangkat lunak khususnya aplikasi </w:t>
-      </w:r>
-      <w:r>
-        <w:t>IDE</w:t>
-      </w:r>
-      <w:r>
-        <w:t xml:space="preserve">. </w:t>
+        <w:t xml:space="preserve"> </w:t>
       </w:r>
       <w:r>
         <w:rPr>
@@ -6502,83 +6481,6 @@
     </w:p>
     <w:p>
       <w:pPr>
-        <w:spacing w:after="0" w:line="480" w:lineRule="auto"/>
-        <w:ind w:left="851"/>
-      </w:pPr>
-      <w:r>
-        <w:lastRenderedPageBreak/>
-        <w:t xml:space="preserve">Ada beberapa tahapan dalam pembuatan </w:t>
-      </w:r>
-      <w:r>
-        <w:rPr>
-          <w:i/>
-          <w:lang w:val="en-US"/>
-        </w:rPr>
-        <w:t>data flow diagram</w:t>
-      </w:r>
-      <w:r>
-        <w:t xml:space="preserve"> yaitu:</w:t>
-      </w:r>
-    </w:p>
-    <w:p>
-      <w:pPr>
-        <w:numPr>
-          <w:ilvl w:val="0"/>
-          <w:numId w:val="19"/>
-        </w:numPr>
-        <w:spacing w:after="0" w:line="480" w:lineRule="auto"/>
-        <w:ind w:left="1134" w:hanging="283"/>
-      </w:pPr>
-      <w:r>
-        <w:t>Diagram konteks,</w:t>
-      </w:r>
-      <w:r>
-        <w:t xml:space="preserve"> digunakan untuk m</w:t>
-      </w:r>
-      <w:r>
-        <w:t>eng</w:t>
-      </w:r>
-      <w:r>
-        <w:t>g</w:t>
-      </w:r>
-      <w:r>
-        <w:t>ambarkan sistem secara global</w:t>
-      </w:r>
-      <w:r>
-        <w:t>.</w:t>
-      </w:r>
-    </w:p>
-    <w:p>
-      <w:pPr>
-        <w:numPr>
-          <w:ilvl w:val="0"/>
-          <w:numId w:val="19"/>
-        </w:numPr>
-        <w:spacing w:after="0" w:line="480" w:lineRule="auto"/>
-        <w:ind w:left="1134" w:hanging="283"/>
-      </w:pPr>
-      <w:r>
-        <w:t>Diagram nol,</w:t>
-      </w:r>
-      <w:r>
-        <w:t xml:space="preserve"> digunakan untuk menggambarkan tahapan-tahapan proses data dalam diagram konteks.</w:t>
-      </w:r>
-    </w:p>
-    <w:p>
-      <w:pPr>
-        <w:numPr>
-          <w:ilvl w:val="0"/>
-          <w:numId w:val="19"/>
-        </w:numPr>
-        <w:spacing w:after="0" w:line="480" w:lineRule="auto"/>
-        <w:ind w:left="1134" w:hanging="283"/>
-      </w:pPr>
-      <w:r>
-        <w:t>Diagram rinci, digunakan untuk menggambarkan arus data yang lebih mendetail dalam proses diagram level nol.</w:t>
-      </w:r>
-    </w:p>
-    <w:p>
-      <w:pPr>
         <w:keepNext/>
         <w:numPr>
           <w:ilvl w:val="0"/>
@@ -6596,6 +6498,7 @@
         <w:rPr>
           <w:b/>
         </w:rPr>
+        <w:lastRenderedPageBreak/>
         <w:t>Kam</w:t>
       </w:r>
       <w:r>
@@ -6963,7 +6866,6 @@
               <w:jc w:val="center"/>
             </w:pPr>
             <w:r>
-              <w:lastRenderedPageBreak/>
               <w:t>3.</w:t>
             </w:r>
           </w:p>
@@ -7201,6 +7103,7 @@
         <w:rPr>
           <w:b/>
         </w:rPr>
+        <w:lastRenderedPageBreak/>
         <w:t>Penelitian Yang Relevan</w:t>
       </w:r>
     </w:p>
@@ -7650,7 +7553,6 @@
               <w:rPr>
                 <w:sz w:val="20"/>
               </w:rPr>
-              <w:lastRenderedPageBreak/>
               <w:t xml:space="preserve">Abdul Haris 10510321 (2014) di Universitas Komputer Indonesia Bandung </w:t>
             </w:r>
           </w:p>
@@ -7719,7 +7621,14 @@
               <w:rPr>
                 <w:sz w:val="20"/>
               </w:rPr>
-              <w:t xml:space="preserve">, merancang sistem informasi pemesanan makanan dan minuman berbasis android di R.M Pondok </w:t>
+              <w:t xml:space="preserve">, merancang sistem informasi pemesanan </w:t>
+            </w:r>
+            <w:r>
+              <w:rPr>
+                <w:sz w:val="20"/>
+              </w:rPr>
+              <w:lastRenderedPageBreak/>
+              <w:t xml:space="preserve">makanan dan minuman berbasis android di R.M Pondok </w:t>
             </w:r>
             <w:r>
               <w:rPr>
@@ -7766,6 +7675,7 @@
               <w:rPr>
                 <w:sz w:val="20"/>
               </w:rPr>
+              <w:lastRenderedPageBreak/>
               <w:t xml:space="preserve">Mempercepat dalam pelayanan pemesanan makanan dan minuman karena pemesanan telah menggunakan aplikasi </w:t>
             </w:r>
             <w:r>
@@ -7780,7 +7690,14 @@
               <w:rPr>
                 <w:sz w:val="20"/>
               </w:rPr>
-              <w:t xml:space="preserve"> android, mengurangi kesalahan dalam pemesanan makanan dan minuman karena telah tertata dengan baik pada aplikasi ini.</w:t>
+              <w:t xml:space="preserve"> android, mengurangi kesalahan dalam pemesanan </w:t>
+            </w:r>
+            <w:r>
+              <w:rPr>
+                <w:sz w:val="20"/>
+              </w:rPr>
+              <w:lastRenderedPageBreak/>
+              <w:t>makanan dan minuman karena telah tertata dengan baik pada aplikasi ini.</w:t>
             </w:r>
           </w:p>
         </w:tc>
@@ -7803,6 +7720,7 @@
               <w:rPr>
                 <w:sz w:val="20"/>
               </w:rPr>
+              <w:lastRenderedPageBreak/>
               <w:t xml:space="preserve">Dian Galih Tegar di Universitas Dian </w:t>
             </w:r>
             <w:r>
@@ -7847,7 +7765,6 @@
                 <w:noProof/>
                 <w:sz w:val="20"/>
               </w:rPr>
-              <w:lastRenderedPageBreak/>
               <w:t>Omahe</w:t>
             </w:r>
             <w:r>
@@ -7938,7 +7855,6 @@
               <w:rPr>
                 <w:sz w:val="20"/>
               </w:rPr>
-              <w:lastRenderedPageBreak/>
               <w:t xml:space="preserve">Merancang aplikasi pemesanan makanan dan minuman berbasis </w:t>
             </w:r>
             <w:r>
@@ -7947,7 +7863,6 @@
                 <w:sz w:val="20"/>
                 <w:lang w:val="en-US"/>
               </w:rPr>
-              <w:lastRenderedPageBreak/>
               <w:t>client</w:t>
             </w:r>
             <w:r>
@@ -8008,7 +7923,14 @@
               <w:rPr>
                 <w:sz w:val="20"/>
               </w:rPr>
-              <w:t>Resto, Menghasilkan aplikasi yang dapat memberitahu pesanan pelanggan ke bagian dapur dan kasir.</w:t>
+              <w:t xml:space="preserve">Resto, Menghasilkan aplikasi yang dapat memberitahu </w:t>
+            </w:r>
+            <w:r>
+              <w:rPr>
+                <w:sz w:val="20"/>
+              </w:rPr>
+              <w:lastRenderedPageBreak/>
+              <w:t>pesanan pelanggan ke bagian dapur dan kasir.</w:t>
             </w:r>
           </w:p>
         </w:tc>
@@ -8058,15 +7980,7 @@
                 <w:i/>
                 <w:sz w:val="20"/>
               </w:rPr>
-              <w:t xml:space="preserve"> </w:t>
-            </w:r>
-            <w:r>
-              <w:rPr>
-                <w:i/>
-                <w:sz w:val="20"/>
-              </w:rPr>
-              <w:lastRenderedPageBreak/>
-              <w:t>server</w:t>
+              <w:t xml:space="preserve"> server</w:t>
             </w:r>
             <w:r>
               <w:rPr>
@@ -8109,6 +8023,7 @@
               <w:rPr>
                 <w:sz w:val="20"/>
               </w:rPr>
+              <w:lastRenderedPageBreak/>
               <w:t xml:space="preserve">Liliany Candra dan Ari Amir </w:t>
             </w:r>
             <w:r>
@@ -14316,8 +14231,1935 @@
       <w:r>
         <w:t>Tidak cocok diterapkan untuk mengembangkan sistem yang rumit dan besar.</w:t>
       </w:r>
+    </w:p>
+    <w:p>
+      <w:pPr>
+        <w:spacing w:after="0" w:line="480" w:lineRule="auto"/>
+        <w:ind w:left="567" w:right="566"/>
+        <w:contextualSpacing/>
+        <w:jc w:val="center"/>
+        <w:outlineLvl w:val="0"/>
+        <w:rPr>
+          <w:b/>
+          <w:sz w:val="28"/>
+        </w:rPr>
+      </w:pPr>
+      <w:r>
+        <w:rPr>
+          <w:b/>
+          <w:sz w:val="28"/>
+        </w:rPr>
+        <w:lastRenderedPageBreak/>
+        <w:t>BAB I</w:t>
+      </w:r>
+      <w:r>
+        <w:rPr>
+          <w:b/>
+          <w:sz w:val="28"/>
+        </w:rPr>
+        <w:t>V</w:t>
+      </w:r>
+    </w:p>
+    <w:p>
+      <w:pPr>
+        <w:spacing w:after="100" w:afterAutospacing="1" w:line="480" w:lineRule="auto"/>
+        <w:ind w:left="567" w:right="566"/>
+        <w:jc w:val="center"/>
+        <w:outlineLvl w:val="0"/>
+        <w:rPr>
+          <w:b/>
+          <w:sz w:val="28"/>
+        </w:rPr>
+      </w:pPr>
+      <w:r>
+        <w:rPr>
+          <w:b/>
+          <w:sz w:val="28"/>
+        </w:rPr>
+        <w:t>ANALISIS SISTEM BERJALAN DAN RANCANGAN SISTEM YANG DIUSULKAN</w:t>
+      </w:r>
+    </w:p>
+    <w:p>
+      <w:pPr>
+        <w:keepNext/>
+        <w:numPr>
+          <w:ilvl w:val="0"/>
+          <w:numId w:val="42"/>
+        </w:numPr>
+        <w:spacing w:after="0" w:line="480" w:lineRule="auto"/>
+        <w:ind w:left="714" w:hanging="357"/>
+        <w:jc w:val="left"/>
+        <w:outlineLvl w:val="1"/>
+        <w:rPr>
+          <w:b/>
+        </w:rPr>
+      </w:pPr>
+      <w:r>
+        <w:rPr>
+          <w:b/>
+        </w:rPr>
+        <w:t>Profil Perusahaan</w:t>
+      </w:r>
+    </w:p>
+    <w:p>
+      <w:pPr>
+        <w:pStyle w:val="DaftarParagraf"/>
+        <w:numPr>
+          <w:ilvl w:val="0"/>
+          <w:numId w:val="43"/>
+        </w:numPr>
+        <w:spacing w:after="0" w:line="480" w:lineRule="auto"/>
+        <w:ind w:left="1071" w:hanging="357"/>
+        <w:jc w:val="left"/>
+        <w:outlineLvl w:val="2"/>
+      </w:pPr>
+      <w:r>
+        <w:t>Keberadaan</w:t>
+      </w:r>
+    </w:p>
+    <w:tbl>
+      <w:tblPr>
+        <w:tblStyle w:val="KisiTabel"/>
+        <w:tblW w:w="6736" w:type="dxa"/>
+        <w:tblInd w:w="988" w:type="dxa"/>
+        <w:tblBorders>
+          <w:top w:val="none" w:sz="0" w:space="0" w:color="auto"/>
+          <w:left w:val="none" w:sz="0" w:space="0" w:color="auto"/>
+          <w:bottom w:val="none" w:sz="0" w:space="0" w:color="auto"/>
+          <w:right w:val="none" w:sz="0" w:space="0" w:color="auto"/>
+          <w:insideH w:val="none" w:sz="0" w:space="0" w:color="auto"/>
+          <w:insideV w:val="none" w:sz="0" w:space="0" w:color="auto"/>
+        </w:tblBorders>
+        <w:tblLook w:val="04A0" w:firstRow="1" w:lastRow="0" w:firstColumn="1" w:lastColumn="0" w:noHBand="0" w:noVBand="1"/>
+      </w:tblPr>
+      <w:tblGrid>
+        <w:gridCol w:w="396"/>
+        <w:gridCol w:w="3009"/>
+        <w:gridCol w:w="283"/>
+        <w:gridCol w:w="3048"/>
+      </w:tblGrid>
+      <w:tr>
+        <w:tc>
+          <w:tcPr>
+            <w:tcW w:w="283" w:type="dxa"/>
+          </w:tcPr>
+          <w:p>
+            <w:pPr>
+              <w:pStyle w:val="DaftarParagraf"/>
+              <w:spacing w:after="0" w:line="480" w:lineRule="auto"/>
+              <w:ind w:left="0"/>
+              <w:jc w:val="left"/>
+            </w:pPr>
+            <w:r>
+              <w:t>a.</w:t>
+            </w:r>
+          </w:p>
+        </w:tc>
+        <w:tc>
+          <w:tcPr>
+            <w:tcW w:w="3065" w:type="dxa"/>
+          </w:tcPr>
+          <w:p>
+            <w:pPr>
+              <w:pStyle w:val="DaftarParagraf"/>
+              <w:spacing w:after="0" w:line="480" w:lineRule="auto"/>
+              <w:ind w:left="0"/>
+              <w:jc w:val="left"/>
+            </w:pPr>
+            <w:r>
+              <w:t>Nama Restoran</w:t>
+            </w:r>
+          </w:p>
+        </w:tc>
+        <w:tc>
+          <w:tcPr>
+            <w:tcW w:w="283" w:type="dxa"/>
+          </w:tcPr>
+          <w:p>
+            <w:pPr>
+              <w:pStyle w:val="DaftarParagraf"/>
+              <w:spacing w:after="0" w:line="480" w:lineRule="auto"/>
+              <w:ind w:left="0"/>
+              <w:jc w:val="left"/>
+            </w:pPr>
+            <w:r>
+              <w:t>:</w:t>
+            </w:r>
+          </w:p>
+        </w:tc>
+        <w:tc>
+          <w:tcPr>
+            <w:tcW w:w="3105" w:type="dxa"/>
+          </w:tcPr>
+          <w:p>
+            <w:pPr>
+              <w:pStyle w:val="DaftarParagraf"/>
+              <w:spacing w:after="0" w:line="480" w:lineRule="auto"/>
+              <w:ind w:left="0"/>
+              <w:jc w:val="left"/>
+            </w:pPr>
+            <w:r>
+              <w:t xml:space="preserve">Osaka </w:t>
+            </w:r>
+            <w:r>
+              <w:rPr>
+                <w:lang w:val="en-US"/>
+              </w:rPr>
+              <w:t>Ramen</w:t>
+            </w:r>
+          </w:p>
+        </w:tc>
+      </w:tr>
+      <w:tr>
+        <w:tc>
+          <w:tcPr>
+            <w:tcW w:w="283" w:type="dxa"/>
+          </w:tcPr>
+          <w:p>
+            <w:pPr>
+              <w:pStyle w:val="DaftarParagraf"/>
+              <w:spacing w:after="0" w:line="480" w:lineRule="auto"/>
+              <w:ind w:left="0"/>
+              <w:jc w:val="left"/>
+            </w:pPr>
+            <w:r>
+              <w:t>b.</w:t>
+            </w:r>
+          </w:p>
+        </w:tc>
+        <w:tc>
+          <w:tcPr>
+            <w:tcW w:w="3065" w:type="dxa"/>
+          </w:tcPr>
+          <w:p>
+            <w:pPr>
+              <w:pStyle w:val="DaftarParagraf"/>
+              <w:spacing w:after="0" w:line="480" w:lineRule="auto"/>
+              <w:ind w:left="0"/>
+              <w:jc w:val="left"/>
+            </w:pPr>
+            <w:r>
+              <w:t>Alamat</w:t>
+            </w:r>
+          </w:p>
+        </w:tc>
+        <w:tc>
+          <w:tcPr>
+            <w:tcW w:w="283" w:type="dxa"/>
+          </w:tcPr>
+          <w:p>
+            <w:pPr>
+              <w:pStyle w:val="DaftarParagraf"/>
+              <w:spacing w:after="0" w:line="480" w:lineRule="auto"/>
+              <w:ind w:left="0"/>
+              <w:jc w:val="left"/>
+            </w:pPr>
+            <w:r>
+              <w:t>:</w:t>
+            </w:r>
+          </w:p>
+        </w:tc>
+        <w:tc>
+          <w:tcPr>
+            <w:tcW w:w="3105" w:type="dxa"/>
+          </w:tcPr>
+          <w:p>
+            <w:pPr>
+              <w:pStyle w:val="DaftarParagraf"/>
+              <w:spacing w:after="0" w:line="480" w:lineRule="auto"/>
+              <w:ind w:left="0"/>
+              <w:jc w:val="left"/>
+            </w:pPr>
+            <w:r>
+              <w:t>Jl. Keadilan No. 23G, Rangkapan Jaya Baru, Pancoran Mas, Depok.</w:t>
+            </w:r>
+          </w:p>
+        </w:tc>
+      </w:tr>
+      <w:tr>
+        <w:tc>
+          <w:tcPr>
+            <w:tcW w:w="283" w:type="dxa"/>
+          </w:tcPr>
+          <w:p>
+            <w:pPr>
+              <w:pStyle w:val="DaftarParagraf"/>
+              <w:spacing w:after="0" w:line="480" w:lineRule="auto"/>
+              <w:ind w:left="0"/>
+              <w:jc w:val="left"/>
+            </w:pPr>
+            <w:r>
+              <w:t>c.</w:t>
+            </w:r>
+          </w:p>
+        </w:tc>
+        <w:tc>
+          <w:tcPr>
+            <w:tcW w:w="3065" w:type="dxa"/>
+          </w:tcPr>
+          <w:p>
+            <w:pPr>
+              <w:pStyle w:val="DaftarParagraf"/>
+              <w:spacing w:after="0" w:line="480" w:lineRule="auto"/>
+              <w:ind w:left="0"/>
+              <w:jc w:val="left"/>
+            </w:pPr>
+            <w:r>
+              <w:t>Kecamatan</w:t>
+            </w:r>
+          </w:p>
+        </w:tc>
+        <w:tc>
+          <w:tcPr>
+            <w:tcW w:w="283" w:type="dxa"/>
+          </w:tcPr>
+          <w:p>
+            <w:pPr>
+              <w:pStyle w:val="DaftarParagraf"/>
+              <w:spacing w:after="0" w:line="480" w:lineRule="auto"/>
+              <w:ind w:left="0"/>
+              <w:jc w:val="left"/>
+            </w:pPr>
+            <w:r>
+              <w:t>:</w:t>
+            </w:r>
+          </w:p>
+        </w:tc>
+        <w:tc>
+          <w:tcPr>
+            <w:tcW w:w="3105" w:type="dxa"/>
+          </w:tcPr>
+          <w:p>
+            <w:pPr>
+              <w:pStyle w:val="DaftarParagraf"/>
+              <w:spacing w:after="0" w:line="480" w:lineRule="auto"/>
+              <w:ind w:left="0"/>
+              <w:jc w:val="left"/>
+            </w:pPr>
+            <w:r>
+              <w:t>Pancoran Mas</w:t>
+            </w:r>
+          </w:p>
+        </w:tc>
+      </w:tr>
+      <w:tr>
+        <w:tc>
+          <w:tcPr>
+            <w:tcW w:w="283" w:type="dxa"/>
+          </w:tcPr>
+          <w:p>
+            <w:pPr>
+              <w:pStyle w:val="DaftarParagraf"/>
+              <w:spacing w:after="0" w:line="480" w:lineRule="auto"/>
+              <w:ind w:left="0"/>
+              <w:jc w:val="left"/>
+            </w:pPr>
+            <w:r>
+              <w:t>d.</w:t>
+            </w:r>
+          </w:p>
+        </w:tc>
+        <w:tc>
+          <w:tcPr>
+            <w:tcW w:w="3065" w:type="dxa"/>
+          </w:tcPr>
+          <w:p>
+            <w:pPr>
+              <w:pStyle w:val="DaftarParagraf"/>
+              <w:spacing w:after="0" w:line="480" w:lineRule="auto"/>
+              <w:ind w:left="0"/>
+              <w:jc w:val="left"/>
+            </w:pPr>
+            <w:r>
+              <w:t>Kabupaten / Kota madya</w:t>
+            </w:r>
+          </w:p>
+        </w:tc>
+        <w:tc>
+          <w:tcPr>
+            <w:tcW w:w="283" w:type="dxa"/>
+          </w:tcPr>
+          <w:p>
+            <w:pPr>
+              <w:pStyle w:val="DaftarParagraf"/>
+              <w:spacing w:after="0" w:line="480" w:lineRule="auto"/>
+              <w:ind w:left="0"/>
+              <w:jc w:val="left"/>
+            </w:pPr>
+            <w:r>
+              <w:t>:</w:t>
+            </w:r>
+          </w:p>
+        </w:tc>
+        <w:tc>
+          <w:tcPr>
+            <w:tcW w:w="3105" w:type="dxa"/>
+          </w:tcPr>
+          <w:p>
+            <w:pPr>
+              <w:pStyle w:val="DaftarParagraf"/>
+              <w:spacing w:after="0" w:line="480" w:lineRule="auto"/>
+              <w:ind w:left="0"/>
+              <w:jc w:val="left"/>
+            </w:pPr>
+            <w:r>
+              <w:t>Kota Depok</w:t>
+            </w:r>
+          </w:p>
+        </w:tc>
+      </w:tr>
+      <w:tr>
+        <w:tc>
+          <w:tcPr>
+            <w:tcW w:w="283" w:type="dxa"/>
+          </w:tcPr>
+          <w:p>
+            <w:pPr>
+              <w:pStyle w:val="DaftarParagraf"/>
+              <w:spacing w:after="0" w:line="480" w:lineRule="auto"/>
+              <w:ind w:left="0"/>
+              <w:jc w:val="left"/>
+            </w:pPr>
+            <w:r>
+              <w:t>e.</w:t>
+            </w:r>
+          </w:p>
+        </w:tc>
+        <w:tc>
+          <w:tcPr>
+            <w:tcW w:w="3065" w:type="dxa"/>
+          </w:tcPr>
+          <w:p>
+            <w:pPr>
+              <w:pStyle w:val="DaftarParagraf"/>
+              <w:spacing w:after="0" w:line="480" w:lineRule="auto"/>
+              <w:ind w:left="0"/>
+              <w:jc w:val="left"/>
+            </w:pPr>
+            <w:r>
+              <w:t>Provinsi</w:t>
+            </w:r>
+          </w:p>
+        </w:tc>
+        <w:tc>
+          <w:tcPr>
+            <w:tcW w:w="283" w:type="dxa"/>
+          </w:tcPr>
+          <w:p>
+            <w:pPr>
+              <w:pStyle w:val="DaftarParagraf"/>
+              <w:spacing w:after="0" w:line="480" w:lineRule="auto"/>
+              <w:ind w:left="0"/>
+              <w:jc w:val="left"/>
+            </w:pPr>
+            <w:r>
+              <w:t>:</w:t>
+            </w:r>
+          </w:p>
+        </w:tc>
+        <w:tc>
+          <w:tcPr>
+            <w:tcW w:w="3105" w:type="dxa"/>
+          </w:tcPr>
+          <w:p>
+            <w:pPr>
+              <w:pStyle w:val="DaftarParagraf"/>
+              <w:spacing w:after="0" w:line="480" w:lineRule="auto"/>
+              <w:ind w:left="0"/>
+              <w:jc w:val="left"/>
+            </w:pPr>
+            <w:r>
+              <w:t>Jawa Barat</w:t>
+            </w:r>
+          </w:p>
+        </w:tc>
+      </w:tr>
+      <w:tr>
+        <w:tc>
+          <w:tcPr>
+            <w:tcW w:w="283" w:type="dxa"/>
+          </w:tcPr>
+          <w:p>
+            <w:pPr>
+              <w:pStyle w:val="DaftarParagraf"/>
+              <w:spacing w:after="0" w:line="480" w:lineRule="auto"/>
+              <w:ind w:left="0"/>
+              <w:jc w:val="left"/>
+            </w:pPr>
+            <w:r>
+              <w:t>f.</w:t>
+            </w:r>
+          </w:p>
+        </w:tc>
+        <w:tc>
+          <w:tcPr>
+            <w:tcW w:w="3065" w:type="dxa"/>
+          </w:tcPr>
+          <w:p>
+            <w:pPr>
+              <w:pStyle w:val="DaftarParagraf"/>
+              <w:spacing w:after="0" w:line="480" w:lineRule="auto"/>
+              <w:ind w:left="0"/>
+              <w:jc w:val="left"/>
+            </w:pPr>
+            <w:r>
+              <w:t>Dibuka Tahun</w:t>
+            </w:r>
+          </w:p>
+        </w:tc>
+        <w:tc>
+          <w:tcPr>
+            <w:tcW w:w="283" w:type="dxa"/>
+          </w:tcPr>
+          <w:p>
+            <w:pPr>
+              <w:pStyle w:val="DaftarParagraf"/>
+              <w:spacing w:after="0" w:line="480" w:lineRule="auto"/>
+              <w:ind w:left="0"/>
+              <w:jc w:val="left"/>
+            </w:pPr>
+            <w:r>
+              <w:t>:</w:t>
+            </w:r>
+          </w:p>
+        </w:tc>
+        <w:tc>
+          <w:tcPr>
+            <w:tcW w:w="3105" w:type="dxa"/>
+          </w:tcPr>
+          <w:p>
+            <w:pPr>
+              <w:pStyle w:val="DaftarParagraf"/>
+              <w:spacing w:after="0" w:line="480" w:lineRule="auto"/>
+              <w:ind w:left="0"/>
+              <w:jc w:val="left"/>
+            </w:pPr>
+            <w:r>
+              <w:t>2011</w:t>
+            </w:r>
+          </w:p>
+        </w:tc>
+      </w:tr>
+    </w:tbl>
+    <w:p>
+      <w:pPr>
+        <w:pStyle w:val="DaftarParagraf"/>
+        <w:numPr>
+          <w:ilvl w:val="0"/>
+          <w:numId w:val="43"/>
+        </w:numPr>
+        <w:spacing w:after="0" w:line="480" w:lineRule="auto"/>
+        <w:ind w:left="1071" w:hanging="357"/>
+        <w:jc w:val="left"/>
+        <w:outlineLvl w:val="2"/>
+      </w:pPr>
+      <w:r>
+        <w:t xml:space="preserve">Visi dan Misi Osaka </w:t>
+      </w:r>
+      <w:r>
+        <w:rPr>
+          <w:lang w:val="en-US"/>
+        </w:rPr>
+        <w:t>Ramen</w:t>
+      </w:r>
+    </w:p>
+    <w:p>
+      <w:pPr>
+        <w:pStyle w:val="DaftarParagraf"/>
+        <w:numPr>
+          <w:ilvl w:val="0"/>
+          <w:numId w:val="44"/>
+        </w:numPr>
+        <w:spacing w:after="0" w:line="480" w:lineRule="auto"/>
+        <w:ind w:left="1429" w:hanging="357"/>
+        <w:jc w:val="left"/>
+        <w:outlineLvl w:val="3"/>
+      </w:pPr>
+      <w:r>
+        <w:t>Visi</w:t>
+      </w:r>
+    </w:p>
+    <w:p>
+      <w:pPr>
+        <w:pStyle w:val="DaftarParagraf"/>
+        <w:spacing w:after="0" w:line="480" w:lineRule="auto"/>
+        <w:ind w:left="1429"/>
+      </w:pPr>
+      <w:r>
+        <w:t xml:space="preserve">Mengenalkan masakan Jepang khususnya </w:t>
+      </w:r>
+      <w:r>
+        <w:rPr>
+          <w:lang w:val="en-US"/>
+        </w:rPr>
+        <w:t>ramen</w:t>
+      </w:r>
+      <w:r>
+        <w:t xml:space="preserve"> kepada masyarakat kelas menengah ke bawah.</w:t>
+      </w:r>
+    </w:p>
+    <w:p>
+      <w:pPr>
+        <w:pStyle w:val="DaftarParagraf"/>
+        <w:numPr>
+          <w:ilvl w:val="0"/>
+          <w:numId w:val="44"/>
+        </w:numPr>
+        <w:spacing w:after="0" w:line="480" w:lineRule="auto"/>
+        <w:ind w:left="1429" w:hanging="357"/>
+        <w:jc w:val="left"/>
+        <w:outlineLvl w:val="3"/>
+      </w:pPr>
+      <w:r>
+        <w:t>Misi</w:t>
+      </w:r>
+    </w:p>
+    <w:p>
+      <w:pPr>
+        <w:pStyle w:val="DaftarParagraf"/>
+        <w:spacing w:after="0" w:line="480" w:lineRule="auto"/>
+        <w:ind w:left="1429"/>
+      </w:pPr>
+      <w:r>
+        <w:t xml:space="preserve">Memberikan cita rasa </w:t>
+      </w:r>
+      <w:r>
+        <w:rPr>
+          <w:lang w:val="en-US"/>
+        </w:rPr>
+        <w:t>ramen</w:t>
+      </w:r>
+      <w:r>
+        <w:t xml:space="preserve"> yang berkualitas dengan harga terjangkau untuk masyarakat kelas menengah ke bawah.</w:t>
+      </w:r>
+    </w:p>
+    <w:p>
+      <w:pPr>
+        <w:keepNext/>
+        <w:numPr>
+          <w:ilvl w:val="0"/>
+          <w:numId w:val="42"/>
+        </w:numPr>
+        <w:spacing w:after="0" w:line="480" w:lineRule="auto"/>
+        <w:jc w:val="left"/>
+        <w:outlineLvl w:val="1"/>
+        <w:rPr>
+          <w:b/>
+        </w:rPr>
+      </w:pPr>
+      <w:r>
+        <w:rPr>
+          <w:b/>
+        </w:rPr>
+        <w:lastRenderedPageBreak/>
+        <w:t>Struktur Organisasi Perusahaan</w:t>
+      </w:r>
+    </w:p>
+    <w:p>
+      <w:pPr>
+        <w:pStyle w:val="DaftarParagraf"/>
+        <w:keepNext/>
+        <w:numPr>
+          <w:ilvl w:val="0"/>
+          <w:numId w:val="45"/>
+        </w:numPr>
+        <w:spacing w:after="0" w:line="480" w:lineRule="auto"/>
+        <w:ind w:left="1134" w:hanging="414"/>
+        <w:jc w:val="left"/>
+        <w:outlineLvl w:val="2"/>
+      </w:pPr>
+      <w:r>
+        <w:t>Gambar Struktur Organisasi</w:t>
+      </w:r>
+    </w:p>
+    <w:p>
+      <w:pPr>
+        <w:pStyle w:val="DaftarParagraf"/>
+        <w:keepNext/>
+        <w:spacing w:after="0" w:line="480" w:lineRule="auto"/>
+        <w:ind w:left="0"/>
+      </w:pPr>
+      <w:r>
+        <w:rPr>
+          <w:noProof/>
+        </w:rPr>
+        <mc:AlternateContent>
+          <mc:Choice Requires="wpc">
+            <w:drawing>
+              <wp:inline distT="0" distB="0" distL="0" distR="0">
+                <wp:extent cx="5039995" cy="2209800"/>
+                <wp:effectExtent l="0" t="0" r="27305" b="0"/>
+                <wp:docPr id="34" name="Kanvas 34"/>
+                <wp:cNvGraphicFramePr>
+                  <a:graphicFrameLocks xmlns:a="http://schemas.openxmlformats.org/drawingml/2006/main" noChangeAspect="1"/>
+                </wp:cNvGraphicFramePr>
+                <a:graphic xmlns:a="http://schemas.openxmlformats.org/drawingml/2006/main">
+                  <a:graphicData uri="http://schemas.microsoft.com/office/word/2010/wordprocessingCanvas">
+                    <wpc:wpc>
+                      <wpc:bg/>
+                      <wpc:whole/>
+                      <wps:wsp>
+                        <wps:cNvPr id="35" name="Persegi Panjang 35"/>
+                        <wps:cNvSpPr/>
+                        <wps:spPr>
+                          <a:xfrm>
+                            <a:off x="1743074" y="38100"/>
+                            <a:ext cx="1562101" cy="638175"/>
+                          </a:xfrm>
+                          <a:prstGeom prst="rect">
+                            <a:avLst/>
+                          </a:prstGeom>
+                          <a:noFill/>
+                          <a:ln>
+                            <a:solidFill>
+                              <a:schemeClr val="tx1"/>
+                            </a:solidFill>
+                          </a:ln>
+                        </wps:spPr>
+                        <wps:style>
+                          <a:lnRef idx="2">
+                            <a:schemeClr val="accent1">
+                              <a:shade val="50000"/>
+                            </a:schemeClr>
+                          </a:lnRef>
+                          <a:fillRef idx="1">
+                            <a:schemeClr val="accent1"/>
+                          </a:fillRef>
+                          <a:effectRef idx="0">
+                            <a:schemeClr val="accent1"/>
+                          </a:effectRef>
+                          <a:fontRef idx="minor">
+                            <a:schemeClr val="lt1"/>
+                          </a:fontRef>
+                        </wps:style>
+                        <wps:txbx>
+                          <w:txbxContent>
+                            <w:p>
+                              <w:pPr>
+                                <w:spacing w:after="0"/>
+                                <w:jc w:val="center"/>
+                                <w:rPr>
+                                  <w:color w:val="000000" w:themeColor="text1"/>
+                                  <w:sz w:val="28"/>
+                                </w:rPr>
+                              </w:pPr>
+                              <w:r>
+                                <w:rPr>
+                                  <w:color w:val="000000" w:themeColor="text1"/>
+                                  <w:sz w:val="28"/>
+                                </w:rPr>
+                                <w:t>Pemilik</w:t>
+                              </w:r>
+                            </w:p>
+                          </w:txbxContent>
+                        </wps:txbx>
+                        <wps:bodyPr rot="0" spcFirstLastPara="0" vertOverflow="overflow" horzOverflow="overflow" vert="horz" wrap="square" lIns="91440" tIns="45720" rIns="91440" bIns="45720" numCol="1" spcCol="0" rtlCol="0" fromWordArt="0" anchor="ctr" anchorCtr="0" forceAA="0" compatLnSpc="1">
+                          <a:prstTxWarp prst="textNoShape">
+                            <a:avLst/>
+                          </a:prstTxWarp>
+                          <a:noAutofit/>
+                        </wps:bodyPr>
+                      </wps:wsp>
+                      <wps:wsp>
+                        <wps:cNvPr id="40" name="Persegi Panjang 40"/>
+                        <wps:cNvSpPr/>
+                        <wps:spPr>
+                          <a:xfrm>
+                            <a:off x="46650" y="1475400"/>
+                            <a:ext cx="1562100" cy="638175"/>
+                          </a:xfrm>
+                          <a:prstGeom prst="rect">
+                            <a:avLst/>
+                          </a:prstGeom>
+                          <a:noFill/>
+                          <a:ln>
+                            <a:solidFill>
+                              <a:schemeClr val="tx1"/>
+                            </a:solidFill>
+                          </a:ln>
+                        </wps:spPr>
+                        <wps:style>
+                          <a:lnRef idx="2">
+                            <a:schemeClr val="accent1">
+                              <a:shade val="50000"/>
+                            </a:schemeClr>
+                          </a:lnRef>
+                          <a:fillRef idx="1">
+                            <a:schemeClr val="accent1"/>
+                          </a:fillRef>
+                          <a:effectRef idx="0">
+                            <a:schemeClr val="accent1"/>
+                          </a:effectRef>
+                          <a:fontRef idx="minor">
+                            <a:schemeClr val="lt1"/>
+                          </a:fontRef>
+                        </wps:style>
+                        <wps:txbx>
+                          <w:txbxContent>
+                            <w:p>
+                              <w:pPr>
+                                <w:spacing w:after="0"/>
+                                <w:jc w:val="center"/>
+                                <w:rPr>
+                                  <w:i/>
+                                  <w:szCs w:val="24"/>
+                                  <w:lang w:val="en-US"/>
+                                </w:rPr>
+                              </w:pPr>
+                              <w:r>
+                                <w:rPr>
+                                  <w:i/>
+                                  <w:color w:val="000000"/>
+                                  <w:sz w:val="28"/>
+                                  <w:szCs w:val="28"/>
+                                  <w:lang w:val="en-US"/>
+                                </w:rPr>
+                                <w:t>Chef</w:t>
+                              </w:r>
+                            </w:p>
+                          </w:txbxContent>
+                        </wps:txbx>
+                        <wps:bodyPr rot="0" spcFirstLastPara="0" vert="horz" wrap="square" lIns="91440" tIns="45720" rIns="91440" bIns="45720" numCol="1" spcCol="0" rtlCol="0" fromWordArt="0" anchor="ctr" anchorCtr="0" forceAA="0" compatLnSpc="1">
+                          <a:prstTxWarp prst="textNoShape">
+                            <a:avLst/>
+                          </a:prstTxWarp>
+                          <a:noAutofit/>
+                        </wps:bodyPr>
+                      </wps:wsp>
+                      <wps:wsp>
+                        <wps:cNvPr id="42" name="Persegi Panjang 42"/>
+                        <wps:cNvSpPr/>
+                        <wps:spPr>
+                          <a:xfrm>
+                            <a:off x="1742100" y="1474425"/>
+                            <a:ext cx="1562100" cy="638175"/>
+                          </a:xfrm>
+                          <a:prstGeom prst="rect">
+                            <a:avLst/>
+                          </a:prstGeom>
+                          <a:noFill/>
+                          <a:ln>
+                            <a:solidFill>
+                              <a:schemeClr val="tx1"/>
+                            </a:solidFill>
+                          </a:ln>
+                        </wps:spPr>
+                        <wps:style>
+                          <a:lnRef idx="2">
+                            <a:schemeClr val="accent1">
+                              <a:shade val="50000"/>
+                            </a:schemeClr>
+                          </a:lnRef>
+                          <a:fillRef idx="1">
+                            <a:schemeClr val="accent1"/>
+                          </a:fillRef>
+                          <a:effectRef idx="0">
+                            <a:schemeClr val="accent1"/>
+                          </a:effectRef>
+                          <a:fontRef idx="minor">
+                            <a:schemeClr val="lt1"/>
+                          </a:fontRef>
+                        </wps:style>
+                        <wps:txbx>
+                          <w:txbxContent>
+                            <w:p>
+                              <w:pPr>
+                                <w:spacing w:after="0"/>
+                                <w:jc w:val="center"/>
+                                <w:rPr>
+                                  <w:szCs w:val="24"/>
+                                </w:rPr>
+                              </w:pPr>
+                              <w:r>
+                                <w:rPr>
+                                  <w:iCs/>
+                                  <w:color w:val="000000"/>
+                                  <w:sz w:val="28"/>
+                                  <w:szCs w:val="28"/>
+                                </w:rPr>
+                                <w:t>Kasir</w:t>
+                              </w:r>
+                            </w:p>
+                          </w:txbxContent>
+                        </wps:txbx>
+                        <wps:bodyPr rot="0" spcFirstLastPara="0" vert="horz" wrap="square" lIns="91440" tIns="45720" rIns="91440" bIns="45720" numCol="1" spcCol="0" rtlCol="0" fromWordArt="0" anchor="ctr" anchorCtr="0" forceAA="0" compatLnSpc="1">
+                          <a:prstTxWarp prst="textNoShape">
+                            <a:avLst/>
+                          </a:prstTxWarp>
+                          <a:noAutofit/>
+                        </wps:bodyPr>
+                      </wps:wsp>
+                      <wps:wsp>
+                        <wps:cNvPr id="43" name="Persegi Panjang 43"/>
+                        <wps:cNvSpPr/>
+                        <wps:spPr>
+                          <a:xfrm>
+                            <a:off x="3477895" y="1475400"/>
+                            <a:ext cx="1562100" cy="638175"/>
+                          </a:xfrm>
+                          <a:prstGeom prst="rect">
+                            <a:avLst/>
+                          </a:prstGeom>
+                          <a:noFill/>
+                          <a:ln>
+                            <a:solidFill>
+                              <a:schemeClr val="tx1"/>
+                            </a:solidFill>
+                          </a:ln>
+                        </wps:spPr>
+                        <wps:style>
+                          <a:lnRef idx="2">
+                            <a:schemeClr val="accent1">
+                              <a:shade val="50000"/>
+                            </a:schemeClr>
+                          </a:lnRef>
+                          <a:fillRef idx="1">
+                            <a:schemeClr val="accent1"/>
+                          </a:fillRef>
+                          <a:effectRef idx="0">
+                            <a:schemeClr val="accent1"/>
+                          </a:effectRef>
+                          <a:fontRef idx="minor">
+                            <a:schemeClr val="lt1"/>
+                          </a:fontRef>
+                        </wps:style>
+                        <wps:txbx>
+                          <w:txbxContent>
+                            <w:p>
+                              <w:pPr>
+                                <w:spacing w:after="0"/>
+                                <w:jc w:val="center"/>
+                                <w:rPr>
+                                  <w:szCs w:val="24"/>
+                                </w:rPr>
+                              </w:pPr>
+                              <w:r>
+                                <w:rPr>
+                                  <w:color w:val="000000"/>
+                                  <w:sz w:val="28"/>
+                                  <w:szCs w:val="28"/>
+                                </w:rPr>
+                                <w:t>Pelayan</w:t>
+                              </w:r>
+                            </w:p>
+                          </w:txbxContent>
+                        </wps:txbx>
+                        <wps:bodyPr rot="0" spcFirstLastPara="0" vert="horz" wrap="square" lIns="91440" tIns="45720" rIns="91440" bIns="45720" numCol="1" spcCol="0" rtlCol="0" fromWordArt="0" anchor="ctr" anchorCtr="0" forceAA="0" compatLnSpc="1">
+                          <a:prstTxWarp prst="textNoShape">
+                            <a:avLst/>
+                          </a:prstTxWarp>
+                          <a:noAutofit/>
+                        </wps:bodyPr>
+                      </wps:wsp>
+                      <wps:wsp>
+                        <wps:cNvPr id="37" name="Konektor Lurus 37"/>
+                        <wps:cNvCnPr>
+                          <a:stCxn id="35" idx="2"/>
+                          <a:endCxn id="42" idx="0"/>
+                        </wps:cNvCnPr>
+                        <wps:spPr>
+                          <a:xfrm flipH="1">
+                            <a:off x="2523150" y="676275"/>
+                            <a:ext cx="975" cy="798150"/>
+                          </a:xfrm>
+                          <a:prstGeom prst="line">
+                            <a:avLst/>
+                          </a:prstGeom>
+                          <a:ln>
+                            <a:solidFill>
+                              <a:schemeClr val="tx1"/>
+                            </a:solidFill>
+                          </a:ln>
+                        </wps:spPr>
+                        <wps:style>
+                          <a:lnRef idx="1">
+                            <a:schemeClr val="accent1"/>
+                          </a:lnRef>
+                          <a:fillRef idx="0">
+                            <a:schemeClr val="accent1"/>
+                          </a:fillRef>
+                          <a:effectRef idx="0">
+                            <a:schemeClr val="accent1"/>
+                          </a:effectRef>
+                          <a:fontRef idx="minor">
+                            <a:schemeClr val="tx1"/>
+                          </a:fontRef>
+                        </wps:style>
+                        <wps:bodyPr/>
+                      </wps:wsp>
+                      <wps:wsp>
+                        <wps:cNvPr id="44" name="Konektor Lurus 44"/>
+                        <wps:cNvCnPr>
+                          <a:stCxn id="35" idx="2"/>
+                          <a:endCxn id="40" idx="0"/>
+                        </wps:cNvCnPr>
+                        <wps:spPr>
+                          <a:xfrm rot="5400000">
+                            <a:off x="1276351" y="227625"/>
+                            <a:ext cx="799125" cy="1696425"/>
+                          </a:xfrm>
+                          <a:prstGeom prst="bentConnector3">
+                            <a:avLst>
+                              <a:gd name="adj1" fmla="val 50000"/>
+                            </a:avLst>
+                          </a:prstGeom>
+                          <a:ln>
+                            <a:solidFill>
+                              <a:schemeClr val="tx1"/>
+                            </a:solidFill>
+                          </a:ln>
+                        </wps:spPr>
+                        <wps:style>
+                          <a:lnRef idx="1">
+                            <a:schemeClr val="accent1"/>
+                          </a:lnRef>
+                          <a:fillRef idx="0">
+                            <a:schemeClr val="accent1"/>
+                          </a:fillRef>
+                          <a:effectRef idx="0">
+                            <a:schemeClr val="accent1"/>
+                          </a:effectRef>
+                          <a:fontRef idx="minor">
+                            <a:schemeClr val="tx1"/>
+                          </a:fontRef>
+                        </wps:style>
+                        <wps:bodyPr/>
+                      </wps:wsp>
+                      <wps:wsp>
+                        <wps:cNvPr id="45" name="Konektor Lurus 44"/>
+                        <wps:cNvCnPr>
+                          <a:stCxn id="35" idx="2"/>
+                          <a:endCxn id="43" idx="0"/>
+                        </wps:cNvCnPr>
+                        <wps:spPr>
+                          <a:xfrm rot="16200000" flipH="1">
+                            <a:off x="2991973" y="208427"/>
+                            <a:ext cx="799125" cy="1734820"/>
+                          </a:xfrm>
+                          <a:prstGeom prst="bentConnector3">
+                            <a:avLst>
+                              <a:gd name="adj1" fmla="val 50000"/>
+                            </a:avLst>
+                          </a:prstGeom>
+                          <a:ln>
+                            <a:solidFill>
+                              <a:schemeClr val="tx1"/>
+                            </a:solidFill>
+                          </a:ln>
+                        </wps:spPr>
+                        <wps:style>
+                          <a:lnRef idx="1">
+                            <a:schemeClr val="accent1"/>
+                          </a:lnRef>
+                          <a:fillRef idx="0">
+                            <a:schemeClr val="accent1"/>
+                          </a:fillRef>
+                          <a:effectRef idx="0">
+                            <a:schemeClr val="accent1"/>
+                          </a:effectRef>
+                          <a:fontRef idx="minor">
+                            <a:schemeClr val="tx1"/>
+                          </a:fontRef>
+                        </wps:style>
+                        <wps:bodyPr/>
+                      </wps:wsp>
+                    </wpc:wpc>
+                  </a:graphicData>
+                </a:graphic>
+              </wp:inline>
+            </w:drawing>
+          </mc:Choice>
+          <mc:Fallback>
+            <w:pict>
+              <v:group id="Kanvas 34" o:spid="_x0000_s1050" editas="canvas" style="width:396.85pt;height:174pt;mso-position-horizontal-relative:char;mso-position-vertical-relative:line" coordsize="50399,22098" o:gfxdata="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">
+                <v:shape id="_x0000_s1051" type="#_x0000_t75" style="position:absolute;width:50399;height:22098;visibility:visible;mso-wrap-style:square">
+                  <v:fill o:detectmouseclick="t"/>
+                  <v:path o:connecttype="none"/>
+                </v:shape>
+                <v:rect id="Persegi Panjang 35" o:spid="_x0000_s1052" style="position:absolute;left:17430;top:381;width:15621;height:6381;visibility:visible;mso-wrap-style:square;v-text-anchor:middle" o:gfxdata="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" filled="f" strokecolor="black [3213]" strokeweight="1pt">
+                  <v:textbox>
+                    <w:txbxContent>
+                      <w:p>
+                        <w:pPr>
+                          <w:spacing w:after="0"/>
+                          <w:jc w:val="center"/>
+                          <w:rPr>
+                            <w:color w:val="000000" w:themeColor="text1"/>
+                            <w:sz w:val="28"/>
+                          </w:rPr>
+                        </w:pPr>
+                        <w:r>
+                          <w:rPr>
+                            <w:color w:val="000000" w:themeColor="text1"/>
+                            <w:sz w:val="28"/>
+                          </w:rPr>
+                          <w:t>Pemilik</w:t>
+                        </w:r>
+                      </w:p>
+                    </w:txbxContent>
+                  </v:textbox>
+                </v:rect>
+                <v:rect id="Persegi Panjang 40" o:spid="_x0000_s1053" style="position:absolute;left:466;top:14754;width:15621;height:6381;visibility:visible;mso-wrap-style:square;v-text-anchor:middle" o:gfxdata="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" filled="f" strokecolor="black [3213]" strokeweight="1pt">
+                  <v:textbox>
+                    <w:txbxContent>
+                      <w:p>
+                        <w:pPr>
+                          <w:spacing w:after="0"/>
+                          <w:jc w:val="center"/>
+                          <w:rPr>
+                            <w:i/>
+                            <w:szCs w:val="24"/>
+                            <w:lang w:val="en-US"/>
+                          </w:rPr>
+                        </w:pPr>
+                        <w:r>
+                          <w:rPr>
+                            <w:i/>
+                            <w:color w:val="000000"/>
+                            <w:sz w:val="28"/>
+                            <w:szCs w:val="28"/>
+                            <w:lang w:val="en-US"/>
+                          </w:rPr>
+                          <w:t>Chef</w:t>
+                        </w:r>
+                      </w:p>
+                    </w:txbxContent>
+                  </v:textbox>
+                </v:rect>
+                <v:rect id="Persegi Panjang 42" o:spid="_x0000_s1054" style="position:absolute;left:17421;top:14744;width:15621;height:6382;visibility:visible;mso-wrap-style:square;v-text-anchor:middle" o:gfxdata="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" filled="f" strokecolor="black [3213]" strokeweight="1pt">
+                  <v:textbox>
+                    <w:txbxContent>
+                      <w:p>
+                        <w:pPr>
+                          <w:spacing w:after="0"/>
+                          <w:jc w:val="center"/>
+                          <w:rPr>
+                            <w:szCs w:val="24"/>
+                          </w:rPr>
+                        </w:pPr>
+                        <w:r>
+                          <w:rPr>
+                            <w:iCs/>
+                            <w:color w:val="000000"/>
+                            <w:sz w:val="28"/>
+                            <w:szCs w:val="28"/>
+                          </w:rPr>
+                          <w:t>Kasir</w:t>
+                        </w:r>
+                      </w:p>
+                    </w:txbxContent>
+                  </v:textbox>
+                </v:rect>
+                <v:rect id="Persegi Panjang 43" o:spid="_x0000_s1055" style="position:absolute;left:34778;top:14754;width:15621;height:6381;visibility:visible;mso-wrap-style:square;v-text-anchor:middle" o:gfxdata="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" filled="f" strokecolor="black [3213]" strokeweight="1pt">
+                  <v:textbox>
+                    <w:txbxContent>
+                      <w:p>
+                        <w:pPr>
+                          <w:spacing w:after="0"/>
+                          <w:jc w:val="center"/>
+                          <w:rPr>
+                            <w:szCs w:val="24"/>
+                          </w:rPr>
+                        </w:pPr>
+                        <w:r>
+                          <w:rPr>
+                            <w:color w:val="000000"/>
+                            <w:sz w:val="28"/>
+                            <w:szCs w:val="28"/>
+                          </w:rPr>
+                          <w:t>Pelayan</w:t>
+                        </w:r>
+                      </w:p>
+                    </w:txbxContent>
+                  </v:textbox>
+                </v:rect>
+                <v:line id="Konektor Lurus 37" o:spid="_x0000_s1056" style="position:absolute;flip:x;visibility:visible;mso-wrap-style:square" from="25231,6762" to="25241,14744" o:connectortype="straight" o:gfxdata="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" strokecolor="black [3213]" strokeweight=".5pt">
+                  <v:stroke joinstyle="miter"/>
+                </v:line>
+                <v:shape id="Konektor Lurus 44" o:spid="_x0000_s1057" type="#_x0000_t34" style="position:absolute;left:12763;top:2276;width:7992;height:16964;rotation:90;visibility:visible;mso-wrap-style:square" o:connectortype="elbow" o:gfxdata="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" strokecolor="black [3213]" strokeweight=".5pt"/>
+                <v:shape id="Konektor Lurus 44" o:spid="_x0000_s1058" type="#_x0000_t34" style="position:absolute;left:29919;top:2084;width:7991;height:17348;rotation:90;flip:x;visibility:visible;mso-wrap-style:square" o:connectortype="elbow" o:gfxdata="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" strokecolor="black [3213]" strokeweight=".5pt"/>
+                <w10:anchorlock/>
+              </v:group>
+            </w:pict>
+          </mc:Fallback>
+        </mc:AlternateContent>
+      </w:r>
+    </w:p>
+    <w:p>
+      <w:pPr>
+        <w:spacing w:after="0" w:line="240" w:lineRule="auto"/>
+        <w:jc w:val="center"/>
+        <w:rPr>
+          <w:sz w:val="20"/>
+        </w:rPr>
+      </w:pPr>
+      <w:r>
+        <w:rPr>
+          <w:sz w:val="20"/>
+        </w:rPr>
+        <w:t xml:space="preserve">Gambar </w:t>
+      </w:r>
+      <w:r>
+        <w:rPr>
+          <w:sz w:val="20"/>
+        </w:rPr>
+        <w:t>4</w:t>
+      </w:r>
+      <w:r>
+        <w:rPr>
+          <w:sz w:val="20"/>
+        </w:rPr>
+        <w:t>.1</w:t>
+      </w:r>
+      <w:r>
+        <w:rPr>
+          <w:i/>
+          <w:sz w:val="20"/>
+        </w:rPr>
+        <w:t xml:space="preserve"> </w:t>
+      </w:r>
+      <w:r>
+        <w:rPr>
+          <w:sz w:val="20"/>
+        </w:rPr>
+        <w:t>Struktur Organisasi</w:t>
+      </w:r>
+    </w:p>
+    <w:p>
+      <w:pPr>
+        <w:pStyle w:val="DaftarParagraf"/>
+        <w:keepNext/>
+        <w:spacing w:after="0" w:line="480" w:lineRule="auto"/>
+        <w:ind w:left="0"/>
+        <w:jc w:val="center"/>
+      </w:pPr>
+    </w:p>
+    <w:p>
+      <w:pPr>
+        <w:pStyle w:val="DaftarParagraf"/>
+        <w:numPr>
+          <w:ilvl w:val="0"/>
+          <w:numId w:val="45"/>
+        </w:numPr>
+        <w:spacing w:after="0" w:line="480" w:lineRule="auto"/>
+        <w:ind w:left="1134" w:hanging="414"/>
+        <w:jc w:val="left"/>
+        <w:outlineLvl w:val="2"/>
+      </w:pPr>
+      <w:r>
+        <w:t>Deskripsi Kerja</w:t>
+      </w:r>
+    </w:p>
+    <w:p>
+      <w:pPr>
+        <w:pStyle w:val="DaftarParagraf"/>
+        <w:spacing w:after="0" w:line="480" w:lineRule="auto"/>
+        <w:ind w:left="1134" w:firstLine="567"/>
+        <w:jc w:val="left"/>
+        <w:outlineLvl w:val="2"/>
+      </w:pPr>
+      <w:r>
+        <w:t xml:space="preserve">Dari struktur organisasi yang ada di Osaka </w:t>
+      </w:r>
+      <w:r>
+        <w:rPr>
+          <w:lang w:val="en-US"/>
+        </w:rPr>
+        <w:t>Ramen</w:t>
+      </w:r>
+      <w:r>
+        <w:t>, akan diuraikan tugas dan tanggung jawabnya sebagai berikut:</w:t>
+      </w:r>
+    </w:p>
+    <w:p>
+      <w:pPr>
+        <w:pStyle w:val="DaftarParagraf"/>
+        <w:numPr>
+          <w:ilvl w:val="0"/>
+          <w:numId w:val="46"/>
+        </w:numPr>
+        <w:spacing w:after="0" w:line="480" w:lineRule="auto"/>
+        <w:ind w:left="1491" w:hanging="357"/>
+        <w:jc w:val="left"/>
+        <w:outlineLvl w:val="3"/>
+      </w:pPr>
+      <w:r>
+        <w:t>Pemilik</w:t>
+      </w:r>
+    </w:p>
+    <w:p>
+      <w:pPr>
+        <w:pStyle w:val="DaftarParagraf"/>
+        <w:numPr>
+          <w:ilvl w:val="0"/>
+          <w:numId w:val="47"/>
+        </w:numPr>
+        <w:spacing w:after="0" w:line="480" w:lineRule="auto"/>
+        <w:ind w:left="1848" w:hanging="357"/>
+      </w:pPr>
+      <w:r>
+        <w:t>Membuat perencanaan, strategi d</w:t>
+      </w:r>
       <w:bookmarkStart w:id="0" w:name="_GoBack"/>
       <w:bookmarkEnd w:id="0"/>
+      <w:r>
+        <w:t xml:space="preserve">an kebijakan uang menyangkut operasi Osaka </w:t>
+      </w:r>
+      <w:r>
+        <w:rPr>
+          <w:lang w:val="en-US"/>
+        </w:rPr>
+        <w:t>Ramen</w:t>
+      </w:r>
+      <w:r>
+        <w:t>.</w:t>
+      </w:r>
+    </w:p>
+    <w:p>
+      <w:pPr>
+        <w:pStyle w:val="DaftarParagraf"/>
+        <w:numPr>
+          <w:ilvl w:val="0"/>
+          <w:numId w:val="47"/>
+        </w:numPr>
+        <w:spacing w:after="0" w:line="480" w:lineRule="auto"/>
+        <w:ind w:left="1848" w:hanging="357"/>
+      </w:pPr>
+      <w:r>
+        <w:t xml:space="preserve">Melakukan kontrol secara keseluruhan atas operasi Osaka </w:t>
+      </w:r>
+      <w:r>
+        <w:rPr>
+          <w:lang w:val="en-US"/>
+        </w:rPr>
+        <w:t>Ramen</w:t>
+      </w:r>
+      <w:r>
+        <w:t>.</w:t>
+      </w:r>
+    </w:p>
+    <w:p>
+      <w:pPr>
+        <w:pStyle w:val="DaftarParagraf"/>
+        <w:numPr>
+          <w:ilvl w:val="0"/>
+          <w:numId w:val="47"/>
+        </w:numPr>
+        <w:spacing w:after="0" w:line="480" w:lineRule="auto"/>
+        <w:ind w:left="1848" w:hanging="357"/>
+      </w:pPr>
+      <w:r>
+        <w:t>Memegang kendali atas keputusan penting yang bersifat umum yang berkaitan dengan finansial.</w:t>
+      </w:r>
+    </w:p>
+    <w:p>
+      <w:pPr>
+        <w:pStyle w:val="DaftarParagraf"/>
+        <w:numPr>
+          <w:ilvl w:val="0"/>
+          <w:numId w:val="46"/>
+        </w:numPr>
+        <w:spacing w:after="0" w:line="480" w:lineRule="auto"/>
+        <w:jc w:val="left"/>
+        <w:outlineLvl w:val="3"/>
+        <w:rPr>
+          <w:i/>
+          <w:lang w:val="en-US"/>
+        </w:rPr>
+      </w:pPr>
+      <w:r>
+        <w:rPr>
+          <w:i/>
+          <w:lang w:val="en-US"/>
+        </w:rPr>
+        <w:t>Chef</w:t>
+      </w:r>
+    </w:p>
+    <w:p>
+      <w:pPr>
+        <w:pStyle w:val="DaftarParagraf"/>
+        <w:numPr>
+          <w:ilvl w:val="0"/>
+          <w:numId w:val="48"/>
+        </w:numPr>
+        <w:spacing w:after="0" w:line="480" w:lineRule="auto"/>
+      </w:pPr>
+      <w:r>
+        <w:t>Menyajikan makanan dan minuman sesuai pesanan pelanggan.</w:t>
+      </w:r>
+    </w:p>
+    <w:p>
+      <w:pPr>
+        <w:pStyle w:val="DaftarParagraf"/>
+        <w:numPr>
+          <w:ilvl w:val="0"/>
+          <w:numId w:val="48"/>
+        </w:numPr>
+        <w:spacing w:after="0" w:line="480" w:lineRule="auto"/>
+      </w:pPr>
+      <w:r>
+        <w:t>Mengawasi jalannya operasional dapur.</w:t>
+      </w:r>
+    </w:p>
+    <w:p>
+      <w:pPr>
+        <w:pStyle w:val="DaftarParagraf"/>
+        <w:numPr>
+          <w:ilvl w:val="0"/>
+          <w:numId w:val="46"/>
+        </w:numPr>
+        <w:spacing w:after="0" w:line="480" w:lineRule="auto"/>
+        <w:jc w:val="left"/>
+        <w:outlineLvl w:val="3"/>
+      </w:pPr>
+      <w:r>
+        <w:lastRenderedPageBreak/>
+        <w:t>Kasir</w:t>
+      </w:r>
+    </w:p>
+    <w:p>
+      <w:pPr>
+        <w:pStyle w:val="DaftarParagraf"/>
+        <w:numPr>
+          <w:ilvl w:val="0"/>
+          <w:numId w:val="49"/>
+        </w:numPr>
+        <w:spacing w:after="0" w:line="480" w:lineRule="auto"/>
+        <w:ind w:left="1848" w:hanging="357"/>
+      </w:pPr>
+      <w:r>
+        <w:t>Menjalankan proses penjualan dan pembayaran.</w:t>
+      </w:r>
+    </w:p>
+    <w:p>
+      <w:pPr>
+        <w:pStyle w:val="DaftarParagraf"/>
+        <w:numPr>
+          <w:ilvl w:val="0"/>
+          <w:numId w:val="49"/>
+        </w:numPr>
+        <w:spacing w:after="0" w:line="480" w:lineRule="auto"/>
+        <w:ind w:left="1848" w:hanging="357"/>
+      </w:pPr>
+      <w:r>
+        <w:t>Melakukan pencatatan atas semua transaksi.</w:t>
+      </w:r>
+    </w:p>
+    <w:p>
+      <w:pPr>
+        <w:pStyle w:val="DaftarParagraf"/>
+        <w:numPr>
+          <w:ilvl w:val="0"/>
+          <w:numId w:val="49"/>
+        </w:numPr>
+        <w:spacing w:after="0" w:line="480" w:lineRule="auto"/>
+        <w:ind w:left="1848" w:hanging="357"/>
+      </w:pPr>
+      <w:r>
+        <w:t xml:space="preserve">Melakukan pelaporan penjualan kepada pemilik Osaka </w:t>
+      </w:r>
+      <w:r>
+        <w:rPr>
+          <w:lang w:val="en-US"/>
+        </w:rPr>
+        <w:t>Ramen</w:t>
+      </w:r>
+      <w:r>
+        <w:t>.</w:t>
+      </w:r>
+    </w:p>
+    <w:p>
+      <w:pPr>
+        <w:pStyle w:val="DaftarParagraf"/>
+        <w:numPr>
+          <w:ilvl w:val="0"/>
+          <w:numId w:val="46"/>
+        </w:numPr>
+        <w:spacing w:after="0" w:line="480" w:lineRule="auto"/>
+        <w:jc w:val="left"/>
+        <w:outlineLvl w:val="3"/>
+      </w:pPr>
+      <w:r>
+        <w:t>Pelayan</w:t>
+      </w:r>
+    </w:p>
+    <w:p>
+      <w:pPr>
+        <w:pStyle w:val="DaftarParagraf"/>
+        <w:numPr>
+          <w:ilvl w:val="0"/>
+          <w:numId w:val="50"/>
+        </w:numPr>
+        <w:spacing w:after="0" w:line="480" w:lineRule="auto"/>
+      </w:pPr>
+      <w:r>
+        <w:t>Menyajikan makanan dan minuman kepada pelanggan dengan cara yang efisien dan sopan untuk mendapatkan kepuasan pelanggan secara maksimum.</w:t>
+      </w:r>
+    </w:p>
+    <w:p>
+      <w:pPr>
+        <w:pStyle w:val="DaftarParagraf"/>
+        <w:numPr>
+          <w:ilvl w:val="0"/>
+          <w:numId w:val="50"/>
+        </w:numPr>
+        <w:spacing w:after="0" w:line="480" w:lineRule="auto"/>
+      </w:pPr>
+      <w:r>
+        <w:t>Membersihkan dan mengatur semua meja, kursi, dan peralatan lainnya yang ada di restoran.</w:t>
+      </w:r>
+    </w:p>
+    <w:p>
+      <w:pPr>
+        <w:pStyle w:val="DaftarParagraf"/>
+        <w:numPr>
+          <w:ilvl w:val="0"/>
+          <w:numId w:val="50"/>
+        </w:numPr>
+        <w:spacing w:after="0" w:line="480" w:lineRule="auto"/>
+      </w:pPr>
+      <w:r>
+        <w:t>Memastikan bahwa semua minuman dan makanan yang disajikan sesuai dengan pesanan pelanggan.</w:t>
+      </w:r>
+    </w:p>
+    <w:p>
+      <w:pPr>
+        <w:numPr>
+          <w:ilvl w:val="0"/>
+          <w:numId w:val="42"/>
+        </w:numPr>
+        <w:spacing w:after="0" w:line="480" w:lineRule="auto"/>
+        <w:ind w:left="714" w:hanging="357"/>
+        <w:jc w:val="left"/>
+        <w:outlineLvl w:val="1"/>
+        <w:rPr>
+          <w:b/>
+        </w:rPr>
+      </w:pPr>
+      <w:r>
+        <w:rPr>
+          <w:b/>
+        </w:rPr>
+        <w:t>Proses Bisnis Sistem Berjalan</w:t>
+      </w:r>
+    </w:p>
+    <w:p>
+      <w:pPr>
+        <w:numPr>
+          <w:ilvl w:val="0"/>
+          <w:numId w:val="42"/>
+        </w:numPr>
+        <w:spacing w:after="0" w:line="480" w:lineRule="auto"/>
+        <w:ind w:left="714" w:hanging="357"/>
+        <w:jc w:val="left"/>
+        <w:outlineLvl w:val="1"/>
+        <w:rPr>
+          <w:b/>
+        </w:rPr>
+      </w:pPr>
+      <w:r>
+        <w:rPr>
+          <w:b/>
+        </w:rPr>
+        <w:t>Aturan Bisnis Sistem Berjalan</w:t>
+      </w:r>
+    </w:p>
+    <w:p>
+      <w:pPr>
+        <w:numPr>
+          <w:ilvl w:val="0"/>
+          <w:numId w:val="42"/>
+        </w:numPr>
+        <w:spacing w:after="0" w:line="480" w:lineRule="auto"/>
+        <w:ind w:left="714" w:hanging="357"/>
+        <w:jc w:val="left"/>
+        <w:outlineLvl w:val="1"/>
+        <w:rPr>
+          <w:b/>
+        </w:rPr>
+      </w:pPr>
+      <w:r>
+        <w:rPr>
+          <w:b/>
+        </w:rPr>
+        <w:t>Dekomposisi Fungsi Sistem</w:t>
+      </w:r>
+    </w:p>
+    <w:p>
+      <w:pPr>
+        <w:numPr>
+          <w:ilvl w:val="0"/>
+          <w:numId w:val="42"/>
+        </w:numPr>
+        <w:spacing w:after="0" w:line="480" w:lineRule="auto"/>
+        <w:ind w:left="714" w:hanging="357"/>
+        <w:jc w:val="left"/>
+        <w:outlineLvl w:val="1"/>
+        <w:rPr>
+          <w:b/>
+        </w:rPr>
+      </w:pPr>
+      <w:r>
+        <w:rPr>
+          <w:b/>
+        </w:rPr>
+        <w:t>Analisis Masukan (</w:t>
+      </w:r>
+      <w:r>
+        <w:rPr>
+          <w:b/>
+          <w:i/>
+          <w:lang w:val="en-US"/>
+        </w:rPr>
+        <w:t>Input</w:t>
+      </w:r>
+      <w:r>
+        <w:rPr>
+          <w:b/>
+        </w:rPr>
+        <w:t>), Proses dan Keluaran (</w:t>
+      </w:r>
+      <w:r>
+        <w:rPr>
+          <w:b/>
+          <w:i/>
+          <w:lang w:val="en-US"/>
+        </w:rPr>
+        <w:t>Output</w:t>
+      </w:r>
+      <w:r>
+        <w:rPr>
+          <w:b/>
+        </w:rPr>
+        <w:t>) Sistem Berjalan</w:t>
+      </w:r>
+    </w:p>
+    <w:p>
+      <w:pPr>
+        <w:numPr>
+          <w:ilvl w:val="0"/>
+          <w:numId w:val="42"/>
+        </w:numPr>
+        <w:spacing w:after="0" w:line="480" w:lineRule="auto"/>
+        <w:ind w:left="714" w:hanging="357"/>
+        <w:jc w:val="left"/>
+        <w:outlineLvl w:val="1"/>
+        <w:rPr>
+          <w:b/>
+        </w:rPr>
+      </w:pPr>
+      <w:r>
+        <w:rPr>
+          <w:b/>
+        </w:rPr>
+        <w:t>Diagram Alir Data (DAD) Sistem Berjalan (Diagram Konteks, Nol, Rinci)</w:t>
+      </w:r>
+    </w:p>
+    <w:p>
+      <w:pPr>
+        <w:numPr>
+          <w:ilvl w:val="0"/>
+          <w:numId w:val="42"/>
+        </w:numPr>
+        <w:spacing w:after="0" w:line="480" w:lineRule="auto"/>
+        <w:ind w:left="714" w:hanging="357"/>
+        <w:jc w:val="left"/>
+        <w:outlineLvl w:val="1"/>
+        <w:rPr>
+          <w:b/>
+        </w:rPr>
+      </w:pPr>
+      <w:r>
+        <w:rPr>
+          <w:b/>
+        </w:rPr>
+        <w:t>Analisis Permasalahan</w:t>
+      </w:r>
+    </w:p>
+    <w:p>
+      <w:pPr>
+        <w:numPr>
+          <w:ilvl w:val="0"/>
+          <w:numId w:val="42"/>
+        </w:numPr>
+        <w:spacing w:after="0" w:line="480" w:lineRule="auto"/>
+        <w:ind w:left="714" w:hanging="357"/>
+        <w:jc w:val="left"/>
+        <w:outlineLvl w:val="1"/>
+        <w:rPr>
+          <w:b/>
+        </w:rPr>
+      </w:pPr>
+      <w:r>
+        <w:rPr>
+          <w:b/>
+        </w:rPr>
+        <w:t>Alternatif Penyelesaian Masalah</w:t>
+      </w:r>
+    </w:p>
+    <w:p>
+      <w:pPr>
+        <w:numPr>
+          <w:ilvl w:val="0"/>
+          <w:numId w:val="42"/>
+        </w:numPr>
+        <w:spacing w:after="0" w:line="480" w:lineRule="auto"/>
+        <w:ind w:left="714" w:hanging="357"/>
+        <w:jc w:val="left"/>
+        <w:outlineLvl w:val="1"/>
+        <w:rPr>
+          <w:b/>
+        </w:rPr>
+      </w:pPr>
+      <w:r>
+        <w:rPr>
+          <w:b/>
+        </w:rPr>
+        <w:t>Aturan Bisnis Sistem Diusulkan</w:t>
+      </w:r>
+    </w:p>
+    <w:p>
+      <w:pPr>
+        <w:numPr>
+          <w:ilvl w:val="0"/>
+          <w:numId w:val="42"/>
+        </w:numPr>
+        <w:spacing w:after="0" w:line="480" w:lineRule="auto"/>
+        <w:ind w:left="714" w:hanging="357"/>
+        <w:jc w:val="left"/>
+        <w:outlineLvl w:val="1"/>
+        <w:rPr>
+          <w:b/>
+        </w:rPr>
+      </w:pPr>
+      <w:r>
+        <w:rPr>
+          <w:b/>
+        </w:rPr>
+        <w:t>Dekomposisi Fungsi Sistem Diusulkan</w:t>
+      </w:r>
+    </w:p>
+    <w:p>
+      <w:pPr>
+        <w:numPr>
+          <w:ilvl w:val="0"/>
+          <w:numId w:val="42"/>
+        </w:numPr>
+        <w:spacing w:after="0" w:line="480" w:lineRule="auto"/>
+        <w:ind w:left="714" w:hanging="357"/>
+        <w:jc w:val="left"/>
+        <w:outlineLvl w:val="1"/>
+        <w:rPr>
+          <w:b/>
+        </w:rPr>
+      </w:pPr>
+      <w:r>
+        <w:rPr>
+          <w:b/>
+        </w:rPr>
+        <w:lastRenderedPageBreak/>
+        <w:t>Rancangan Masukan, Proses, dan Keluaran</w:t>
+      </w:r>
+    </w:p>
+    <w:p>
+      <w:pPr>
+        <w:numPr>
+          <w:ilvl w:val="0"/>
+          <w:numId w:val="42"/>
+        </w:numPr>
+        <w:spacing w:after="0" w:line="480" w:lineRule="auto"/>
+        <w:ind w:left="714" w:hanging="357"/>
+        <w:jc w:val="left"/>
+        <w:outlineLvl w:val="1"/>
+        <w:rPr>
+          <w:b/>
+        </w:rPr>
+      </w:pPr>
+      <w:r>
+        <w:rPr>
+          <w:b/>
+        </w:rPr>
+        <w:t>Diagram Alir Data (DAD) Sistem yang Diusulkan (Diagram Konteks, Nol, Rinci)</w:t>
+      </w:r>
+    </w:p>
+    <w:p>
+      <w:pPr>
+        <w:numPr>
+          <w:ilvl w:val="0"/>
+          <w:numId w:val="42"/>
+        </w:numPr>
+        <w:spacing w:after="0" w:line="480" w:lineRule="auto"/>
+        <w:ind w:left="714" w:hanging="357"/>
+        <w:jc w:val="left"/>
+        <w:outlineLvl w:val="1"/>
+        <w:rPr>
+          <w:b/>
+        </w:rPr>
+      </w:pPr>
+      <w:r>
+        <w:rPr>
+          <w:b/>
+        </w:rPr>
+        <w:t>Kamus Data Sistem yang Diusulkan</w:t>
+      </w:r>
+    </w:p>
+    <w:p>
+      <w:pPr>
+        <w:numPr>
+          <w:ilvl w:val="0"/>
+          <w:numId w:val="42"/>
+        </w:numPr>
+        <w:spacing w:after="0" w:line="480" w:lineRule="auto"/>
+        <w:ind w:left="714" w:hanging="357"/>
+        <w:jc w:val="left"/>
+        <w:outlineLvl w:val="1"/>
+        <w:rPr>
+          <w:b/>
+        </w:rPr>
+      </w:pPr>
+      <w:r>
+        <w:rPr>
+          <w:b/>
+        </w:rPr>
+        <w:t>Spesifikasi Proses Sistem yang Diusulkan</w:t>
+      </w:r>
+    </w:p>
+    <w:p>
+      <w:pPr>
+        <w:numPr>
+          <w:ilvl w:val="0"/>
+          <w:numId w:val="42"/>
+        </w:numPr>
+        <w:spacing w:after="0" w:line="480" w:lineRule="auto"/>
+        <w:ind w:left="714" w:hanging="357"/>
+        <w:jc w:val="left"/>
+        <w:outlineLvl w:val="1"/>
+        <w:rPr>
+          <w:b/>
+        </w:rPr>
+      </w:pPr>
+      <w:r>
+        <w:rPr>
+          <w:b/>
+        </w:rPr>
+        <w:t>Bagan Terstruktur Sistem yang Diusulkan</w:t>
+      </w:r>
+    </w:p>
+    <w:p>
+      <w:pPr>
+        <w:numPr>
+          <w:ilvl w:val="0"/>
+          <w:numId w:val="42"/>
+        </w:numPr>
+        <w:spacing w:after="0" w:line="480" w:lineRule="auto"/>
+        <w:ind w:left="714" w:hanging="357"/>
+        <w:jc w:val="left"/>
+        <w:outlineLvl w:val="1"/>
+        <w:rPr>
+          <w:b/>
+        </w:rPr>
+      </w:pPr>
+      <w:r>
+        <w:rPr>
+          <w:b/>
+        </w:rPr>
+        <w:t>Spesifikasi Modul yang Diusulkan</w:t>
+      </w:r>
+    </w:p>
+    <w:p>
+      <w:pPr>
+        <w:numPr>
+          <w:ilvl w:val="0"/>
+          <w:numId w:val="42"/>
+        </w:numPr>
+        <w:spacing w:after="0" w:line="480" w:lineRule="auto"/>
+        <w:ind w:left="714" w:hanging="357"/>
+        <w:jc w:val="left"/>
+        <w:outlineLvl w:val="1"/>
+        <w:rPr>
+          <w:b/>
+        </w:rPr>
+      </w:pPr>
+      <w:r>
+        <w:rPr>
+          <w:b/>
+        </w:rPr>
+        <w:t>Rancangan Basis Data Sistem yang Diusulkan</w:t>
+      </w:r>
+    </w:p>
+    <w:p>
+      <w:pPr>
+        <w:numPr>
+          <w:ilvl w:val="0"/>
+          <w:numId w:val="42"/>
+        </w:numPr>
+        <w:spacing w:after="0" w:line="480" w:lineRule="auto"/>
+        <w:ind w:left="714" w:hanging="357"/>
+        <w:jc w:val="left"/>
+        <w:outlineLvl w:val="1"/>
+        <w:rPr>
+          <w:b/>
+        </w:rPr>
+      </w:pPr>
+      <w:r>
+        <w:rPr>
+          <w:b/>
+        </w:rPr>
+        <w:t xml:space="preserve">Rancangan Layar, Rancangan </w:t>
+      </w:r>
+      <w:r>
+        <w:rPr>
+          <w:b/>
+          <w:i/>
+          <w:lang w:val="en-US"/>
+        </w:rPr>
+        <w:t>Form</w:t>
+      </w:r>
+      <w:r>
+        <w:rPr>
+          <w:b/>
+        </w:rPr>
+        <w:t xml:space="preserve"> Masukan Data, dan Rancangan Keluaran</w:t>
+      </w:r>
+    </w:p>
+    <w:p>
+      <w:pPr>
+        <w:numPr>
+          <w:ilvl w:val="0"/>
+          <w:numId w:val="42"/>
+        </w:numPr>
+        <w:spacing w:after="0" w:line="480" w:lineRule="auto"/>
+        <w:ind w:left="714" w:hanging="357"/>
+        <w:jc w:val="left"/>
+        <w:outlineLvl w:val="1"/>
+        <w:rPr>
+          <w:b/>
+        </w:rPr>
+      </w:pPr>
+      <w:r>
+        <w:rPr>
+          <w:b/>
+        </w:rPr>
+        <w:t>Tampilan dan Penjelasan Layar, Tampilan Format Masukan, dan Tampilan Keluaran</w:t>
+      </w:r>
+    </w:p>
+    <w:p>
+      <w:pPr>
+        <w:spacing w:after="100" w:afterAutospacing="1" w:line="480" w:lineRule="auto"/>
+        <w:jc w:val="center"/>
+        <w:outlineLvl w:val="0"/>
+        <w:rPr>
+          <w:b/>
+          <w:sz w:val="28"/>
+        </w:rPr>
+        <w:sectPr>
+          <w:headerReference w:type="default" r:id="rId11"/>
+          <w:pgSz w:w="11906" w:h="16838"/>
+          <w:pgMar w:top="2268" w:right="1701" w:bottom="1701" w:left="2268" w:header="720" w:footer="720" w:gutter="0"/>
+          <w:cols w:space="720"/>
+          <w:docGrid w:linePitch="360"/>
+        </w:sectPr>
+      </w:pPr>
     </w:p>
     <w:p>
       <w:pPr>
@@ -15173,7 +17015,6 @@
       </w:r>
     </w:p>
     <w:sectPr>
-      <w:headerReference w:type="default" r:id="rId11"/>
       <w:pgSz w:w="11906" w:h="16838"/>
       <w:pgMar w:top="2268" w:right="1701" w:bottom="1701" w:left="2268" w:header="720" w:footer="720" w:gutter="0"/>
       <w:cols w:space="720"/>
@@ -15415,6 +17256,95 @@
     </w:lvl>
   </w:abstractNum>
   <w:abstractNum w:abstractNumId="1" w15:restartNumberingAfterBreak="0">
+    <w:nsid w:val="01553AB1"/>
+    <w:multiLevelType w:val="hybridMultilevel"/>
+    <w:tmpl w:val="46662B0E"/>
+    <w:lvl w:ilvl="0" w:tplc="8FA2C564">
+      <w:start w:val="1"/>
+      <w:numFmt w:val="lowerLetter"/>
+      <w:lvlText w:val="%1."/>
+      <w:lvlJc w:val="left"/>
+      <w:pPr>
+        <w:ind w:left="1431" w:hanging="360"/>
+      </w:pPr>
+      <w:rPr>
+        <w:rFonts w:hint="default"/>
+      </w:rPr>
+    </w:lvl>
+    <w:lvl w:ilvl="1" w:tplc="04210019" w:tentative="1">
+      <w:start w:val="1"/>
+      <w:numFmt w:val="lowerLetter"/>
+      <w:lvlText w:val="%2."/>
+      <w:lvlJc w:val="left"/>
+      <w:pPr>
+        <w:ind w:left="2151" w:hanging="360"/>
+      </w:pPr>
+    </w:lvl>
+    <w:lvl w:ilvl="2" w:tplc="0421001B" w:tentative="1">
+      <w:start w:val="1"/>
+      <w:numFmt w:val="lowerRoman"/>
+      <w:lvlText w:val="%3."/>
+      <w:lvlJc w:val="right"/>
+      <w:pPr>
+        <w:ind w:left="2871" w:hanging="180"/>
+      </w:pPr>
+    </w:lvl>
+    <w:lvl w:ilvl="3" w:tplc="0421000F" w:tentative="1">
+      <w:start w:val="1"/>
+      <w:numFmt w:val="decimal"/>
+      <w:lvlText w:val="%4."/>
+      <w:lvlJc w:val="left"/>
+      <w:pPr>
+        <w:ind w:left="3591" w:hanging="360"/>
+      </w:pPr>
+    </w:lvl>
+    <w:lvl w:ilvl="4" w:tplc="04210019" w:tentative="1">
+      <w:start w:val="1"/>
+      <w:numFmt w:val="lowerLetter"/>
+      <w:lvlText w:val="%5."/>
+      <w:lvlJc w:val="left"/>
+      <w:pPr>
+        <w:ind w:left="4311" w:hanging="360"/>
+      </w:pPr>
+    </w:lvl>
+    <w:lvl w:ilvl="5" w:tplc="0421001B" w:tentative="1">
+      <w:start w:val="1"/>
+      <w:numFmt w:val="lowerRoman"/>
+      <w:lvlText w:val="%6."/>
+      <w:lvlJc w:val="right"/>
+      <w:pPr>
+        <w:ind w:left="5031" w:hanging="180"/>
+      </w:pPr>
+    </w:lvl>
+    <w:lvl w:ilvl="6" w:tplc="0421000F" w:tentative="1">
+      <w:start w:val="1"/>
+      <w:numFmt w:val="decimal"/>
+      <w:lvlText w:val="%7."/>
+      <w:lvlJc w:val="left"/>
+      <w:pPr>
+        <w:ind w:left="5751" w:hanging="360"/>
+      </w:pPr>
+    </w:lvl>
+    <w:lvl w:ilvl="7" w:tplc="04210019" w:tentative="1">
+      <w:start w:val="1"/>
+      <w:numFmt w:val="lowerLetter"/>
+      <w:lvlText w:val="%8."/>
+      <w:lvlJc w:val="left"/>
+      <w:pPr>
+        <w:ind w:left="6471" w:hanging="360"/>
+      </w:pPr>
+    </w:lvl>
+    <w:lvl w:ilvl="8" w:tplc="0421001B" w:tentative="1">
+      <w:start w:val="1"/>
+      <w:numFmt w:val="lowerRoman"/>
+      <w:lvlText w:val="%9."/>
+      <w:lvlJc w:val="right"/>
+      <w:pPr>
+        <w:ind w:left="7191" w:hanging="180"/>
+      </w:pPr>
+    </w:lvl>
+  </w:abstractNum>
+  <w:abstractNum w:abstractNumId="2" w15:restartNumberingAfterBreak="0">
     <w:nsid w:val="02C602D5"/>
     <w:multiLevelType w:val="hybridMultilevel"/>
     <w:tmpl w:val="231893AA"/>
@@ -15503,7 +17433,7 @@
       </w:pPr>
     </w:lvl>
   </w:abstractNum>
-  <w:abstractNum w:abstractNumId="2" w15:restartNumberingAfterBreak="0">
+  <w:abstractNum w:abstractNumId="3" w15:restartNumberingAfterBreak="0">
     <w:nsid w:val="06453DA4"/>
     <w:multiLevelType w:val="hybridMultilevel"/>
     <w:tmpl w:val="465CB732"/>
@@ -15592,7 +17522,7 @@
       </w:pPr>
     </w:lvl>
   </w:abstractNum>
-  <w:abstractNum w:abstractNumId="3" w15:restartNumberingAfterBreak="0">
+  <w:abstractNum w:abstractNumId="4" w15:restartNumberingAfterBreak="0">
     <w:nsid w:val="0A4528B2"/>
     <w:multiLevelType w:val="hybridMultilevel"/>
     <w:tmpl w:val="ADCE4048"/>
@@ -15681,7 +17611,7 @@
       </w:pPr>
     </w:lvl>
   </w:abstractNum>
-  <w:abstractNum w:abstractNumId="4" w15:restartNumberingAfterBreak="0">
+  <w:abstractNum w:abstractNumId="5" w15:restartNumberingAfterBreak="0">
     <w:nsid w:val="12922B7D"/>
     <w:multiLevelType w:val="hybridMultilevel"/>
     <w:tmpl w:val="FE9EBC0A"/>
@@ -15770,7 +17700,7 @@
       </w:pPr>
     </w:lvl>
   </w:abstractNum>
-  <w:abstractNum w:abstractNumId="5" w15:restartNumberingAfterBreak="0">
+  <w:abstractNum w:abstractNumId="6" w15:restartNumberingAfterBreak="0">
     <w:nsid w:val="1A875572"/>
     <w:multiLevelType w:val="hybridMultilevel"/>
     <w:tmpl w:val="1E76F720"/>
@@ -15859,7 +17789,7 @@
       </w:pPr>
     </w:lvl>
   </w:abstractNum>
-  <w:abstractNum w:abstractNumId="6" w15:restartNumberingAfterBreak="0">
+  <w:abstractNum w:abstractNumId="7" w15:restartNumberingAfterBreak="0">
     <w:nsid w:val="214C0EE9"/>
     <w:multiLevelType w:val="hybridMultilevel"/>
     <w:tmpl w:val="2A16F92C"/>
@@ -15948,7 +17878,7 @@
       </w:pPr>
     </w:lvl>
   </w:abstractNum>
-  <w:abstractNum w:abstractNumId="7" w15:restartNumberingAfterBreak="0">
+  <w:abstractNum w:abstractNumId="8" w15:restartNumberingAfterBreak="0">
     <w:nsid w:val="23E23BBE"/>
     <w:multiLevelType w:val="hybridMultilevel"/>
     <w:tmpl w:val="6B5E594C"/>
@@ -16037,7 +17967,7 @@
       </w:pPr>
     </w:lvl>
   </w:abstractNum>
-  <w:abstractNum w:abstractNumId="8" w15:restartNumberingAfterBreak="0">
+  <w:abstractNum w:abstractNumId="9" w15:restartNumberingAfterBreak="0">
     <w:nsid w:val="270E7CC7"/>
     <w:multiLevelType w:val="hybridMultilevel"/>
     <w:tmpl w:val="51942622"/>
@@ -16126,7 +18056,7 @@
       </w:pPr>
     </w:lvl>
   </w:abstractNum>
-  <w:abstractNum w:abstractNumId="9" w15:restartNumberingAfterBreak="0">
+  <w:abstractNum w:abstractNumId="10" w15:restartNumberingAfterBreak="0">
     <w:nsid w:val="27621D5D"/>
     <w:multiLevelType w:val="hybridMultilevel"/>
     <w:tmpl w:val="B37E973C"/>
@@ -16215,7 +18145,7 @@
       </w:pPr>
     </w:lvl>
   </w:abstractNum>
-  <w:abstractNum w:abstractNumId="10" w15:restartNumberingAfterBreak="0">
+  <w:abstractNum w:abstractNumId="11" w15:restartNumberingAfterBreak="0">
     <w:nsid w:val="27D370B1"/>
     <w:multiLevelType w:val="hybridMultilevel"/>
     <w:tmpl w:val="F78C54E8"/>
@@ -16304,7 +18234,96 @@
       </w:pPr>
     </w:lvl>
   </w:abstractNum>
-  <w:abstractNum w:abstractNumId="11" w15:restartNumberingAfterBreak="0">
+  <w:abstractNum w:abstractNumId="12" w15:restartNumberingAfterBreak="0">
+    <w:nsid w:val="2A9B32A1"/>
+    <w:multiLevelType w:val="hybridMultilevel"/>
+    <w:tmpl w:val="8A74F174"/>
+    <w:lvl w:ilvl="0" w:tplc="4B649F0E">
+      <w:start w:val="1"/>
+      <w:numFmt w:val="decimal"/>
+      <w:lvlText w:val="%1)"/>
+      <w:lvlJc w:val="left"/>
+      <w:pPr>
+        <w:ind w:left="1851" w:hanging="360"/>
+      </w:pPr>
+      <w:rPr>
+        <w:rFonts w:hint="default"/>
+      </w:rPr>
+    </w:lvl>
+    <w:lvl w:ilvl="1" w:tplc="04210019" w:tentative="1">
+      <w:start w:val="1"/>
+      <w:numFmt w:val="lowerLetter"/>
+      <w:lvlText w:val="%2."/>
+      <w:lvlJc w:val="left"/>
+      <w:pPr>
+        <w:ind w:left="2571" w:hanging="360"/>
+      </w:pPr>
+    </w:lvl>
+    <w:lvl w:ilvl="2" w:tplc="0421001B" w:tentative="1">
+      <w:start w:val="1"/>
+      <w:numFmt w:val="lowerRoman"/>
+      <w:lvlText w:val="%3."/>
+      <w:lvlJc w:val="right"/>
+      <w:pPr>
+        <w:ind w:left="3291" w:hanging="180"/>
+      </w:pPr>
+    </w:lvl>
+    <w:lvl w:ilvl="3" w:tplc="0421000F" w:tentative="1">
+      <w:start w:val="1"/>
+      <w:numFmt w:val="decimal"/>
+      <w:lvlText w:val="%4."/>
+      <w:lvlJc w:val="left"/>
+      <w:pPr>
+        <w:ind w:left="4011" w:hanging="360"/>
+      </w:pPr>
+    </w:lvl>
+    <w:lvl w:ilvl="4" w:tplc="04210019" w:tentative="1">
+      <w:start w:val="1"/>
+      <w:numFmt w:val="lowerLetter"/>
+      <w:lvlText w:val="%5."/>
+      <w:lvlJc w:val="left"/>
+      <w:pPr>
+        <w:ind w:left="4731" w:hanging="360"/>
+      </w:pPr>
+    </w:lvl>
+    <w:lvl w:ilvl="5" w:tplc="0421001B" w:tentative="1">
+      <w:start w:val="1"/>
+      <w:numFmt w:val="lowerRoman"/>
+      <w:lvlText w:val="%6."/>
+      <w:lvlJc w:val="right"/>
+      <w:pPr>
+        <w:ind w:left="5451" w:hanging="180"/>
+      </w:pPr>
+    </w:lvl>
+    <w:lvl w:ilvl="6" w:tplc="0421000F" w:tentative="1">
+      <w:start w:val="1"/>
+      <w:numFmt w:val="decimal"/>
+      <w:lvlText w:val="%7."/>
+      <w:lvlJc w:val="left"/>
+      <w:pPr>
+        <w:ind w:left="6171" w:hanging="360"/>
+      </w:pPr>
+    </w:lvl>
+    <w:lvl w:ilvl="7" w:tplc="04210019" w:tentative="1">
+      <w:start w:val="1"/>
+      <w:numFmt w:val="lowerLetter"/>
+      <w:lvlText w:val="%8."/>
+      <w:lvlJc w:val="left"/>
+      <w:pPr>
+        <w:ind w:left="6891" w:hanging="360"/>
+      </w:pPr>
+    </w:lvl>
+    <w:lvl w:ilvl="8" w:tplc="0421001B" w:tentative="1">
+      <w:start w:val="1"/>
+      <w:numFmt w:val="lowerRoman"/>
+      <w:lvlText w:val="%9."/>
+      <w:lvlJc w:val="right"/>
+      <w:pPr>
+        <w:ind w:left="7611" w:hanging="180"/>
+      </w:pPr>
+    </w:lvl>
+  </w:abstractNum>
+  <w:abstractNum w:abstractNumId="13" w15:restartNumberingAfterBreak="0">
     <w:nsid w:val="2C672E5D"/>
     <w:multiLevelType w:val="hybridMultilevel"/>
     <w:tmpl w:val="00B6A022"/>
@@ -16394,7 +18413,7 @@
       </w:pPr>
     </w:lvl>
   </w:abstractNum>
-  <w:abstractNum w:abstractNumId="12" w15:restartNumberingAfterBreak="0">
+  <w:abstractNum w:abstractNumId="14" w15:restartNumberingAfterBreak="0">
     <w:nsid w:val="2F2C6359"/>
     <w:multiLevelType w:val="hybridMultilevel"/>
     <w:tmpl w:val="E58CBDA2"/>
@@ -16483,7 +18502,96 @@
       </w:pPr>
     </w:lvl>
   </w:abstractNum>
-  <w:abstractNum w:abstractNumId="13" w15:restartNumberingAfterBreak="0">
+  <w:abstractNum w:abstractNumId="15" w15:restartNumberingAfterBreak="0">
+    <w:nsid w:val="2FA6289E"/>
+    <w:multiLevelType w:val="hybridMultilevel"/>
+    <w:tmpl w:val="DD720C1A"/>
+    <w:lvl w:ilvl="0" w:tplc="9518329C">
+      <w:start w:val="1"/>
+      <w:numFmt w:val="decimal"/>
+      <w:lvlText w:val="%1)"/>
+      <w:lvlJc w:val="left"/>
+      <w:pPr>
+        <w:ind w:left="1851" w:hanging="360"/>
+      </w:pPr>
+      <w:rPr>
+        <w:rFonts w:hint="default"/>
+      </w:rPr>
+    </w:lvl>
+    <w:lvl w:ilvl="1" w:tplc="04210019" w:tentative="1">
+      <w:start w:val="1"/>
+      <w:numFmt w:val="lowerLetter"/>
+      <w:lvlText w:val="%2."/>
+      <w:lvlJc w:val="left"/>
+      <w:pPr>
+        <w:ind w:left="2571" w:hanging="360"/>
+      </w:pPr>
+    </w:lvl>
+    <w:lvl w:ilvl="2" w:tplc="0421001B" w:tentative="1">
+      <w:start w:val="1"/>
+      <w:numFmt w:val="lowerRoman"/>
+      <w:lvlText w:val="%3."/>
+      <w:lvlJc w:val="right"/>
+      <w:pPr>
+        <w:ind w:left="3291" w:hanging="180"/>
+      </w:pPr>
+    </w:lvl>
+    <w:lvl w:ilvl="3" w:tplc="0421000F" w:tentative="1">
+      <w:start w:val="1"/>
+      <w:numFmt w:val="decimal"/>
+      <w:lvlText w:val="%4."/>
+      <w:lvlJc w:val="left"/>
+      <w:pPr>
+        <w:ind w:left="4011" w:hanging="360"/>
+      </w:pPr>
+    </w:lvl>
+    <w:lvl w:ilvl="4" w:tplc="04210019" w:tentative="1">
+      <w:start w:val="1"/>
+      <w:numFmt w:val="lowerLetter"/>
+      <w:lvlText w:val="%5."/>
+      <w:lvlJc w:val="left"/>
+      <w:pPr>
+        <w:ind w:left="4731" w:hanging="360"/>
+      </w:pPr>
+    </w:lvl>
+    <w:lvl w:ilvl="5" w:tplc="0421001B" w:tentative="1">
+      <w:start w:val="1"/>
+      <w:numFmt w:val="lowerRoman"/>
+      <w:lvlText w:val="%6."/>
+      <w:lvlJc w:val="right"/>
+      <w:pPr>
+        <w:ind w:left="5451" w:hanging="180"/>
+      </w:pPr>
+    </w:lvl>
+    <w:lvl w:ilvl="6" w:tplc="0421000F" w:tentative="1">
+      <w:start w:val="1"/>
+      <w:numFmt w:val="decimal"/>
+      <w:lvlText w:val="%7."/>
+      <w:lvlJc w:val="left"/>
+      <w:pPr>
+        <w:ind w:left="6171" w:hanging="360"/>
+      </w:pPr>
+    </w:lvl>
+    <w:lvl w:ilvl="7" w:tplc="04210019" w:tentative="1">
+      <w:start w:val="1"/>
+      <w:numFmt w:val="lowerLetter"/>
+      <w:lvlText w:val="%8."/>
+      <w:lvlJc w:val="left"/>
+      <w:pPr>
+        <w:ind w:left="6891" w:hanging="360"/>
+      </w:pPr>
+    </w:lvl>
+    <w:lvl w:ilvl="8" w:tplc="0421001B" w:tentative="1">
+      <w:start w:val="1"/>
+      <w:numFmt w:val="lowerRoman"/>
+      <w:lvlText w:val="%9."/>
+      <w:lvlJc w:val="right"/>
+      <w:pPr>
+        <w:ind w:left="7611" w:hanging="180"/>
+      </w:pPr>
+    </w:lvl>
+  </w:abstractNum>
+  <w:abstractNum w:abstractNumId="16" w15:restartNumberingAfterBreak="0">
     <w:nsid w:val="32133411"/>
     <w:multiLevelType w:val="hybridMultilevel"/>
     <w:tmpl w:val="A4CE0234"/>
@@ -16573,7 +18681,7 @@
       </w:pPr>
     </w:lvl>
   </w:abstractNum>
-  <w:abstractNum w:abstractNumId="14" w15:restartNumberingAfterBreak="0">
+  <w:abstractNum w:abstractNumId="17" w15:restartNumberingAfterBreak="0">
     <w:nsid w:val="35D0197B"/>
     <w:multiLevelType w:val="hybridMultilevel"/>
     <w:tmpl w:val="37BA6C68"/>
@@ -16662,7 +18770,7 @@
       </w:pPr>
     </w:lvl>
   </w:abstractNum>
-  <w:abstractNum w:abstractNumId="15" w15:restartNumberingAfterBreak="0">
+  <w:abstractNum w:abstractNumId="18" w15:restartNumberingAfterBreak="0">
     <w:nsid w:val="37B1490D"/>
     <w:multiLevelType w:val="hybridMultilevel"/>
     <w:tmpl w:val="B25AD7CC"/>
@@ -16751,7 +18859,7 @@
       </w:pPr>
     </w:lvl>
   </w:abstractNum>
-  <w:abstractNum w:abstractNumId="16" w15:restartNumberingAfterBreak="0">
+  <w:abstractNum w:abstractNumId="19" w15:restartNumberingAfterBreak="0">
     <w:nsid w:val="39F82C74"/>
     <w:multiLevelType w:val="hybridMultilevel"/>
     <w:tmpl w:val="E01AF8E2"/>
@@ -16840,7 +18948,7 @@
       </w:pPr>
     </w:lvl>
   </w:abstractNum>
-  <w:abstractNum w:abstractNumId="17" w15:restartNumberingAfterBreak="0">
+  <w:abstractNum w:abstractNumId="20" w15:restartNumberingAfterBreak="0">
     <w:nsid w:val="3C182F79"/>
     <w:multiLevelType w:val="hybridMultilevel"/>
     <w:tmpl w:val="4A70F738"/>
@@ -16929,7 +19037,96 @@
       </w:pPr>
     </w:lvl>
   </w:abstractNum>
-  <w:abstractNum w:abstractNumId="18" w15:restartNumberingAfterBreak="0">
+  <w:abstractNum w:abstractNumId="21" w15:restartNumberingAfterBreak="0">
+    <w:nsid w:val="3C1D55E7"/>
+    <w:multiLevelType w:val="hybridMultilevel"/>
+    <w:tmpl w:val="59F47750"/>
+    <w:lvl w:ilvl="0" w:tplc="71F66B00">
+      <w:start w:val="1"/>
+      <w:numFmt w:val="decimal"/>
+      <w:lvlText w:val="%1."/>
+      <w:lvlJc w:val="left"/>
+      <w:pPr>
+        <w:ind w:left="1080" w:hanging="360"/>
+      </w:pPr>
+      <w:rPr>
+        <w:rFonts w:hint="default"/>
+      </w:rPr>
+    </w:lvl>
+    <w:lvl w:ilvl="1" w:tplc="04210019" w:tentative="1">
+      <w:start w:val="1"/>
+      <w:numFmt w:val="lowerLetter"/>
+      <w:lvlText w:val="%2."/>
+      <w:lvlJc w:val="left"/>
+      <w:pPr>
+        <w:ind w:left="1800" w:hanging="360"/>
+      </w:pPr>
+    </w:lvl>
+    <w:lvl w:ilvl="2" w:tplc="0421001B" w:tentative="1">
+      <w:start w:val="1"/>
+      <w:numFmt w:val="lowerRoman"/>
+      <w:lvlText w:val="%3."/>
+      <w:lvlJc w:val="right"/>
+      <w:pPr>
+        <w:ind w:left="2520" w:hanging="180"/>
+      </w:pPr>
+    </w:lvl>
+    <w:lvl w:ilvl="3" w:tplc="0421000F" w:tentative="1">
+      <w:start w:val="1"/>
+      <w:numFmt w:val="decimal"/>
+      <w:lvlText w:val="%4."/>
+      <w:lvlJc w:val="left"/>
+      <w:pPr>
+        <w:ind w:left="3240" w:hanging="360"/>
+      </w:pPr>
+    </w:lvl>
+    <w:lvl w:ilvl="4" w:tplc="04210019" w:tentative="1">
+      <w:start w:val="1"/>
+      <w:numFmt w:val="lowerLetter"/>
+      <w:lvlText w:val="%5."/>
+      <w:lvlJc w:val="left"/>
+      <w:pPr>
+        <w:ind w:left="3960" w:hanging="360"/>
+      </w:pPr>
+    </w:lvl>
+    <w:lvl w:ilvl="5" w:tplc="0421001B" w:tentative="1">
+      <w:start w:val="1"/>
+      <w:numFmt w:val="lowerRoman"/>
+      <w:lvlText w:val="%6."/>
+      <w:lvlJc w:val="right"/>
+      <w:pPr>
+        <w:ind w:left="4680" w:hanging="180"/>
+      </w:pPr>
+    </w:lvl>
+    <w:lvl w:ilvl="6" w:tplc="0421000F" w:tentative="1">
+      <w:start w:val="1"/>
+      <w:numFmt w:val="decimal"/>
+      <w:lvlText w:val="%7."/>
+      <w:lvlJc w:val="left"/>
+      <w:pPr>
+        <w:ind w:left="5400" w:hanging="360"/>
+      </w:pPr>
+    </w:lvl>
+    <w:lvl w:ilvl="7" w:tplc="04210019" w:tentative="1">
+      <w:start w:val="1"/>
+      <w:numFmt w:val="lowerLetter"/>
+      <w:lvlText w:val="%8."/>
+      <w:lvlJc w:val="left"/>
+      <w:pPr>
+        <w:ind w:left="6120" w:hanging="360"/>
+      </w:pPr>
+    </w:lvl>
+    <w:lvl w:ilvl="8" w:tplc="0421001B" w:tentative="1">
+      <w:start w:val="1"/>
+      <w:numFmt w:val="lowerRoman"/>
+      <w:lvlText w:val="%9."/>
+      <w:lvlJc w:val="right"/>
+      <w:pPr>
+        <w:ind w:left="6840" w:hanging="180"/>
+      </w:pPr>
+    </w:lvl>
+  </w:abstractNum>
+  <w:abstractNum w:abstractNumId="22" w15:restartNumberingAfterBreak="0">
     <w:nsid w:val="43A677EC"/>
     <w:multiLevelType w:val="hybridMultilevel"/>
     <w:tmpl w:val="2B02494E"/>
@@ -17018,7 +19215,96 @@
       </w:pPr>
     </w:lvl>
   </w:abstractNum>
-  <w:abstractNum w:abstractNumId="19" w15:restartNumberingAfterBreak="0">
+  <w:abstractNum w:abstractNumId="23" w15:restartNumberingAfterBreak="0">
+    <w:nsid w:val="47C74E6B"/>
+    <w:multiLevelType w:val="hybridMultilevel"/>
+    <w:tmpl w:val="A72E22A8"/>
+    <w:lvl w:ilvl="0" w:tplc="8904F604">
+      <w:start w:val="1"/>
+      <w:numFmt w:val="lowerLetter"/>
+      <w:lvlText w:val="%1."/>
+      <w:lvlJc w:val="left"/>
+      <w:pPr>
+        <w:ind w:left="1494" w:hanging="360"/>
+      </w:pPr>
+      <w:rPr>
+        <w:rFonts w:hint="default"/>
+      </w:rPr>
+    </w:lvl>
+    <w:lvl w:ilvl="1" w:tplc="04210019" w:tentative="1">
+      <w:start w:val="1"/>
+      <w:numFmt w:val="lowerLetter"/>
+      <w:lvlText w:val="%2."/>
+      <w:lvlJc w:val="left"/>
+      <w:pPr>
+        <w:ind w:left="2214" w:hanging="360"/>
+      </w:pPr>
+    </w:lvl>
+    <w:lvl w:ilvl="2" w:tplc="0421001B" w:tentative="1">
+      <w:start w:val="1"/>
+      <w:numFmt w:val="lowerRoman"/>
+      <w:lvlText w:val="%3."/>
+      <w:lvlJc w:val="right"/>
+      <w:pPr>
+        <w:ind w:left="2934" w:hanging="180"/>
+      </w:pPr>
+    </w:lvl>
+    <w:lvl w:ilvl="3" w:tplc="0421000F" w:tentative="1">
+      <w:start w:val="1"/>
+      <w:numFmt w:val="decimal"/>
+      <w:lvlText w:val="%4."/>
+      <w:lvlJc w:val="left"/>
+      <w:pPr>
+        <w:ind w:left="3654" w:hanging="360"/>
+      </w:pPr>
+    </w:lvl>
+    <w:lvl w:ilvl="4" w:tplc="04210019" w:tentative="1">
+      <w:start w:val="1"/>
+      <w:numFmt w:val="lowerLetter"/>
+      <w:lvlText w:val="%5."/>
+      <w:lvlJc w:val="left"/>
+      <w:pPr>
+        <w:ind w:left="4374" w:hanging="360"/>
+      </w:pPr>
+    </w:lvl>
+    <w:lvl w:ilvl="5" w:tplc="0421001B" w:tentative="1">
+      <w:start w:val="1"/>
+      <w:numFmt w:val="lowerRoman"/>
+      <w:lvlText w:val="%6."/>
+      <w:lvlJc w:val="right"/>
+      <w:pPr>
+        <w:ind w:left="5094" w:hanging="180"/>
+      </w:pPr>
+    </w:lvl>
+    <w:lvl w:ilvl="6" w:tplc="0421000F" w:tentative="1">
+      <w:start w:val="1"/>
+      <w:numFmt w:val="decimal"/>
+      <w:lvlText w:val="%7."/>
+      <w:lvlJc w:val="left"/>
+      <w:pPr>
+        <w:ind w:left="5814" w:hanging="360"/>
+      </w:pPr>
+    </w:lvl>
+    <w:lvl w:ilvl="7" w:tplc="04210019" w:tentative="1">
+      <w:start w:val="1"/>
+      <w:numFmt w:val="lowerLetter"/>
+      <w:lvlText w:val="%8."/>
+      <w:lvlJc w:val="left"/>
+      <w:pPr>
+        <w:ind w:left="6534" w:hanging="360"/>
+      </w:pPr>
+    </w:lvl>
+    <w:lvl w:ilvl="8" w:tplc="0421001B" w:tentative="1">
+      <w:start w:val="1"/>
+      <w:numFmt w:val="lowerRoman"/>
+      <w:lvlText w:val="%9."/>
+      <w:lvlJc w:val="right"/>
+      <w:pPr>
+        <w:ind w:left="7254" w:hanging="180"/>
+      </w:pPr>
+    </w:lvl>
+  </w:abstractNum>
+  <w:abstractNum w:abstractNumId="24" w15:restartNumberingAfterBreak="0">
     <w:nsid w:val="4A514C38"/>
     <w:multiLevelType w:val="hybridMultilevel"/>
     <w:tmpl w:val="E59A03A8"/>
@@ -17107,7 +19393,7 @@
       </w:pPr>
     </w:lvl>
   </w:abstractNum>
-  <w:abstractNum w:abstractNumId="20" w15:restartNumberingAfterBreak="0">
+  <w:abstractNum w:abstractNumId="25" w15:restartNumberingAfterBreak="0">
     <w:nsid w:val="4ECA6EB1"/>
     <w:multiLevelType w:val="hybridMultilevel"/>
     <w:tmpl w:val="3FFC0D8A"/>
@@ -17196,7 +19482,7 @@
       </w:pPr>
     </w:lvl>
   </w:abstractNum>
-  <w:abstractNum w:abstractNumId="21" w15:restartNumberingAfterBreak="0">
+  <w:abstractNum w:abstractNumId="26" w15:restartNumberingAfterBreak="0">
     <w:nsid w:val="4FDB4CE2"/>
     <w:multiLevelType w:val="hybridMultilevel"/>
     <w:tmpl w:val="30BE3BB0"/>
@@ -17285,7 +19571,7 @@
       </w:pPr>
     </w:lvl>
   </w:abstractNum>
-  <w:abstractNum w:abstractNumId="22" w15:restartNumberingAfterBreak="0">
+  <w:abstractNum w:abstractNumId="27" w15:restartNumberingAfterBreak="0">
     <w:nsid w:val="5039733C"/>
     <w:multiLevelType w:val="hybridMultilevel"/>
     <w:tmpl w:val="741CC20A"/>
@@ -17374,7 +19660,96 @@
       </w:pPr>
     </w:lvl>
   </w:abstractNum>
-  <w:abstractNum w:abstractNumId="23" w15:restartNumberingAfterBreak="0">
+  <w:abstractNum w:abstractNumId="28" w15:restartNumberingAfterBreak="0">
+    <w:nsid w:val="508F52AA"/>
+    <w:multiLevelType w:val="hybridMultilevel"/>
+    <w:tmpl w:val="296A370E"/>
+    <w:lvl w:ilvl="0" w:tplc="04210015">
+      <w:start w:val="1"/>
+      <w:numFmt w:val="upperLetter"/>
+      <w:lvlText w:val="%1."/>
+      <w:lvlJc w:val="left"/>
+      <w:pPr>
+        <w:ind w:left="720" w:hanging="360"/>
+      </w:pPr>
+      <w:rPr>
+        <w:rFonts w:hint="default"/>
+      </w:rPr>
+    </w:lvl>
+    <w:lvl w:ilvl="1" w:tplc="04210019" w:tentative="1">
+      <w:start w:val="1"/>
+      <w:numFmt w:val="lowerLetter"/>
+      <w:lvlText w:val="%2."/>
+      <w:lvlJc w:val="left"/>
+      <w:pPr>
+        <w:ind w:left="1440" w:hanging="360"/>
+      </w:pPr>
+    </w:lvl>
+    <w:lvl w:ilvl="2" w:tplc="0421001B" w:tentative="1">
+      <w:start w:val="1"/>
+      <w:numFmt w:val="lowerRoman"/>
+      <w:lvlText w:val="%3."/>
+      <w:lvlJc w:val="right"/>
+      <w:pPr>
+        <w:ind w:left="2160" w:hanging="180"/>
+      </w:pPr>
+    </w:lvl>
+    <w:lvl w:ilvl="3" w:tplc="0421000F" w:tentative="1">
+      <w:start w:val="1"/>
+      <w:numFmt w:val="decimal"/>
+      <w:lvlText w:val="%4."/>
+      <w:lvlJc w:val="left"/>
+      <w:pPr>
+        <w:ind w:left="2880" w:hanging="360"/>
+      </w:pPr>
+    </w:lvl>
+    <w:lvl w:ilvl="4" w:tplc="04210019" w:tentative="1">
+      <w:start w:val="1"/>
+      <w:numFmt w:val="lowerLetter"/>
+      <w:lvlText w:val="%5."/>
+      <w:lvlJc w:val="left"/>
+      <w:pPr>
+        <w:ind w:left="3600" w:hanging="360"/>
+      </w:pPr>
+    </w:lvl>
+    <w:lvl w:ilvl="5" w:tplc="0421001B" w:tentative="1">
+      <w:start w:val="1"/>
+      <w:numFmt w:val="lowerRoman"/>
+      <w:lvlText w:val="%6."/>
+      <w:lvlJc w:val="right"/>
+      <w:pPr>
+        <w:ind w:left="4320" w:hanging="180"/>
+      </w:pPr>
+    </w:lvl>
+    <w:lvl w:ilvl="6" w:tplc="0421000F" w:tentative="1">
+      <w:start w:val="1"/>
+      <w:numFmt w:val="decimal"/>
+      <w:lvlText w:val="%7."/>
+      <w:lvlJc w:val="left"/>
+      <w:pPr>
+        <w:ind w:left="5040" w:hanging="360"/>
+      </w:pPr>
+    </w:lvl>
+    <w:lvl w:ilvl="7" w:tplc="04210019" w:tentative="1">
+      <w:start w:val="1"/>
+      <w:numFmt w:val="lowerLetter"/>
+      <w:lvlText w:val="%8."/>
+      <w:lvlJc w:val="left"/>
+      <w:pPr>
+        <w:ind w:left="5760" w:hanging="360"/>
+      </w:pPr>
+    </w:lvl>
+    <w:lvl w:ilvl="8" w:tplc="0421001B" w:tentative="1">
+      <w:start w:val="1"/>
+      <w:numFmt w:val="lowerRoman"/>
+      <w:lvlText w:val="%9."/>
+      <w:lvlJc w:val="right"/>
+      <w:pPr>
+        <w:ind w:left="6480" w:hanging="180"/>
+      </w:pPr>
+    </w:lvl>
+  </w:abstractNum>
+  <w:abstractNum w:abstractNumId="29" w15:restartNumberingAfterBreak="0">
     <w:nsid w:val="55B26267"/>
     <w:multiLevelType w:val="hybridMultilevel"/>
     <w:tmpl w:val="9A0C2D4E"/>
@@ -17463,7 +19838,7 @@
       </w:pPr>
     </w:lvl>
   </w:abstractNum>
-  <w:abstractNum w:abstractNumId="24" w15:restartNumberingAfterBreak="0">
+  <w:abstractNum w:abstractNumId="30" w15:restartNumberingAfterBreak="0">
     <w:nsid w:val="587265BF"/>
     <w:multiLevelType w:val="hybridMultilevel"/>
     <w:tmpl w:val="6944DEE2"/>
@@ -17552,7 +19927,96 @@
       </w:pPr>
     </w:lvl>
   </w:abstractNum>
-  <w:abstractNum w:abstractNumId="25" w15:restartNumberingAfterBreak="0">
+  <w:abstractNum w:abstractNumId="31" w15:restartNumberingAfterBreak="0">
+    <w:nsid w:val="594D2DC5"/>
+    <w:multiLevelType w:val="hybridMultilevel"/>
+    <w:tmpl w:val="192025CA"/>
+    <w:lvl w:ilvl="0" w:tplc="445A817C">
+      <w:start w:val="1"/>
+      <w:numFmt w:val="decimal"/>
+      <w:lvlText w:val="%1)"/>
+      <w:lvlJc w:val="left"/>
+      <w:pPr>
+        <w:ind w:left="1854" w:hanging="360"/>
+      </w:pPr>
+      <w:rPr>
+        <w:rFonts w:hint="default"/>
+      </w:rPr>
+    </w:lvl>
+    <w:lvl w:ilvl="1" w:tplc="04210019" w:tentative="1">
+      <w:start w:val="1"/>
+      <w:numFmt w:val="lowerLetter"/>
+      <w:lvlText w:val="%2."/>
+      <w:lvlJc w:val="left"/>
+      <w:pPr>
+        <w:ind w:left="2574" w:hanging="360"/>
+      </w:pPr>
+    </w:lvl>
+    <w:lvl w:ilvl="2" w:tplc="0421001B" w:tentative="1">
+      <w:start w:val="1"/>
+      <w:numFmt w:val="lowerRoman"/>
+      <w:lvlText w:val="%3."/>
+      <w:lvlJc w:val="right"/>
+      <w:pPr>
+        <w:ind w:left="3294" w:hanging="180"/>
+      </w:pPr>
+    </w:lvl>
+    <w:lvl w:ilvl="3" w:tplc="0421000F" w:tentative="1">
+      <w:start w:val="1"/>
+      <w:numFmt w:val="decimal"/>
+      <w:lvlText w:val="%4."/>
+      <w:lvlJc w:val="left"/>
+      <w:pPr>
+        <w:ind w:left="4014" w:hanging="360"/>
+      </w:pPr>
+    </w:lvl>
+    <w:lvl w:ilvl="4" w:tplc="04210019" w:tentative="1">
+      <w:start w:val="1"/>
+      <w:numFmt w:val="lowerLetter"/>
+      <w:lvlText w:val="%5."/>
+      <w:lvlJc w:val="left"/>
+      <w:pPr>
+        <w:ind w:left="4734" w:hanging="360"/>
+      </w:pPr>
+    </w:lvl>
+    <w:lvl w:ilvl="5" w:tplc="0421001B" w:tentative="1">
+      <w:start w:val="1"/>
+      <w:numFmt w:val="lowerRoman"/>
+      <w:lvlText w:val="%6."/>
+      <w:lvlJc w:val="right"/>
+      <w:pPr>
+        <w:ind w:left="5454" w:hanging="180"/>
+      </w:pPr>
+    </w:lvl>
+    <w:lvl w:ilvl="6" w:tplc="0421000F" w:tentative="1">
+      <w:start w:val="1"/>
+      <w:numFmt w:val="decimal"/>
+      <w:lvlText w:val="%7."/>
+      <w:lvlJc w:val="left"/>
+      <w:pPr>
+        <w:ind w:left="6174" w:hanging="360"/>
+      </w:pPr>
+    </w:lvl>
+    <w:lvl w:ilvl="7" w:tplc="04210019" w:tentative="1">
+      <w:start w:val="1"/>
+      <w:numFmt w:val="lowerLetter"/>
+      <w:lvlText w:val="%8."/>
+      <w:lvlJc w:val="left"/>
+      <w:pPr>
+        <w:ind w:left="6894" w:hanging="360"/>
+      </w:pPr>
+    </w:lvl>
+    <w:lvl w:ilvl="8" w:tplc="0421001B" w:tentative="1">
+      <w:start w:val="1"/>
+      <w:numFmt w:val="lowerRoman"/>
+      <w:lvlText w:val="%9."/>
+      <w:lvlJc w:val="right"/>
+      <w:pPr>
+        <w:ind w:left="7614" w:hanging="180"/>
+      </w:pPr>
+    </w:lvl>
+  </w:abstractNum>
+  <w:abstractNum w:abstractNumId="32" w15:restartNumberingAfterBreak="0">
     <w:nsid w:val="5A1C2FEC"/>
     <w:multiLevelType w:val="hybridMultilevel"/>
     <w:tmpl w:val="0F4C56D8"/>
@@ -17641,7 +20105,7 @@
       </w:pPr>
     </w:lvl>
   </w:abstractNum>
-  <w:abstractNum w:abstractNumId="26" w15:restartNumberingAfterBreak="0">
+  <w:abstractNum w:abstractNumId="33" w15:restartNumberingAfterBreak="0">
     <w:nsid w:val="5A6F1F02"/>
     <w:multiLevelType w:val="hybridMultilevel"/>
     <w:tmpl w:val="42923496"/>
@@ -17730,7 +20194,7 @@
       </w:pPr>
     </w:lvl>
   </w:abstractNum>
-  <w:abstractNum w:abstractNumId="27" w15:restartNumberingAfterBreak="0">
+  <w:abstractNum w:abstractNumId="34" w15:restartNumberingAfterBreak="0">
     <w:nsid w:val="62093BCC"/>
     <w:multiLevelType w:val="hybridMultilevel"/>
     <w:tmpl w:val="6D98E840"/>
@@ -17819,7 +20283,7 @@
       </w:pPr>
     </w:lvl>
   </w:abstractNum>
-  <w:abstractNum w:abstractNumId="28" w15:restartNumberingAfterBreak="0">
+  <w:abstractNum w:abstractNumId="35" w15:restartNumberingAfterBreak="0">
     <w:nsid w:val="631C7098"/>
     <w:multiLevelType w:val="hybridMultilevel"/>
     <w:tmpl w:val="3C8E8A58"/>
@@ -17909,7 +20373,7 @@
       </w:pPr>
     </w:lvl>
   </w:abstractNum>
-  <w:abstractNum w:abstractNumId="29" w15:restartNumberingAfterBreak="0">
+  <w:abstractNum w:abstractNumId="36" w15:restartNumberingAfterBreak="0">
     <w:nsid w:val="63370995"/>
     <w:multiLevelType w:val="hybridMultilevel"/>
     <w:tmpl w:val="C6A64A2A"/>
@@ -17995,7 +20459,7 @@
       </w:pPr>
     </w:lvl>
   </w:abstractNum>
-  <w:abstractNum w:abstractNumId="30" w15:restartNumberingAfterBreak="0">
+  <w:abstractNum w:abstractNumId="37" w15:restartNumberingAfterBreak="0">
     <w:nsid w:val="64624799"/>
     <w:multiLevelType w:val="hybridMultilevel"/>
     <w:tmpl w:val="AA783BDA"/>
@@ -18084,7 +20548,7 @@
       </w:pPr>
     </w:lvl>
   </w:abstractNum>
-  <w:abstractNum w:abstractNumId="31" w15:restartNumberingAfterBreak="0">
+  <w:abstractNum w:abstractNumId="38" w15:restartNumberingAfterBreak="0">
     <w:nsid w:val="66C4293E"/>
     <w:multiLevelType w:val="hybridMultilevel"/>
     <w:tmpl w:val="0B96CC52"/>
@@ -18173,7 +20637,7 @@
       </w:pPr>
     </w:lvl>
   </w:abstractNum>
-  <w:abstractNum w:abstractNumId="32" w15:restartNumberingAfterBreak="0">
+  <w:abstractNum w:abstractNumId="39" w15:restartNumberingAfterBreak="0">
     <w:nsid w:val="686A7C91"/>
     <w:multiLevelType w:val="hybridMultilevel"/>
     <w:tmpl w:val="DFFC589A"/>
@@ -18262,7 +20726,7 @@
       </w:pPr>
     </w:lvl>
   </w:abstractNum>
-  <w:abstractNum w:abstractNumId="33" w15:restartNumberingAfterBreak="0">
+  <w:abstractNum w:abstractNumId="40" w15:restartNumberingAfterBreak="0">
     <w:nsid w:val="68DE5256"/>
     <w:multiLevelType w:val="hybridMultilevel"/>
     <w:tmpl w:val="29981E3E"/>
@@ -18351,7 +20815,7 @@
       </w:pPr>
     </w:lvl>
   </w:abstractNum>
-  <w:abstractNum w:abstractNumId="34" w15:restartNumberingAfterBreak="0">
+  <w:abstractNum w:abstractNumId="41" w15:restartNumberingAfterBreak="0">
     <w:nsid w:val="6A1A2E59"/>
     <w:multiLevelType w:val="hybridMultilevel"/>
     <w:tmpl w:val="C6926A14"/>
@@ -18440,7 +20904,7 @@
       </w:pPr>
     </w:lvl>
   </w:abstractNum>
-  <w:abstractNum w:abstractNumId="35" w15:restartNumberingAfterBreak="0">
+  <w:abstractNum w:abstractNumId="42" w15:restartNumberingAfterBreak="0">
     <w:nsid w:val="6CE320C4"/>
     <w:multiLevelType w:val="hybridMultilevel"/>
     <w:tmpl w:val="FF2E2A60"/>
@@ -18529,7 +20993,7 @@
       </w:pPr>
     </w:lvl>
   </w:abstractNum>
-  <w:abstractNum w:abstractNumId="36" w15:restartNumberingAfterBreak="0">
+  <w:abstractNum w:abstractNumId="43" w15:restartNumberingAfterBreak="0">
     <w:nsid w:val="6DB21402"/>
     <w:multiLevelType w:val="hybridMultilevel"/>
     <w:tmpl w:val="944CB3B2"/>
@@ -18618,7 +21082,7 @@
       </w:pPr>
     </w:lvl>
   </w:abstractNum>
-  <w:abstractNum w:abstractNumId="37" w15:restartNumberingAfterBreak="0">
+  <w:abstractNum w:abstractNumId="44" w15:restartNumberingAfterBreak="0">
     <w:nsid w:val="6F206F0D"/>
     <w:multiLevelType w:val="hybridMultilevel"/>
     <w:tmpl w:val="B9F4742A"/>
@@ -18707,7 +21171,7 @@
       </w:pPr>
     </w:lvl>
   </w:abstractNum>
-  <w:abstractNum w:abstractNumId="38" w15:restartNumberingAfterBreak="0">
+  <w:abstractNum w:abstractNumId="45" w15:restartNumberingAfterBreak="0">
     <w:nsid w:val="706F1472"/>
     <w:multiLevelType w:val="hybridMultilevel"/>
     <w:tmpl w:val="C466F034"/>
@@ -18796,7 +21260,96 @@
       </w:pPr>
     </w:lvl>
   </w:abstractNum>
-  <w:abstractNum w:abstractNumId="39" w15:restartNumberingAfterBreak="0">
+  <w:abstractNum w:abstractNumId="46" w15:restartNumberingAfterBreak="0">
+    <w:nsid w:val="70F42103"/>
+    <w:multiLevelType w:val="hybridMultilevel"/>
+    <w:tmpl w:val="BEB4B1EE"/>
+    <w:lvl w:ilvl="0" w:tplc="951E15B2">
+      <w:start w:val="1"/>
+      <w:numFmt w:val="decimal"/>
+      <w:lvlText w:val="%1)"/>
+      <w:lvlJc w:val="left"/>
+      <w:pPr>
+        <w:ind w:left="1854" w:hanging="360"/>
+      </w:pPr>
+      <w:rPr>
+        <w:rFonts w:hint="default"/>
+      </w:rPr>
+    </w:lvl>
+    <w:lvl w:ilvl="1" w:tplc="04210019" w:tentative="1">
+      <w:start w:val="1"/>
+      <w:numFmt w:val="lowerLetter"/>
+      <w:lvlText w:val="%2."/>
+      <w:lvlJc w:val="left"/>
+      <w:pPr>
+        <w:ind w:left="2574" w:hanging="360"/>
+      </w:pPr>
+    </w:lvl>
+    <w:lvl w:ilvl="2" w:tplc="0421001B" w:tentative="1">
+      <w:start w:val="1"/>
+      <w:numFmt w:val="lowerRoman"/>
+      <w:lvlText w:val="%3."/>
+      <w:lvlJc w:val="right"/>
+      <w:pPr>
+        <w:ind w:left="3294" w:hanging="180"/>
+      </w:pPr>
+    </w:lvl>
+    <w:lvl w:ilvl="3" w:tplc="0421000F" w:tentative="1">
+      <w:start w:val="1"/>
+      <w:numFmt w:val="decimal"/>
+      <w:lvlText w:val="%4."/>
+      <w:lvlJc w:val="left"/>
+      <w:pPr>
+        <w:ind w:left="4014" w:hanging="360"/>
+      </w:pPr>
+    </w:lvl>
+    <w:lvl w:ilvl="4" w:tplc="04210019" w:tentative="1">
+      <w:start w:val="1"/>
+      <w:numFmt w:val="lowerLetter"/>
+      <w:lvlText w:val="%5."/>
+      <w:lvlJc w:val="left"/>
+      <w:pPr>
+        <w:ind w:left="4734" w:hanging="360"/>
+      </w:pPr>
+    </w:lvl>
+    <w:lvl w:ilvl="5" w:tplc="0421001B" w:tentative="1">
+      <w:start w:val="1"/>
+      <w:numFmt w:val="lowerRoman"/>
+      <w:lvlText w:val="%6."/>
+      <w:lvlJc w:val="right"/>
+      <w:pPr>
+        <w:ind w:left="5454" w:hanging="180"/>
+      </w:pPr>
+    </w:lvl>
+    <w:lvl w:ilvl="6" w:tplc="0421000F" w:tentative="1">
+      <w:start w:val="1"/>
+      <w:numFmt w:val="decimal"/>
+      <w:lvlText w:val="%7."/>
+      <w:lvlJc w:val="left"/>
+      <w:pPr>
+        <w:ind w:left="6174" w:hanging="360"/>
+      </w:pPr>
+    </w:lvl>
+    <w:lvl w:ilvl="7" w:tplc="04210019" w:tentative="1">
+      <w:start w:val="1"/>
+      <w:numFmt w:val="lowerLetter"/>
+      <w:lvlText w:val="%8."/>
+      <w:lvlJc w:val="left"/>
+      <w:pPr>
+        <w:ind w:left="6894" w:hanging="360"/>
+      </w:pPr>
+    </w:lvl>
+    <w:lvl w:ilvl="8" w:tplc="0421001B" w:tentative="1">
+      <w:start w:val="1"/>
+      <w:numFmt w:val="lowerRoman"/>
+      <w:lvlText w:val="%9."/>
+      <w:lvlJc w:val="right"/>
+      <w:pPr>
+        <w:ind w:left="7614" w:hanging="180"/>
+      </w:pPr>
+    </w:lvl>
+  </w:abstractNum>
+  <w:abstractNum w:abstractNumId="47" w15:restartNumberingAfterBreak="0">
     <w:nsid w:val="76380BF2"/>
     <w:multiLevelType w:val="hybridMultilevel"/>
     <w:tmpl w:val="EE200972"/>
@@ -18885,7 +21438,96 @@
       </w:pPr>
     </w:lvl>
   </w:abstractNum>
-  <w:abstractNum w:abstractNumId="40" w15:restartNumberingAfterBreak="0">
+  <w:abstractNum w:abstractNumId="48" w15:restartNumberingAfterBreak="0">
+    <w:nsid w:val="76D80136"/>
+    <w:multiLevelType w:val="hybridMultilevel"/>
+    <w:tmpl w:val="33640198"/>
+    <w:lvl w:ilvl="0" w:tplc="609A5CCA">
+      <w:start w:val="1"/>
+      <w:numFmt w:val="decimal"/>
+      <w:lvlText w:val="%1."/>
+      <w:lvlJc w:val="left"/>
+      <w:pPr>
+        <w:ind w:left="1080" w:hanging="360"/>
+      </w:pPr>
+      <w:rPr>
+        <w:rFonts w:hint="default"/>
+      </w:rPr>
+    </w:lvl>
+    <w:lvl w:ilvl="1" w:tplc="04210019" w:tentative="1">
+      <w:start w:val="1"/>
+      <w:numFmt w:val="lowerLetter"/>
+      <w:lvlText w:val="%2."/>
+      <w:lvlJc w:val="left"/>
+      <w:pPr>
+        <w:ind w:left="1800" w:hanging="360"/>
+      </w:pPr>
+    </w:lvl>
+    <w:lvl w:ilvl="2" w:tplc="0421001B" w:tentative="1">
+      <w:start w:val="1"/>
+      <w:numFmt w:val="lowerRoman"/>
+      <w:lvlText w:val="%3."/>
+      <w:lvlJc w:val="right"/>
+      <w:pPr>
+        <w:ind w:left="2520" w:hanging="180"/>
+      </w:pPr>
+    </w:lvl>
+    <w:lvl w:ilvl="3" w:tplc="0421000F" w:tentative="1">
+      <w:start w:val="1"/>
+      <w:numFmt w:val="decimal"/>
+      <w:lvlText w:val="%4."/>
+      <w:lvlJc w:val="left"/>
+      <w:pPr>
+        <w:ind w:left="3240" w:hanging="360"/>
+      </w:pPr>
+    </w:lvl>
+    <w:lvl w:ilvl="4" w:tplc="04210019" w:tentative="1">
+      <w:start w:val="1"/>
+      <w:numFmt w:val="lowerLetter"/>
+      <w:lvlText w:val="%5."/>
+      <w:lvlJc w:val="left"/>
+      <w:pPr>
+        <w:ind w:left="3960" w:hanging="360"/>
+      </w:pPr>
+    </w:lvl>
+    <w:lvl w:ilvl="5" w:tplc="0421001B" w:tentative="1">
+      <w:start w:val="1"/>
+      <w:numFmt w:val="lowerRoman"/>
+      <w:lvlText w:val="%6."/>
+      <w:lvlJc w:val="right"/>
+      <w:pPr>
+        <w:ind w:left="4680" w:hanging="180"/>
+      </w:pPr>
+    </w:lvl>
+    <w:lvl w:ilvl="6" w:tplc="0421000F" w:tentative="1">
+      <w:start w:val="1"/>
+      <w:numFmt w:val="decimal"/>
+      <w:lvlText w:val="%7."/>
+      <w:lvlJc w:val="left"/>
+      <w:pPr>
+        <w:ind w:left="5400" w:hanging="360"/>
+      </w:pPr>
+    </w:lvl>
+    <w:lvl w:ilvl="7" w:tplc="04210019" w:tentative="1">
+      <w:start w:val="1"/>
+      <w:numFmt w:val="lowerLetter"/>
+      <w:lvlText w:val="%8."/>
+      <w:lvlJc w:val="left"/>
+      <w:pPr>
+        <w:ind w:left="6120" w:hanging="360"/>
+      </w:pPr>
+    </w:lvl>
+    <w:lvl w:ilvl="8" w:tplc="0421001B" w:tentative="1">
+      <w:start w:val="1"/>
+      <w:numFmt w:val="lowerRoman"/>
+      <w:lvlText w:val="%9."/>
+      <w:lvlJc w:val="right"/>
+      <w:pPr>
+        <w:ind w:left="6840" w:hanging="180"/>
+      </w:pPr>
+    </w:lvl>
+  </w:abstractNum>
+  <w:abstractNum w:abstractNumId="49" w15:restartNumberingAfterBreak="0">
     <w:nsid w:val="79FF6B77"/>
     <w:multiLevelType w:val="hybridMultilevel"/>
     <w:tmpl w:val="DEEEE2CA"/>
@@ -18975,127 +21617,154 @@
     </w:lvl>
   </w:abstractNum>
   <w:num w:numId="1">
-    <w:abstractNumId w:val="27"/>
+    <w:abstractNumId w:val="34"/>
   </w:num>
   <w:num w:numId="2">
-    <w:abstractNumId w:val="35"/>
+    <w:abstractNumId w:val="42"/>
   </w:num>
   <w:num w:numId="3">
     <w:abstractNumId w:val="0"/>
   </w:num>
   <w:num w:numId="4">
+    <w:abstractNumId w:val="26"/>
+  </w:num>
+  <w:num w:numId="5">
+    <w:abstractNumId w:val="20"/>
+  </w:num>
+  <w:num w:numId="6">
+    <w:abstractNumId w:val="47"/>
+  </w:num>
+  <w:num w:numId="7">
+    <w:abstractNumId w:val="27"/>
+  </w:num>
+  <w:num w:numId="8">
+    <w:abstractNumId w:val="17"/>
+  </w:num>
+  <w:num w:numId="9">
+    <w:abstractNumId w:val="29"/>
+  </w:num>
+  <w:num w:numId="10">
+    <w:abstractNumId w:val="24"/>
+  </w:num>
+  <w:num w:numId="11">
+    <w:abstractNumId w:val="35"/>
+  </w:num>
+  <w:num w:numId="12">
+    <w:abstractNumId w:val="4"/>
+  </w:num>
+  <w:num w:numId="13">
+    <w:abstractNumId w:val="33"/>
+  </w:num>
+  <w:num w:numId="14">
+    <w:abstractNumId w:val="49"/>
+  </w:num>
+  <w:num w:numId="15">
+    <w:abstractNumId w:val="19"/>
+  </w:num>
+  <w:num w:numId="16">
+    <w:abstractNumId w:val="2"/>
+  </w:num>
+  <w:num w:numId="17">
+    <w:abstractNumId w:val="41"/>
+  </w:num>
+  <w:num w:numId="18">
+    <w:abstractNumId w:val="43"/>
+  </w:num>
+  <w:num w:numId="19">
+    <w:abstractNumId w:val="5"/>
+  </w:num>
+  <w:num w:numId="20">
+    <w:abstractNumId w:val="11"/>
+  </w:num>
+  <w:num w:numId="21">
+    <w:abstractNumId w:val="38"/>
+  </w:num>
+  <w:num w:numId="22">
+    <w:abstractNumId w:val="3"/>
+  </w:num>
+  <w:num w:numId="23">
+    <w:abstractNumId w:val="44"/>
+  </w:num>
+  <w:num w:numId="24">
+    <w:abstractNumId w:val="7"/>
+  </w:num>
+  <w:num w:numId="25">
+    <w:abstractNumId w:val="18"/>
+  </w:num>
+  <w:num w:numId="26">
+    <w:abstractNumId w:val="14"/>
+  </w:num>
+  <w:num w:numId="27">
+    <w:abstractNumId w:val="9"/>
+  </w:num>
+  <w:num w:numId="28">
+    <w:abstractNumId w:val="22"/>
+  </w:num>
+  <w:num w:numId="29">
+    <w:abstractNumId w:val="10"/>
+  </w:num>
+  <w:num w:numId="30">
+    <w:abstractNumId w:val="8"/>
+  </w:num>
+  <w:num w:numId="31">
+    <w:abstractNumId w:val="6"/>
+  </w:num>
+  <w:num w:numId="32">
+    <w:abstractNumId w:val="45"/>
+  </w:num>
+  <w:num w:numId="33">
+    <w:abstractNumId w:val="36"/>
+  </w:num>
+  <w:num w:numId="34">
+    <w:abstractNumId w:val="39"/>
+  </w:num>
+  <w:num w:numId="35">
+    <w:abstractNumId w:val="30"/>
+  </w:num>
+  <w:num w:numId="36">
+    <w:abstractNumId w:val="37"/>
+  </w:num>
+  <w:num w:numId="37">
+    <w:abstractNumId w:val="13"/>
+  </w:num>
+  <w:num w:numId="38">
+    <w:abstractNumId w:val="16"/>
+  </w:num>
+  <w:num w:numId="39">
+    <w:abstractNumId w:val="32"/>
+  </w:num>
+  <w:num w:numId="40">
+    <w:abstractNumId w:val="25"/>
+  </w:num>
+  <w:num w:numId="41">
+    <w:abstractNumId w:val="40"/>
+  </w:num>
+  <w:num w:numId="42">
+    <w:abstractNumId w:val="28"/>
+  </w:num>
+  <w:num w:numId="43">
+    <w:abstractNumId w:val="48"/>
+  </w:num>
+  <w:num w:numId="44">
+    <w:abstractNumId w:val="1"/>
+  </w:num>
+  <w:num w:numId="45">
     <w:abstractNumId w:val="21"/>
   </w:num>
-  <w:num w:numId="5">
-    <w:abstractNumId w:val="17"/>
-  </w:num>
-  <w:num w:numId="6">
-    <w:abstractNumId w:val="39"/>
-  </w:num>
-  <w:num w:numId="7">
-    <w:abstractNumId w:val="22"/>
-  </w:num>
-  <w:num w:numId="8">
-    <w:abstractNumId w:val="14"/>
-  </w:num>
-  <w:num w:numId="9">
+  <w:num w:numId="46">
     <w:abstractNumId w:val="23"/>
   </w:num>
-  <w:num w:numId="10">
-    <w:abstractNumId w:val="19"/>
+  <w:num w:numId="47">
+    <w:abstractNumId w:val="46"/>
   </w:num>
-  <w:num w:numId="11">
-    <w:abstractNumId w:val="28"/>
+  <w:num w:numId="48">
+    <w:abstractNumId w:val="15"/>
   </w:num>
-  <w:num w:numId="12">
-    <w:abstractNumId w:val="3"/>
-  </w:num>
-  <w:num w:numId="13">
-    <w:abstractNumId w:val="26"/>
-  </w:num>
-  <w:num w:numId="14">
-    <w:abstractNumId w:val="40"/>
-  </w:num>
-  <w:num w:numId="15">
-    <w:abstractNumId w:val="16"/>
-  </w:num>
-  <w:num w:numId="16">
-    <w:abstractNumId w:val="1"/>
-  </w:num>
-  <w:num w:numId="17">
-    <w:abstractNumId w:val="34"/>
-  </w:num>
-  <w:num w:numId="18">
-    <w:abstractNumId w:val="36"/>
-  </w:num>
-  <w:num w:numId="19">
-    <w:abstractNumId w:val="4"/>
-  </w:num>
-  <w:num w:numId="20">
-    <w:abstractNumId w:val="10"/>
-  </w:num>
-  <w:num w:numId="21">
+  <w:num w:numId="49">
     <w:abstractNumId w:val="31"/>
   </w:num>
-  <w:num w:numId="22">
-    <w:abstractNumId w:val="2"/>
-  </w:num>
-  <w:num w:numId="23">
-    <w:abstractNumId w:val="37"/>
-  </w:num>
-  <w:num w:numId="24">
-    <w:abstractNumId w:val="6"/>
-  </w:num>
-  <w:num w:numId="25">
-    <w:abstractNumId w:val="15"/>
-  </w:num>
-  <w:num w:numId="26">
+  <w:num w:numId="50">
     <w:abstractNumId w:val="12"/>
-  </w:num>
-  <w:num w:numId="27">
-    <w:abstractNumId w:val="8"/>
-  </w:num>
-  <w:num w:numId="28">
-    <w:abstractNumId w:val="18"/>
-  </w:num>
-  <w:num w:numId="29">
-    <w:abstractNumId w:val="9"/>
-  </w:num>
-  <w:num w:numId="30">
-    <w:abstractNumId w:val="7"/>
-  </w:num>
-  <w:num w:numId="31">
-    <w:abstractNumId w:val="5"/>
-  </w:num>
-  <w:num w:numId="32">
-    <w:abstractNumId w:val="38"/>
-  </w:num>
-  <w:num w:numId="33">
-    <w:abstractNumId w:val="29"/>
-  </w:num>
-  <w:num w:numId="34">
-    <w:abstractNumId w:val="32"/>
-  </w:num>
-  <w:num w:numId="35">
-    <w:abstractNumId w:val="24"/>
-  </w:num>
-  <w:num w:numId="36">
-    <w:abstractNumId w:val="30"/>
-  </w:num>
-  <w:num w:numId="37">
-    <w:abstractNumId w:val="11"/>
-  </w:num>
-  <w:num w:numId="38">
-    <w:abstractNumId w:val="13"/>
-  </w:num>
-  <w:num w:numId="39">
-    <w:abstractNumId w:val="25"/>
-  </w:num>
-  <w:num w:numId="40">
-    <w:abstractNumId w:val="20"/>
-  </w:num>
-  <w:num w:numId="41">
-    <w:abstractNumId w:val="33"/>
   </w:num>
   <w:numIdMacAtCleanup w:val="39"/>
 </w:numbering>
@@ -19981,7 +22650,7 @@
 </file>
 
 <file path=customXml/itemProps1.xml><?xml version="1.0" encoding="utf-8"?>
-<ds:datastoreItem xmlns:ds="http://schemas.openxmlformats.org/officeDocument/2006/customXml" ds:itemID="{B5083431-711C-4BB2-86B6-624CC5259354}">
+<ds:datastoreItem xmlns:ds="http://schemas.openxmlformats.org/officeDocument/2006/customXml" ds:itemID="{ACDC5093-29C8-4697-B87C-01C4FB44D883}">
   <ds:schemaRefs>
     <ds:schemaRef ds:uri="http://schemas.openxmlformats.org/officeDocument/2006/bibliography"/>
   </ds:schemaRefs>

</xml_diff>